<commit_message>
Several textual changes and included python/pyxnat installation steps to manual
</commit_message>
<xml_diff>
--- a/docs/documentation.docx
+++ b/docs/documentation.docx
@@ -17,15 +17,13 @@
         </w:rPr>
         <w:t>TranSMART-</w:t>
       </w:r>
-      <w:proofErr w:type="spellStart"/>
       <w:r>
         <w:rPr>
           <w:rFonts w:ascii="Times New Roman" w:hAnsi="Times New Roman" w:cs="Times New Roman"/>
           <w:u w:val="single"/>
         </w:rPr>
-        <w:t>xnat</w:t>
-      </w:r>
-      <w:proofErr w:type="spellEnd"/>
+        <w:t>XNAT</w:t>
+      </w:r>
       <w:r>
         <w:rPr>
           <w:rFonts w:ascii="Times New Roman" w:hAnsi="Times New Roman" w:cs="Times New Roman"/>
@@ -224,19 +222,77 @@
       <w:r>
         <w:t xml:space="preserve">Figure </w:t>
       </w:r>
-      <w:fldSimple w:instr=" SEQ Figure \* ARABIC ">
-        <w:r>
-          <w:rPr>
-            <w:noProof/>
-          </w:rPr>
-          <w:t>1</w:t>
-        </w:r>
-      </w:fldSimple>
+      <w:r>
+        <w:fldChar w:fldCharType="begin"/>
+      </w:r>
+      <w:r>
+        <w:instrText xml:space="preserve"> SEQ Figure \* ARABIC </w:instrText>
+      </w:r>
+      <w:r>
+        <w:fldChar w:fldCharType="separate"/>
+      </w:r>
+      <w:r>
+        <w:rPr>
+          <w:noProof/>
+        </w:rPr>
+        <w:t>1</w:t>
+      </w:r>
+      <w:r>
+        <w:rPr>
+          <w:noProof/>
+        </w:rPr>
+        <w:fldChar w:fldCharType="end"/>
+      </w:r>
       <w:r>
         <w:t xml:space="preserve">: </w:t>
       </w:r>
       <w:r>
         <w:t>Medical image-derived data combined with genetic and demographic data to improve diagnosis.</w:t>
+      </w:r>
+    </w:p>
+    <w:p>
+      <w:pPr>
+        <w:rPr>
+          <w:rFonts w:ascii="Times New Roman" w:hAnsi="Times New Roman" w:cs="Times New Roman"/>
+        </w:rPr>
+      </w:pPr>
+      <w:proofErr w:type="gramStart"/>
+      <w:r>
+        <w:rPr>
+          <w:rFonts w:ascii="Times New Roman" w:hAnsi="Times New Roman" w:cs="Times New Roman"/>
+        </w:rPr>
+        <w:t xml:space="preserve">TranSMART  </w:t>
+      </w:r>
+      <w:r>
+        <w:rPr>
+          <w:rFonts w:ascii="Times New Roman" w:hAnsi="Times New Roman" w:cs="Times New Roman"/>
+        </w:rPr>
+        <w:t>(</w:t>
+      </w:r>
+      <w:proofErr w:type="gramEnd"/>
+      <w:r>
+        <w:rPr>
+          <w:rFonts w:ascii="Times New Roman" w:hAnsi="Times New Roman" w:cs="Times New Roman"/>
+        </w:rPr>
+        <w:t xml:space="preserve">http://transmartfoundation.org) </w:t>
+      </w:r>
+      <w:r>
+        <w:rPr>
+          <w:rFonts w:ascii="Times New Roman" w:hAnsi="Times New Roman" w:cs="Times New Roman"/>
+        </w:rPr>
+        <w:t xml:space="preserve">is a </w:t>
+      </w:r>
+      <w:r>
+        <w:rPr>
+          <w:rFonts w:ascii="Times New Roman" w:hAnsi="Times New Roman" w:cs="Times New Roman"/>
+        </w:rPr>
+        <w:t>data integration and browsing platform f</w:t>
+      </w:r>
+      <w:r>
+        <w:rPr>
+          <w:rFonts w:ascii="Times New Roman" w:hAnsi="Times New Roman" w:cs="Times New Roman"/>
+        </w:rPr>
+        <w:t>or central statistical analysis in translational research.</w:t>
       </w:r>
     </w:p>
     <w:p>
@@ -296,6 +352,13 @@
         </w:rPr>
         <w:t xml:space="preserve">be connected to a computing cluster for further image analyses. After analyses of the images, the analysis results (e.g. grey matter volumes) can be stored back in XNAT. </w:t>
       </w:r>
+    </w:p>
+    <w:p>
+      <w:pPr>
+        <w:rPr>
+          <w:rFonts w:ascii="Times New Roman" w:hAnsi="Times New Roman" w:cs="Times New Roman"/>
+        </w:rPr>
+      </w:pPr>
       <w:r>
         <w:rPr>
           <w:rFonts w:ascii="Times New Roman" w:hAnsi="Times New Roman" w:cs="Times New Roman"/>
@@ -306,7 +369,31 @@
         <w:rPr>
           <w:rFonts w:ascii="Times New Roman" w:hAnsi="Times New Roman" w:cs="Times New Roman"/>
         </w:rPr>
-        <w:t xml:space="preserve">correlate the image-derived results with other medical data, such as demographic or genetic data, we can import the XNAT results in TranSMART with the </w:t>
+        <w:t xml:space="preserve">correlate the image-derived results with other medical data, such as demographic or genetic data, </w:t>
+      </w:r>
+      <w:r>
+        <w:rPr>
+          <w:rFonts w:ascii="Times New Roman" w:hAnsi="Times New Roman" w:cs="Times New Roman"/>
+        </w:rPr>
+        <w:t>it would be useful to</w:t>
+      </w:r>
+      <w:r>
+        <w:rPr>
+          <w:rFonts w:ascii="Times New Roman" w:hAnsi="Times New Roman" w:cs="Times New Roman"/>
+        </w:rPr>
+        <w:t xml:space="preserve"> import the XNAT results in TranSMART</w:t>
+      </w:r>
+      <w:r>
+        <w:rPr>
+          <w:rFonts w:ascii="Times New Roman" w:hAnsi="Times New Roman" w:cs="Times New Roman"/>
+        </w:rPr>
+        <w:t>. To this end, we developed</w:t>
+      </w:r>
+      <w:r>
+        <w:rPr>
+          <w:rFonts w:ascii="Times New Roman" w:hAnsi="Times New Roman" w:cs="Times New Roman"/>
+        </w:rPr>
+        <w:t xml:space="preserve"> the </w:t>
       </w:r>
       <w:r>
         <w:rPr>
@@ -361,6 +448,7 @@
         <w:rPr>
           <w:rFonts w:ascii="Times New Roman" w:hAnsi="Times New Roman" w:cs="Times New Roman"/>
         </w:rPr>
+        <w:lastRenderedPageBreak/>
         <w:t xml:space="preserve">To simplify the amount of work for an administrator, no access to the machine is required to import XNAT data. The plugin is setup in such a way that </w:t>
       </w:r>
       <w:r>
@@ -385,14 +473,7 @@
         <w:rPr>
           <w:rFonts w:ascii="Times New Roman" w:hAnsi="Times New Roman" w:cs="Times New Roman"/>
         </w:rPr>
-        <w:t xml:space="preserve">. In particular, we created a new panel in the </w:t>
-      </w:r>
-      <w:r>
-        <w:rPr>
-          <w:rFonts w:ascii="Times New Roman" w:hAnsi="Times New Roman" w:cs="Times New Roman"/>
-        </w:rPr>
-        <w:lastRenderedPageBreak/>
-        <w:t xml:space="preserve">administration interface to manage the import. </w:t>
+        <w:t xml:space="preserve">. In particular, we created a new panel in the administration interface to manage the import. </w:t>
       </w:r>
       <w:r>
         <w:rPr>
@@ -569,14 +650,27 @@
       <w:r>
         <w:t xml:space="preserve">Figure </w:t>
       </w:r>
-      <w:fldSimple w:instr=" SEQ Figure \* ARABIC ">
-        <w:r>
-          <w:rPr>
-            <w:noProof/>
-          </w:rPr>
-          <w:t>2</w:t>
-        </w:r>
-      </w:fldSimple>
+      <w:r>
+        <w:fldChar w:fldCharType="begin"/>
+      </w:r>
+      <w:r>
+        <w:instrText xml:space="preserve"> SEQ Figure \* ARABIC </w:instrText>
+      </w:r>
+      <w:r>
+        <w:fldChar w:fldCharType="separate"/>
+      </w:r>
+      <w:r>
+        <w:rPr>
+          <w:noProof/>
+        </w:rPr>
+        <w:t>2</w:t>
+      </w:r>
+      <w:r>
+        <w:rPr>
+          <w:noProof/>
+        </w:rPr>
+        <w:fldChar w:fldCharType="end"/>
+      </w:r>
       <w:r>
         <w:t>: Architectural ov</w:t>
       </w:r>
@@ -632,21 +726,19 @@
         <w:rPr>
           <w:rFonts w:ascii="Times New Roman" w:hAnsi="Times New Roman" w:cs="Times New Roman"/>
         </w:rPr>
-        <w:t xml:space="preserve">All steps below should be run by the </w:t>
-      </w:r>
-      <w:proofErr w:type="gramStart"/>
-      <w:r>
-        <w:rPr>
-          <w:rFonts w:ascii="Times New Roman" w:hAnsi="Times New Roman" w:cs="Times New Roman"/>
-        </w:rPr>
-        <w:t>user that also build</w:t>
-      </w:r>
-      <w:proofErr w:type="gramEnd"/>
-      <w:r>
-        <w:rPr>
-          <w:rFonts w:ascii="Times New Roman" w:hAnsi="Times New Roman" w:cs="Times New Roman"/>
-        </w:rPr>
-        <w:t xml:space="preserve"> TranSMART, because this user has the local Maven repository and cache.</w:t>
+        <w:t xml:space="preserve">All steps below should be run by the user that also </w:t>
+      </w:r>
+      <w:r>
+        <w:rPr>
+          <w:rFonts w:ascii="Times New Roman" w:hAnsi="Times New Roman" w:cs="Times New Roman"/>
+        </w:rPr>
+        <w:t xml:space="preserve">built </w:t>
+      </w:r>
+      <w:r>
+        <w:rPr>
+          <w:rFonts w:ascii="Times New Roman" w:hAnsi="Times New Roman" w:cs="Times New Roman"/>
+        </w:rPr>
+        <w:t>TranSMART, because this user has the local Maven repository and cache.</w:t>
       </w:r>
       <w:r>
         <w:rPr>
@@ -739,41 +831,183 @@
         <w:rPr>
           <w:rFonts w:ascii="Times New Roman" w:hAnsi="Times New Roman" w:cs="Times New Roman"/>
         </w:rPr>
-        <w:t xml:space="preserve">Clone the </w:t>
-      </w:r>
-      <w:proofErr w:type="spellStart"/>
-      <w:r>
-        <w:rPr>
-          <w:rFonts w:ascii="Times New Roman" w:hAnsi="Times New Roman" w:cs="Times New Roman"/>
-        </w:rPr>
-        <w:t>Git</w:t>
-      </w:r>
-      <w:proofErr w:type="spellEnd"/>
-      <w:r>
-        <w:rPr>
-          <w:rFonts w:ascii="Times New Roman" w:hAnsi="Times New Roman" w:cs="Times New Roman"/>
-        </w:rPr>
-        <w:t xml:space="preserve"> repository to a preferred directory with the following commands: </w:t>
-      </w:r>
-      <w:r>
-        <w:rPr>
-          <w:rFonts w:ascii="Times New Roman" w:hAnsi="Times New Roman" w:cs="Times New Roman"/>
-        </w:rPr>
-        <w:t>‘</w:t>
-      </w:r>
-      <w:proofErr w:type="spellStart"/>
-      <w:r>
-        <w:rPr>
-          <w:rFonts w:ascii="Times New Roman" w:hAnsi="Times New Roman" w:cs="Times New Roman"/>
-        </w:rPr>
-        <w:t>git</w:t>
-      </w:r>
-      <w:proofErr w:type="spellEnd"/>
-      <w:r>
-        <w:rPr>
-          <w:rFonts w:ascii="Times New Roman" w:hAnsi="Times New Roman" w:cs="Times New Roman"/>
-        </w:rPr>
-        <w:t xml:space="preserve"> clone </w:t>
+        <w:t>Install Python (2.7.*) if not already installed.</w:t>
+      </w:r>
+      <w:r>
+        <w:rPr>
+          <w:rFonts w:ascii="Times New Roman" w:hAnsi="Times New Roman" w:cs="Times New Roman"/>
+        </w:rPr>
+        <w:t xml:space="preserve"> </w:t>
+      </w:r>
+      <w:r>
+        <w:rPr>
+          <w:rFonts w:ascii="Times New Roman" w:hAnsi="Times New Roman" w:cs="Times New Roman"/>
+        </w:rPr>
+        <w:t xml:space="preserve">See: </w:t>
+      </w:r>
+      <w:r>
+        <w:rPr>
+          <w:rFonts w:ascii="Times New Roman" w:hAnsi="Times New Roman" w:cs="Times New Roman"/>
+        </w:rPr>
+        <w:t>https://www.python.org/downloads/</w:t>
+      </w:r>
+      <w:r>
+        <w:rPr>
+          <w:rFonts w:ascii="Times New Roman" w:hAnsi="Times New Roman" w:cs="Times New Roman"/>
+        </w:rPr>
+        <w:t>.</w:t>
+      </w:r>
+    </w:p>
+    <w:p>
+      <w:pPr>
+        <w:pStyle w:val="ListParagraph"/>
+        <w:numPr>
+          <w:ilvl w:val="0"/>
+          <w:numId w:val="2"/>
+        </w:numPr>
+        <w:rPr>
+          <w:rFonts w:ascii="Times New Roman" w:hAnsi="Times New Roman" w:cs="Times New Roman"/>
+        </w:rPr>
+      </w:pPr>
+      <w:r>
+        <w:rPr>
+          <w:rFonts w:ascii="Times New Roman" w:hAnsi="Times New Roman" w:cs="Times New Roman"/>
+        </w:rPr>
+        <w:t xml:space="preserve">Install </w:t>
+      </w:r>
+      <w:proofErr w:type="spellStart"/>
+      <w:r>
+        <w:rPr>
+          <w:rFonts w:ascii="Times New Roman" w:hAnsi="Times New Roman" w:cs="Times New Roman"/>
+        </w:rPr>
+        <w:t>PyXNAT</w:t>
+      </w:r>
+      <w:proofErr w:type="spellEnd"/>
+      <w:r>
+        <w:rPr>
+          <w:rFonts w:ascii="Times New Roman" w:hAnsi="Times New Roman" w:cs="Times New Roman"/>
+        </w:rPr>
+        <w:t>:</w:t>
+      </w:r>
+    </w:p>
+    <w:p>
+      <w:pPr>
+        <w:pStyle w:val="ListParagraph"/>
+        <w:numPr>
+          <w:ilvl w:val="1"/>
+          <w:numId w:val="2"/>
+        </w:numPr>
+        <w:rPr>
+          <w:rFonts w:ascii="Times New Roman" w:hAnsi="Times New Roman" w:cs="Times New Roman"/>
+        </w:rPr>
+      </w:pPr>
+      <w:r>
+        <w:rPr>
+          <w:rFonts w:ascii="Times New Roman" w:hAnsi="Times New Roman" w:cs="Times New Roman"/>
+        </w:rPr>
+        <w:t xml:space="preserve">Install httplib2: </w:t>
+      </w:r>
+      <w:r>
+        <w:rPr>
+          <w:rFonts w:ascii="Times New Roman" w:hAnsi="Times New Roman" w:cs="Times New Roman"/>
+        </w:rPr>
+        <w:t>easy_install httplib2</w:t>
+      </w:r>
+      <w:r>
+        <w:rPr>
+          <w:rFonts w:ascii="Times New Roman" w:hAnsi="Times New Roman" w:cs="Times New Roman"/>
+        </w:rPr>
+        <w:t xml:space="preserve"> or </w:t>
+      </w:r>
+      <w:r>
+        <w:rPr>
+          <w:rFonts w:ascii="Times New Roman" w:hAnsi="Times New Roman" w:cs="Times New Roman"/>
+        </w:rPr>
+        <w:t>apt-get install python-httplib2</w:t>
+      </w:r>
+    </w:p>
+    <w:p>
+      <w:pPr>
+        <w:pStyle w:val="ListParagraph"/>
+        <w:numPr>
+          <w:ilvl w:val="1"/>
+          <w:numId w:val="2"/>
+        </w:numPr>
+        <w:rPr>
+          <w:rFonts w:ascii="Times New Roman" w:hAnsi="Times New Roman" w:cs="Times New Roman"/>
+        </w:rPr>
+      </w:pPr>
+      <w:r>
+        <w:rPr>
+          <w:rFonts w:ascii="Times New Roman" w:hAnsi="Times New Roman" w:cs="Times New Roman"/>
+        </w:rPr>
+        <w:t xml:space="preserve">Install </w:t>
+      </w:r>
+      <w:proofErr w:type="spellStart"/>
+      <w:r>
+        <w:rPr>
+          <w:rFonts w:ascii="Times New Roman" w:hAnsi="Times New Roman" w:cs="Times New Roman"/>
+        </w:rPr>
+        <w:t>lxml</w:t>
+      </w:r>
+      <w:proofErr w:type="spellEnd"/>
+      <w:r>
+        <w:rPr>
+          <w:rFonts w:ascii="Times New Roman" w:hAnsi="Times New Roman" w:cs="Times New Roman"/>
+        </w:rPr>
+        <w:t xml:space="preserve">: </w:t>
+      </w:r>
+      <w:r>
+        <w:rPr>
+          <w:rFonts w:ascii="Times New Roman" w:hAnsi="Times New Roman" w:cs="Times New Roman"/>
+        </w:rPr>
+        <w:t xml:space="preserve">easy_install </w:t>
+      </w:r>
+      <w:proofErr w:type="spellStart"/>
+      <w:r>
+        <w:rPr>
+          <w:rFonts w:ascii="Times New Roman" w:hAnsi="Times New Roman" w:cs="Times New Roman"/>
+        </w:rPr>
+        <w:t>lxml</w:t>
+      </w:r>
+      <w:proofErr w:type="spellEnd"/>
+      <w:r>
+        <w:rPr>
+          <w:rFonts w:ascii="Times New Roman" w:hAnsi="Times New Roman" w:cs="Times New Roman"/>
+        </w:rPr>
+        <w:t xml:space="preserve"> or </w:t>
+      </w:r>
+      <w:r>
+        <w:rPr>
+          <w:rFonts w:ascii="Times New Roman" w:hAnsi="Times New Roman" w:cs="Times New Roman"/>
+        </w:rPr>
+        <w:t>apt-get install python-</w:t>
+      </w:r>
+      <w:proofErr w:type="spellStart"/>
+      <w:r>
+        <w:rPr>
+          <w:rFonts w:ascii="Times New Roman" w:hAnsi="Times New Roman" w:cs="Times New Roman"/>
+        </w:rPr>
+        <w:t>lxml</w:t>
+      </w:r>
+      <w:proofErr w:type="spellEnd"/>
+    </w:p>
+    <w:p>
+      <w:pPr>
+        <w:pStyle w:val="ListParagraph"/>
+        <w:numPr>
+          <w:ilvl w:val="1"/>
+          <w:numId w:val="2"/>
+        </w:numPr>
+        <w:rPr>
+          <w:rFonts w:ascii="Times New Roman" w:hAnsi="Times New Roman" w:cs="Times New Roman"/>
+        </w:rPr>
+      </w:pPr>
+      <w:r>
+        <w:rPr>
+          <w:rFonts w:ascii="Times New Roman" w:hAnsi="Times New Roman" w:cs="Times New Roman"/>
+        </w:rPr>
+        <w:t xml:space="preserve">Download latest version from </w:t>
       </w:r>
       <w:hyperlink r:id="rId10" w:history="1">
         <w:r>
@@ -781,14 +1015,52 @@
             <w:rStyle w:val="Hyperlink"/>
             <w:rFonts w:ascii="Times New Roman" w:hAnsi="Times New Roman" w:cs="Times New Roman"/>
           </w:rPr>
-          <w:t>https://github.com/evast/transmart-xnat-importer-plugin</w:t>
+          <w:t>https://github.com/pyxnat/pyxnat</w:t>
         </w:r>
       </w:hyperlink>
       <w:r>
         <w:rPr>
           <w:rFonts w:ascii="Times New Roman" w:hAnsi="Times New Roman" w:cs="Times New Roman"/>
         </w:rPr>
-        <w:t>’</w:t>
+        <w:t xml:space="preserve"> (the normal download version may not be working with the latest XNAT).</w:t>
+      </w:r>
+      <w:r>
+        <w:rPr>
+          <w:rFonts w:ascii="Times New Roman" w:hAnsi="Times New Roman" w:cs="Times New Roman"/>
+        </w:rPr>
+        <w:t xml:space="preserve"> Extract if needed.</w:t>
+      </w:r>
+    </w:p>
+    <w:p>
+      <w:pPr>
+        <w:pStyle w:val="ListParagraph"/>
+        <w:numPr>
+          <w:ilvl w:val="1"/>
+          <w:numId w:val="2"/>
+        </w:numPr>
+        <w:rPr>
+          <w:rFonts w:ascii="Times New Roman" w:hAnsi="Times New Roman" w:cs="Times New Roman"/>
+        </w:rPr>
+      </w:pPr>
+      <w:r>
+        <w:rPr>
+          <w:rFonts w:ascii="Times New Roman" w:hAnsi="Times New Roman" w:cs="Times New Roman"/>
+        </w:rPr>
+        <w:t xml:space="preserve">Install </w:t>
+      </w:r>
+      <w:proofErr w:type="spellStart"/>
+      <w:r>
+        <w:rPr>
+          <w:rFonts w:ascii="Times New Roman" w:hAnsi="Times New Roman" w:cs="Times New Roman"/>
+        </w:rPr>
+        <w:t>PyXNAT</w:t>
+      </w:r>
+      <w:proofErr w:type="spellEnd"/>
+      <w:r>
+        <w:rPr>
+          <w:rFonts w:ascii="Times New Roman" w:hAnsi="Times New Roman" w:cs="Times New Roman"/>
+        </w:rPr>
+        <w:t xml:space="preserve"> with (from within the download directory): python setup.py install.</w:t>
       </w:r>
     </w:p>
     <w:p>
@@ -806,13 +1078,21 @@
         <w:rPr>
           <w:rFonts w:ascii="Times New Roman" w:hAnsi="Times New Roman" w:cs="Times New Roman"/>
         </w:rPr>
-        <w:t>Go to the created directory</w:t>
-      </w:r>
-      <w:r>
-        <w:rPr>
-          <w:rFonts w:ascii="Times New Roman" w:hAnsi="Times New Roman" w:cs="Times New Roman"/>
-        </w:rPr>
-        <w:t xml:space="preserve">: </w:t>
+        <w:t xml:space="preserve">Clone the </w:t>
+      </w:r>
+      <w:proofErr w:type="spellStart"/>
+      <w:r>
+        <w:rPr>
+          <w:rFonts w:ascii="Times New Roman" w:hAnsi="Times New Roman" w:cs="Times New Roman"/>
+        </w:rPr>
+        <w:t>Git</w:t>
+      </w:r>
+      <w:proofErr w:type="spellEnd"/>
+      <w:r>
+        <w:rPr>
+          <w:rFonts w:ascii="Times New Roman" w:hAnsi="Times New Roman" w:cs="Times New Roman"/>
+        </w:rPr>
+        <w:t xml:space="preserve"> repository to a preferred directory with the following commands: </w:t>
       </w:r>
       <w:r>
         <w:rPr>
@@ -820,39 +1100,44 @@
         </w:rPr>
         <w:t>‘</w:t>
       </w:r>
-      <w:r>
-        <w:rPr>
-          <w:rFonts w:ascii="Times New Roman" w:hAnsi="Times New Roman" w:cs="Times New Roman"/>
-        </w:rPr>
-        <w:t xml:space="preserve">cd </w:t>
-      </w:r>
-      <w:proofErr w:type="spellStart"/>
-      <w:r>
-        <w:rPr>
-          <w:rFonts w:ascii="Times New Roman" w:hAnsi="Times New Roman" w:cs="Times New Roman"/>
-        </w:rPr>
-        <w:t>transmart</w:t>
-      </w:r>
-      <w:proofErr w:type="spellEnd"/>
-      <w:r>
-        <w:rPr>
-          <w:rFonts w:ascii="Times New Roman" w:hAnsi="Times New Roman" w:cs="Times New Roman"/>
-        </w:rPr>
-        <w:t>-</w:t>
-      </w:r>
-      <w:proofErr w:type="spellStart"/>
-      <w:r>
-        <w:rPr>
-          <w:rFonts w:ascii="Times New Roman" w:hAnsi="Times New Roman" w:cs="Times New Roman"/>
-        </w:rPr>
-        <w:t>xnat</w:t>
-      </w:r>
-      <w:proofErr w:type="spellEnd"/>
-      <w:r>
-        <w:rPr>
-          <w:rFonts w:ascii="Times New Roman" w:hAnsi="Times New Roman" w:cs="Times New Roman"/>
-        </w:rPr>
-        <w:t>-importer-plugin</w:t>
+      <w:proofErr w:type="spellStart"/>
+      <w:r>
+        <w:rPr>
+          <w:rFonts w:ascii="Times New Roman" w:hAnsi="Times New Roman" w:cs="Times New Roman"/>
+        </w:rPr>
+        <w:t>git</w:t>
+      </w:r>
+      <w:proofErr w:type="spellEnd"/>
+      <w:r>
+        <w:rPr>
+          <w:rFonts w:ascii="Times New Roman" w:hAnsi="Times New Roman" w:cs="Times New Roman"/>
+        </w:rPr>
+        <w:t xml:space="preserve"> clone </w:t>
+      </w:r>
+      <w:bookmarkStart w:id="0" w:name="_GoBack"/>
+      <w:bookmarkEnd w:id="0"/>
+      <w:r>
+        <w:fldChar w:fldCharType="begin"/>
+      </w:r>
+      <w:r>
+        <w:instrText xml:space="preserve"> HYPERLINK "https://github.com/evast/transmart-xnat-importer-plugin" </w:instrText>
+      </w:r>
+      <w:r>
+        <w:fldChar w:fldCharType="separate"/>
+      </w:r>
+      <w:r>
+        <w:rPr>
+          <w:rStyle w:val="Hyperlink"/>
+          <w:rFonts w:ascii="Times New Roman" w:hAnsi="Times New Roman" w:cs="Times New Roman"/>
+        </w:rPr>
+        <w:t>https://github.com/evast/transmart-xnat-importer-plugin</w:t>
+      </w:r>
+      <w:r>
+        <w:rPr>
+          <w:rStyle w:val="Hyperlink"/>
+          <w:rFonts w:ascii="Times New Roman" w:hAnsi="Times New Roman" w:cs="Times New Roman"/>
+        </w:rPr>
+        <w:fldChar w:fldCharType="end"/>
       </w:r>
       <w:r>
         <w:rPr>
@@ -876,7 +1161,13 @@
         <w:rPr>
           <w:rFonts w:ascii="Times New Roman" w:hAnsi="Times New Roman" w:cs="Times New Roman"/>
         </w:rPr>
-        <w:t xml:space="preserve">Build the plugin source code with: </w:t>
+        <w:t>Go to the created directory</w:t>
+      </w:r>
+      <w:r>
+        <w:rPr>
+          <w:rFonts w:ascii="Times New Roman" w:hAnsi="Times New Roman" w:cs="Times New Roman"/>
+        </w:rPr>
+        <w:t xml:space="preserve">: </w:t>
       </w:r>
       <w:r>
         <w:rPr>
@@ -888,31 +1179,41 @@
         <w:rPr>
           <w:rFonts w:ascii="Times New Roman" w:hAnsi="Times New Roman" w:cs="Times New Roman"/>
         </w:rPr>
-        <w:t xml:space="preserve">grails </w:t>
-      </w:r>
-      <w:r>
-        <w:rPr>
-          <w:rFonts w:ascii="Times New Roman" w:hAnsi="Times New Roman" w:cs="Times New Roman"/>
-        </w:rPr>
-        <w:t>compile</w:t>
-      </w:r>
-      <w:r>
-        <w:rPr>
-          <w:rFonts w:ascii="Times New Roman" w:hAnsi="Times New Roman" w:cs="Times New Roman"/>
-        </w:rPr>
-        <w:t>’ and create the module in the local Maven repository with ‘</w:t>
-      </w:r>
-      <w:r>
-        <w:rPr>
-          <w:rFonts w:ascii="Times New Roman" w:hAnsi="Times New Roman" w:cs="Times New Roman"/>
-        </w:rPr>
-        <w:t>grails maven-install</w:t>
-      </w:r>
-      <w:r>
-        <w:rPr>
-          <w:rFonts w:ascii="Times New Roman" w:hAnsi="Times New Roman" w:cs="Times New Roman"/>
-        </w:rPr>
-        <w:t>’.</w:t>
+        <w:t xml:space="preserve">cd </w:t>
+      </w:r>
+      <w:proofErr w:type="spellStart"/>
+      <w:r>
+        <w:rPr>
+          <w:rFonts w:ascii="Times New Roman" w:hAnsi="Times New Roman" w:cs="Times New Roman"/>
+        </w:rPr>
+        <w:t>transmart</w:t>
+      </w:r>
+      <w:proofErr w:type="spellEnd"/>
+      <w:r>
+        <w:rPr>
+          <w:rFonts w:ascii="Times New Roman" w:hAnsi="Times New Roman" w:cs="Times New Roman"/>
+        </w:rPr>
+        <w:t>-</w:t>
+      </w:r>
+      <w:proofErr w:type="spellStart"/>
+      <w:r>
+        <w:rPr>
+          <w:rFonts w:ascii="Times New Roman" w:hAnsi="Times New Roman" w:cs="Times New Roman"/>
+        </w:rPr>
+        <w:t>xnat</w:t>
+      </w:r>
+      <w:proofErr w:type="spellEnd"/>
+      <w:r>
+        <w:rPr>
+          <w:rFonts w:ascii="Times New Roman" w:hAnsi="Times New Roman" w:cs="Times New Roman"/>
+        </w:rPr>
+        <w:t>-importer-plugin</w:t>
+      </w:r>
+      <w:r>
+        <w:rPr>
+          <w:rFonts w:ascii="Times New Roman" w:hAnsi="Times New Roman" w:cs="Times New Roman"/>
+        </w:rPr>
+        <w:t>’</w:t>
       </w:r>
     </w:p>
     <w:p>
@@ -930,6 +1231,60 @@
         <w:rPr>
           <w:rFonts w:ascii="Times New Roman" w:hAnsi="Times New Roman" w:cs="Times New Roman"/>
         </w:rPr>
+        <w:t xml:space="preserve">Build the plugin source code with: </w:t>
+      </w:r>
+      <w:r>
+        <w:rPr>
+          <w:rFonts w:ascii="Times New Roman" w:hAnsi="Times New Roman" w:cs="Times New Roman"/>
+        </w:rPr>
+        <w:t>‘</w:t>
+      </w:r>
+      <w:r>
+        <w:rPr>
+          <w:rFonts w:ascii="Times New Roman" w:hAnsi="Times New Roman" w:cs="Times New Roman"/>
+        </w:rPr>
+        <w:t xml:space="preserve">grails </w:t>
+      </w:r>
+      <w:r>
+        <w:rPr>
+          <w:rFonts w:ascii="Times New Roman" w:hAnsi="Times New Roman" w:cs="Times New Roman"/>
+        </w:rPr>
+        <w:t>compile</w:t>
+      </w:r>
+      <w:r>
+        <w:rPr>
+          <w:rFonts w:ascii="Times New Roman" w:hAnsi="Times New Roman" w:cs="Times New Roman"/>
+        </w:rPr>
+        <w:t>’ and create the module in the local Maven repository with ‘</w:t>
+      </w:r>
+      <w:r>
+        <w:rPr>
+          <w:rFonts w:ascii="Times New Roman" w:hAnsi="Times New Roman" w:cs="Times New Roman"/>
+        </w:rPr>
+        <w:t>grails maven-install</w:t>
+      </w:r>
+      <w:r>
+        <w:rPr>
+          <w:rFonts w:ascii="Times New Roman" w:hAnsi="Times New Roman" w:cs="Times New Roman"/>
+        </w:rPr>
+        <w:t>’.</w:t>
+      </w:r>
+    </w:p>
+    <w:p>
+      <w:pPr>
+        <w:pStyle w:val="ListParagraph"/>
+        <w:numPr>
+          <w:ilvl w:val="0"/>
+          <w:numId w:val="2"/>
+        </w:numPr>
+        <w:rPr>
+          <w:rFonts w:ascii="Times New Roman" w:hAnsi="Times New Roman" w:cs="Times New Roman"/>
+        </w:rPr>
+      </w:pPr>
+      <w:r>
+        <w:rPr>
+          <w:rFonts w:ascii="Times New Roman" w:hAnsi="Times New Roman" w:cs="Times New Roman"/>
+        </w:rPr>
         <w:t>Add the plugin and configuration:</w:t>
       </w:r>
     </w:p>
@@ -1002,6 +1357,7 @@
         <w:rPr>
           <w:rFonts w:ascii="Times New Roman" w:hAnsi="Times New Roman" w:cs="Times New Roman"/>
         </w:rPr>
+        <w:lastRenderedPageBreak/>
         <w:t>At the end, add</w:t>
       </w:r>
       <w:r>
@@ -1355,7 +1711,6 @@
         <w:rPr>
           <w:rFonts w:ascii="Times New Roman" w:hAnsi="Times New Roman" w:cs="Times New Roman"/>
         </w:rPr>
-        <w:lastRenderedPageBreak/>
         <w:t xml:space="preserve">The new admin panel should now be present in the administration panel. </w:t>
       </w:r>
     </w:p>
@@ -1529,21 +1884,37 @@
         <w:rPr>
           <w:rFonts w:ascii="Times New Roman" w:hAnsi="Times New Roman" w:cs="Times New Roman"/>
         </w:rPr>
-        <w:t xml:space="preserve">We assume the reader is already known with XNAT and how to import image-derived data. To learn more about these two techniques, please look at the </w:t>
-      </w:r>
-      <w:proofErr w:type="spellStart"/>
-      <w:r>
-        <w:rPr>
-          <w:rFonts w:ascii="Times New Roman" w:hAnsi="Times New Roman" w:cs="Times New Roman"/>
-        </w:rPr>
-        <w:t>mailinglist</w:t>
-      </w:r>
-      <w:proofErr w:type="spellEnd"/>
-      <w:r>
-        <w:rPr>
-          <w:rFonts w:ascii="Times New Roman" w:hAnsi="Times New Roman" w:cs="Times New Roman"/>
-        </w:rPr>
-        <w:t>:</w:t>
+        <w:t xml:space="preserve">We assume the reader is already </w:t>
+      </w:r>
+      <w:r>
+        <w:rPr>
+          <w:rFonts w:ascii="Times New Roman" w:hAnsi="Times New Roman" w:cs="Times New Roman"/>
+        </w:rPr>
+        <w:t xml:space="preserve">familiar </w:t>
+      </w:r>
+      <w:r>
+        <w:rPr>
+          <w:rFonts w:ascii="Times New Roman" w:hAnsi="Times New Roman" w:cs="Times New Roman"/>
+        </w:rPr>
+        <w:t xml:space="preserve">with XNAT and how to import image-derived data. To learn more about these two techniques, please look at the </w:t>
+      </w:r>
+      <w:r>
+        <w:rPr>
+          <w:rFonts w:ascii="Times New Roman" w:hAnsi="Times New Roman" w:cs="Times New Roman"/>
+        </w:rPr>
+        <w:t>mailing</w:t>
+      </w:r>
+      <w:r>
+        <w:rPr>
+          <w:rFonts w:ascii="Times New Roman" w:hAnsi="Times New Roman" w:cs="Times New Roman"/>
+        </w:rPr>
+        <w:t xml:space="preserve"> </w:t>
+      </w:r>
+      <w:r>
+        <w:rPr>
+          <w:rFonts w:ascii="Times New Roman" w:hAnsi="Times New Roman" w:cs="Times New Roman"/>
+        </w:rPr>
+        <w:t>list:</w:t>
       </w:r>
     </w:p>
     <w:p>
@@ -2024,7 +2395,14 @@
         <w:rPr>
           <w:rFonts w:ascii="Times New Roman" w:hAnsi="Times New Roman" w:cs="Times New Roman"/>
         </w:rPr>
-        <w:t xml:space="preserve"> REST addresses. </w:t>
+        <w:t xml:space="preserve"> REST </w:t>
+      </w:r>
+      <w:r>
+        <w:rPr>
+          <w:rFonts w:ascii="Times New Roman" w:hAnsi="Times New Roman" w:cs="Times New Roman"/>
+        </w:rPr>
+        <w:lastRenderedPageBreak/>
+        <w:t xml:space="preserve">addresses. </w:t>
       </w:r>
       <w:r>
         <w:rPr>
@@ -2128,7 +2506,31 @@
         <w:rPr>
           <w:rFonts w:ascii="Times New Roman" w:hAnsi="Times New Roman" w:cs="Times New Roman"/>
         </w:rPr>
-        <w:t xml:space="preserve">ve the paths of the variables, but not for which patient and </w:t>
+        <w:t xml:space="preserve">ve the paths of the variables, but </w:t>
+      </w:r>
+      <w:r>
+        <w:rPr>
+          <w:rFonts w:ascii="Times New Roman" w:hAnsi="Times New Roman" w:cs="Times New Roman"/>
+        </w:rPr>
+        <w:t xml:space="preserve">do </w:t>
+      </w:r>
+      <w:r>
+        <w:rPr>
+          <w:rFonts w:ascii="Times New Roman" w:hAnsi="Times New Roman" w:cs="Times New Roman"/>
+        </w:rPr>
+        <w:t xml:space="preserve">not </w:t>
+      </w:r>
+      <w:r>
+        <w:rPr>
+          <w:rFonts w:ascii="Times New Roman" w:hAnsi="Times New Roman" w:cs="Times New Roman"/>
+        </w:rPr>
+        <w:t xml:space="preserve">specify </w:t>
+      </w:r>
+      <w:r>
+        <w:rPr>
+          <w:rFonts w:ascii="Times New Roman" w:hAnsi="Times New Roman" w:cs="Times New Roman"/>
+        </w:rPr>
+        <w:t xml:space="preserve">for which patient and </w:t>
       </w:r>
       <w:r>
         <w:rPr>
@@ -2248,7 +2650,19 @@
         <w:rPr>
           <w:rFonts w:ascii="Times New Roman" w:hAnsi="Times New Roman" w:cs="Times New Roman"/>
         </w:rPr>
-        <w:t xml:space="preserve">The reason for this choice is that it is expected that the plugin is used to retrieve large datasets (e.g. epidemiological studies) where it is not feasible to enter each patient and session number manually. </w:t>
+        <w:t>The reason for this choice is that it is expected that the plugin is used to retrieve large datasets (e.g. epidemiological studies</w:t>
+      </w:r>
+      <w:r>
+        <w:rPr>
+          <w:rFonts w:ascii="Times New Roman" w:hAnsi="Times New Roman" w:cs="Times New Roman"/>
+        </w:rPr>
+        <w:t>, clinical trials</w:t>
+      </w:r>
+      <w:r>
+        <w:rPr>
+          <w:rFonts w:ascii="Times New Roman" w:hAnsi="Times New Roman" w:cs="Times New Roman"/>
+        </w:rPr>
+        <w:t xml:space="preserve">) where it is not feasible to enter each patient and session number manually. </w:t>
       </w:r>
     </w:p>
     <w:p>
@@ -2263,7 +2677,6 @@
           <w:rFonts w:ascii="Times New Roman" w:hAnsi="Times New Roman" w:cs="Times New Roman"/>
           <w:b/>
         </w:rPr>
-        <w:lastRenderedPageBreak/>
         <w:t>2.2</w:t>
       </w:r>
       <w:r>
@@ -2516,16 +2929,27 @@
         <w:rPr>
           <w:rFonts w:ascii="Times New Roman" w:hAnsi="Times New Roman" w:cs="Times New Roman"/>
         </w:rPr>
-        <w:t xml:space="preserve">The variable list is automatically saved when a variable is added. After completing the coupling configuration, the user can go the Configuration List in the left menu. This panel shows a list of all </w:t>
-      </w:r>
-      <w:proofErr w:type="gramStart"/>
-      <w:r>
-        <w:rPr>
-          <w:rFonts w:ascii="Times New Roman" w:hAnsi="Times New Roman" w:cs="Times New Roman"/>
-        </w:rPr>
-        <w:t>configuration</w:t>
-      </w:r>
-      <w:proofErr w:type="gramEnd"/>
+        <w:lastRenderedPageBreak/>
+        <w:t xml:space="preserve">The variable list is automatically saved when a variable is added. After completing the coupling configuration, the user can go </w:t>
+      </w:r>
+      <w:r>
+        <w:rPr>
+          <w:rFonts w:ascii="Times New Roman" w:hAnsi="Times New Roman" w:cs="Times New Roman"/>
+        </w:rPr>
+        <w:t xml:space="preserve">to </w:t>
+      </w:r>
+      <w:r>
+        <w:rPr>
+          <w:rFonts w:ascii="Times New Roman" w:hAnsi="Times New Roman" w:cs="Times New Roman"/>
+        </w:rPr>
+        <w:t>the Configuration List in the left menu. This panel shows a list of all configuration</w:t>
+      </w:r>
+      <w:r>
+        <w:rPr>
+          <w:rFonts w:ascii="Times New Roman" w:hAnsi="Times New Roman" w:cs="Times New Roman"/>
+        </w:rPr>
+        <w:t>s</w:t>
+      </w:r>
       <w:r>
         <w:rPr>
           <w:rFonts w:ascii="Times New Roman" w:hAnsi="Times New Roman" w:cs="Times New Roman"/>
@@ -2611,40 +3035,15 @@
       </w:r>
     </w:p>
     <w:p>
-      <w:pPr>
-        <w:rPr>
-          <w:rFonts w:ascii="Times New Roman" w:hAnsi="Times New Roman" w:cs="Times New Roman"/>
-        </w:rPr>
-      </w:pPr>
-      <w:r>
-        <w:rPr>
-          <w:rFonts w:ascii="Times New Roman" w:hAnsi="Times New Roman" w:cs="Times New Roman"/>
-        </w:rPr>
-        <w:br w:type="page"/>
-      </w:r>
-    </w:p>
-    <w:p>
-      <w:pPr>
-        <w:pStyle w:val="ListParagraph"/>
-        <w:keepNext/>
-        <w:ind w:left="360"/>
-      </w:pPr>
-      <w:r>
-        <w:rPr>
-          <w:rFonts w:ascii="Times New Roman" w:hAnsi="Times New Roman" w:cs="Times New Roman"/>
-        </w:rPr>
-        <w:lastRenderedPageBreak/>
-        <w:br/>
-      </w:r>
       <w:r>
         <w:rPr>
           <w:rFonts w:ascii="Times New Roman" w:hAnsi="Times New Roman" w:cs="Times New Roman"/>
           <w:noProof/>
         </w:rPr>
         <w:drawing>
-          <wp:inline distT="0" distB="0" distL="0" distR="0" wp14:anchorId="67CC9EF7" wp14:editId="2FFB60CB">
-            <wp:extent cx="5943600" cy="3893185"/>
-            <wp:effectExtent l="19050" t="19050" r="19050" b="12065"/>
+          <wp:inline distT="0" distB="0" distL="0" distR="0" wp14:anchorId="79AFC47C" wp14:editId="6711D250">
+            <wp:extent cx="5962019" cy="3905250"/>
+            <wp:effectExtent l="19050" t="19050" r="19685" b="19050"/>
             <wp:docPr id="4" name="Picture 2"/>
             <wp:cNvGraphicFramePr>
               <a:graphicFrameLocks xmlns:a="http://schemas.openxmlformats.org/drawingml/2006/main" noChangeAspect="1"/>
@@ -2674,7 +3073,7 @@
                   <pic:spPr bwMode="auto">
                     <a:xfrm>
                       <a:off x="0" y="0"/>
-                      <a:ext cx="5943600" cy="3893185"/>
+                      <a:ext cx="5962212" cy="3905376"/>
                     </a:xfrm>
                     <a:prstGeom prst="rect">
                       <a:avLst/>
@@ -2742,23 +3141,21 @@
           <w:rFonts w:ascii="Times New Roman" w:hAnsi="Times New Roman" w:cs="Times New Roman"/>
           <w:b/>
         </w:rPr>
-        <w:t xml:space="preserve">Importing </w:t>
-      </w:r>
-      <w:proofErr w:type="spellStart"/>
+        <w:t>Importing XNAT</w:t>
+      </w:r>
       <w:r>
         <w:rPr>
           <w:rFonts w:ascii="Times New Roman" w:hAnsi="Times New Roman" w:cs="Times New Roman"/>
           <w:b/>
         </w:rPr>
-        <w:t>XNATclinical</w:t>
-      </w:r>
-      <w:proofErr w:type="spellEnd"/>
+        <w:t xml:space="preserve"> </w:t>
+      </w:r>
       <w:r>
         <w:rPr>
           <w:rFonts w:ascii="Times New Roman" w:hAnsi="Times New Roman" w:cs="Times New Roman"/>
           <w:b/>
         </w:rPr>
-        <w:t xml:space="preserve"> data</w:t>
+        <w:t>clinical data</w:t>
       </w:r>
       <w:r>
         <w:rPr>
@@ -2778,21 +3175,7 @@
         <w:rPr>
           <w:rFonts w:ascii="Times New Roman" w:hAnsi="Times New Roman" w:cs="Times New Roman"/>
         </w:rPr>
-        <w:t xml:space="preserve">In the menu, click on Configuration List, select the appropriate configuration, click show and click on Import Data. Here the password will be asked for the XNAT user. Note this is the user that is filled in the configuration described in paragraph 2.2. For security reasons, the password is not stored in TranSMART and will therefore be asked when opening a connection with XNAT to import the data. After entering the </w:t>
-      </w:r>
-      <w:proofErr w:type="gramStart"/>
-      <w:r>
-        <w:rPr>
-          <w:rFonts w:ascii="Times New Roman" w:hAnsi="Times New Roman" w:cs="Times New Roman"/>
-        </w:rPr>
-        <w:t>password</w:t>
-      </w:r>
-      <w:proofErr w:type="gramEnd"/>
-      <w:r>
-        <w:rPr>
-          <w:rFonts w:ascii="Times New Roman" w:hAnsi="Times New Roman" w:cs="Times New Roman"/>
-        </w:rPr>
-        <w:t>, click Import data. Then data will then be imported, also see Figure 5.</w:t>
+        <w:t>In the menu, click on Configuration List, select the appropriate configuration, click show and click on Import Data. Here the password will be asked for the XNAT user. Note this is the user that is filled in the configuration described in paragraph 2.2. For security reasons, the password is not stored in TranSMART and will therefore be asked when opening a connection with XNAT to import the data. After entering the password, click Import data. Then data will then be imported, also see Figure 5.</w:t>
       </w:r>
     </w:p>
     <w:p>
@@ -2806,6 +3189,7 @@
           <w:rFonts w:ascii="Times New Roman" w:hAnsi="Times New Roman" w:cs="Times New Roman"/>
           <w:noProof/>
         </w:rPr>
+        <w:lastRenderedPageBreak/>
         <w:drawing>
           <wp:inline distT="0" distB="0" distL="0" distR="0">
             <wp:extent cx="5943600" cy="942975"/>
@@ -3103,6 +3487,7 @@
           <w:rFonts w:ascii="Times New Roman" w:hAnsi="Times New Roman" w:cs="Times New Roman"/>
           <w:b/>
         </w:rPr>
+        <w:lastRenderedPageBreak/>
         <w:t>3. Technical documentation</w:t>
       </w:r>
     </w:p>
@@ -3297,7 +3682,6 @@
         <w:rPr>
           <w:rFonts w:ascii="Times New Roman" w:hAnsi="Times New Roman" w:cs="Times New Roman"/>
         </w:rPr>
-        <w:lastRenderedPageBreak/>
         <w:t xml:space="preserve">Online configuration: An administrator can create an online </w:t>
       </w:r>
       <w:r>
@@ -3387,7 +3771,21 @@
         <w:rPr>
           <w:rFonts w:ascii="Times New Roman" w:hAnsi="Times New Roman" w:cs="Times New Roman"/>
         </w:rPr>
-        <w:t>for clinical data is used to import the XNAT data from the data and mapping files, previously created in step 2</w:t>
+        <w:t xml:space="preserve">for clinical data is used to </w:t>
+      </w:r>
+      <w:proofErr w:type="gramStart"/>
+      <w:r>
+        <w:rPr>
+          <w:rFonts w:ascii="Times New Roman" w:hAnsi="Times New Roman" w:cs="Times New Roman"/>
+        </w:rPr>
+        <w:t>import</w:t>
+      </w:r>
+      <w:proofErr w:type="gramEnd"/>
+      <w:r>
+        <w:rPr>
+          <w:rFonts w:ascii="Times New Roman" w:hAnsi="Times New Roman" w:cs="Times New Roman"/>
+        </w:rPr>
+        <w:t xml:space="preserve"> the XNAT data from the data and mapping files, previously created in step 2</w:t>
       </w:r>
       <w:r>
         <w:rPr>
@@ -3492,14 +3890,27 @@
       <w:r>
         <w:t xml:space="preserve">Figure </w:t>
       </w:r>
-      <w:fldSimple w:instr=" SEQ Figure \* ARABIC ">
-        <w:r>
-          <w:rPr>
-            <w:noProof/>
-          </w:rPr>
-          <w:t>5</w:t>
-        </w:r>
-      </w:fldSimple>
+      <w:r>
+        <w:fldChar w:fldCharType="begin"/>
+      </w:r>
+      <w:r>
+        <w:instrText xml:space="preserve"> SEQ Figure \* ARABIC </w:instrText>
+      </w:r>
+      <w:r>
+        <w:fldChar w:fldCharType="separate"/>
+      </w:r>
+      <w:r>
+        <w:rPr>
+          <w:noProof/>
+        </w:rPr>
+        <w:t>5</w:t>
+      </w:r>
+      <w:r>
+        <w:rPr>
+          <w:noProof/>
+        </w:rPr>
+        <w:fldChar w:fldCharType="end"/>
+      </w:r>
       <w:r>
         <w:t xml:space="preserve">: Architecture to import </w:t>
       </w:r>
@@ -3520,6 +3931,7 @@
           <w:rFonts w:ascii="Times New Roman" w:hAnsi="Times New Roman" w:cs="Times New Roman"/>
           <w:b/>
         </w:rPr>
+        <w:lastRenderedPageBreak/>
         <w:t>3.2 Import process</w:t>
       </w:r>
     </w:p>
@@ -3784,7 +4196,6 @@
           <w:rFonts w:ascii="Times New Roman" w:hAnsi="Times New Roman" w:cs="Times New Roman"/>
           <w:b/>
         </w:rPr>
-        <w:lastRenderedPageBreak/>
         <w:t>3.3 Pyxnat script</w:t>
       </w:r>
     </w:p>
@@ -4452,6 +4863,7 @@
         <w:rPr>
           <w:rFonts w:ascii="Times New Roman" w:hAnsi="Times New Roman" w:cs="Times New Roman"/>
         </w:rPr>
+        <w:lastRenderedPageBreak/>
         <w:t xml:space="preserve">The XML is written to </w:t>
       </w:r>
       <w:r>
@@ -4565,15 +4977,7 @@
           <w:rFonts w:ascii="Times New Roman" w:hAnsi="Times New Roman" w:cs="Times New Roman"/>
           <w:noProof/>
         </w:rPr>
-        <w:t xml:space="preserve">-to-many relationship between </w:t>
-      </w:r>
-      <w:r>
-        <w:rPr>
-          <w:rFonts w:ascii="Times New Roman" w:hAnsi="Times New Roman" w:cs="Times New Roman"/>
-          <w:noProof/>
-        </w:rPr>
-        <w:lastRenderedPageBreak/>
-        <w:t>the configuration and variable. Each variable belong</w:t>
+        <w:t>-to-many relationship between the configuration and variable. Each variable belong</w:t>
       </w:r>
       <w:r>
         <w:rPr>
@@ -4681,14 +5085,27 @@
       <w:r>
         <w:t xml:space="preserve">Figure </w:t>
       </w:r>
-      <w:fldSimple w:instr=" SEQ Figure \* ARABIC ">
-        <w:r>
-          <w:rPr>
-            <w:noProof/>
-          </w:rPr>
-          <w:t>6</w:t>
-        </w:r>
-      </w:fldSimple>
+      <w:r>
+        <w:fldChar w:fldCharType="begin"/>
+      </w:r>
+      <w:r>
+        <w:instrText xml:space="preserve"> SEQ Figure \* ARABIC </w:instrText>
+      </w:r>
+      <w:r>
+        <w:fldChar w:fldCharType="separate"/>
+      </w:r>
+      <w:r>
+        <w:rPr>
+          <w:noProof/>
+        </w:rPr>
+        <w:t>6</w:t>
+      </w:r>
+      <w:r>
+        <w:rPr>
+          <w:noProof/>
+        </w:rPr>
+        <w:fldChar w:fldCharType="end"/>
+      </w:r>
       <w:r>
         <w:t>: Database diagram</w:t>
       </w:r>
@@ -4975,33 +5392,50 @@
         <w:rPr>
           <w:rFonts w:ascii="Times New Roman" w:hAnsi="Times New Roman" w:cs="Times New Roman"/>
         </w:rPr>
-        <w:t xml:space="preserve"> database. Currently it is not possible to import an XML configuration. </w:t>
-      </w:r>
-      <w:r>
-        <w:rPr>
-          <w:rFonts w:ascii="Times New Roman" w:hAnsi="Times New Roman" w:cs="Times New Roman"/>
-        </w:rPr>
-        <w:t xml:space="preserve">The XML is still used to send the configuration from the </w:t>
-      </w:r>
-      <w:proofErr w:type="spellStart"/>
-      <w:r>
-        <w:rPr>
-          <w:rFonts w:ascii="Times New Roman" w:hAnsi="Times New Roman" w:cs="Times New Roman"/>
-        </w:rPr>
-        <w:t>webap</w:t>
-      </w:r>
-      <w:r>
-        <w:rPr>
-          <w:rFonts w:ascii="Times New Roman" w:hAnsi="Times New Roman" w:cs="Times New Roman"/>
-        </w:rPr>
-        <w:t>plication</w:t>
-      </w:r>
-      <w:proofErr w:type="spellEnd"/>
-      <w:r>
-        <w:rPr>
-          <w:rFonts w:ascii="Times New Roman" w:hAnsi="Times New Roman" w:cs="Times New Roman"/>
-        </w:rPr>
-        <w:t xml:space="preserve"> to the Python script, so the Python script does not have to access the database, which is more difficult to implement.</w:t>
+        <w:t xml:space="preserve"> database. Currently it is not </w:t>
+      </w:r>
+      <w:r>
+        <w:rPr>
+          <w:rFonts w:ascii="Times New Roman" w:hAnsi="Times New Roman" w:cs="Times New Roman"/>
+        </w:rPr>
+        <w:lastRenderedPageBreak/>
+        <w:t xml:space="preserve">possible to import an XML configuration. </w:t>
+      </w:r>
+      <w:r>
+        <w:rPr>
+          <w:rFonts w:ascii="Times New Roman" w:hAnsi="Times New Roman" w:cs="Times New Roman"/>
+        </w:rPr>
+        <w:t>The XML is still used to send the configuration from the web</w:t>
+      </w:r>
+      <w:r>
+        <w:rPr>
+          <w:rFonts w:ascii="Times New Roman" w:hAnsi="Times New Roman" w:cs="Times New Roman"/>
+        </w:rPr>
+        <w:t xml:space="preserve"> </w:t>
+      </w:r>
+      <w:r>
+        <w:rPr>
+          <w:rFonts w:ascii="Times New Roman" w:hAnsi="Times New Roman" w:cs="Times New Roman"/>
+        </w:rPr>
+        <w:t>ap</w:t>
+      </w:r>
+      <w:r>
+        <w:rPr>
+          <w:rFonts w:ascii="Times New Roman" w:hAnsi="Times New Roman" w:cs="Times New Roman"/>
+        </w:rPr>
+        <w:t xml:space="preserve">plication to the Python script, so </w:t>
+      </w:r>
+      <w:r>
+        <w:rPr>
+          <w:rFonts w:ascii="Times New Roman" w:hAnsi="Times New Roman" w:cs="Times New Roman"/>
+        </w:rPr>
+        <w:t xml:space="preserve">that </w:t>
+      </w:r>
+      <w:r>
+        <w:rPr>
+          <w:rFonts w:ascii="Times New Roman" w:hAnsi="Times New Roman" w:cs="Times New Roman"/>
+        </w:rPr>
+        <w:t>the Python script does not have to access the database, which is more difficult to implement.</w:t>
       </w:r>
     </w:p>
     <w:p>
@@ -5251,7 +5685,6 @@
         </w:pBdr>
       </w:pPr>
       <w:r>
-        <w:lastRenderedPageBreak/>
         <w:t xml:space="preserve">        &lt;variable name="</w:t>
       </w:r>
       <w:proofErr w:type="spellStart"/>
@@ -6116,6 +6549,7 @@
         <w:pStyle w:val="NoSpacing"/>
       </w:pPr>
       <w:r>
+        <w:lastRenderedPageBreak/>
         <w:t>-logging=</w:t>
       </w:r>
       <w:proofErr w:type="spellStart"/>
@@ -6215,8 +6649,6 @@
         </w:rPr>
         <w:t xml:space="preserve">The last script calls the ETL Importer. </w:t>
       </w:r>
-      <w:bookmarkStart w:id="0" w:name="_GoBack"/>
-      <w:bookmarkEnd w:id="0"/>
     </w:p>
     <w:sectPr>
       <w:pgSz w:w="12240" w:h="15840"/>
@@ -8237,6 +8669,74 @@
       <w:spacing w:after="0" w:line="240" w:lineRule="auto"/>
     </w:pPr>
   </w:style>
+  <w:style w:type="character" w:styleId="CommentReference">
+    <w:name w:val="annotation reference"/>
+    <w:basedOn w:val="DefaultParagraphFont"/>
+    <w:uiPriority w:val="99"/>
+    <w:semiHidden/>
+    <w:unhideWhenUsed/>
+    <w:rsid w:val="009929FB"/>
+    <w:rPr>
+      <w:sz w:val="16"/>
+      <w:szCs w:val="16"/>
+    </w:rPr>
+  </w:style>
+  <w:style w:type="paragraph" w:styleId="CommentText">
+    <w:name w:val="annotation text"/>
+    <w:basedOn w:val="Normal"/>
+    <w:link w:val="CommentTextChar"/>
+    <w:uiPriority w:val="99"/>
+    <w:semiHidden/>
+    <w:unhideWhenUsed/>
+    <w:rsid w:val="009929FB"/>
+    <w:pPr>
+      <w:spacing w:line="240" w:lineRule="auto"/>
+    </w:pPr>
+    <w:rPr>
+      <w:sz w:val="20"/>
+      <w:szCs w:val="20"/>
+    </w:rPr>
+  </w:style>
+  <w:style w:type="character" w:customStyle="1" w:styleId="CommentTextChar">
+    <w:name w:val="Comment Text Char"/>
+    <w:basedOn w:val="DefaultParagraphFont"/>
+    <w:link w:val="CommentText"/>
+    <w:uiPriority w:val="99"/>
+    <w:semiHidden/>
+    <w:rsid w:val="009929FB"/>
+    <w:rPr>
+      <w:sz w:val="20"/>
+      <w:szCs w:val="20"/>
+    </w:rPr>
+  </w:style>
+  <w:style w:type="paragraph" w:styleId="CommentSubject">
+    <w:name w:val="annotation subject"/>
+    <w:basedOn w:val="CommentText"/>
+    <w:next w:val="CommentText"/>
+    <w:link w:val="CommentSubjectChar"/>
+    <w:uiPriority w:val="99"/>
+    <w:semiHidden/>
+    <w:unhideWhenUsed/>
+    <w:rsid w:val="009929FB"/>
+    <w:rPr>
+      <w:b/>
+      <w:bCs/>
+    </w:rPr>
+  </w:style>
+  <w:style w:type="character" w:customStyle="1" w:styleId="CommentSubjectChar">
+    <w:name w:val="Comment Subject Char"/>
+    <w:basedOn w:val="CommentTextChar"/>
+    <w:link w:val="CommentSubject"/>
+    <w:uiPriority w:val="99"/>
+    <w:semiHidden/>
+    <w:rsid w:val="009929FB"/>
+    <w:rPr>
+      <w:b/>
+      <w:bCs/>
+      <w:sz w:val="20"/>
+      <w:szCs w:val="20"/>
+    </w:rPr>
+  </w:style>
 </w:styles>
 </file>
 
@@ -8522,6 +9022,74 @@
     <w:pPr>
       <w:spacing w:after="0" w:line="240" w:lineRule="auto"/>
     </w:pPr>
+  </w:style>
+  <w:style w:type="character" w:styleId="CommentReference">
+    <w:name w:val="annotation reference"/>
+    <w:basedOn w:val="DefaultParagraphFont"/>
+    <w:uiPriority w:val="99"/>
+    <w:semiHidden/>
+    <w:unhideWhenUsed/>
+    <w:rsid w:val="009929FB"/>
+    <w:rPr>
+      <w:sz w:val="16"/>
+      <w:szCs w:val="16"/>
+    </w:rPr>
+  </w:style>
+  <w:style w:type="paragraph" w:styleId="CommentText">
+    <w:name w:val="annotation text"/>
+    <w:basedOn w:val="Normal"/>
+    <w:link w:val="CommentTextChar"/>
+    <w:uiPriority w:val="99"/>
+    <w:semiHidden/>
+    <w:unhideWhenUsed/>
+    <w:rsid w:val="009929FB"/>
+    <w:pPr>
+      <w:spacing w:line="240" w:lineRule="auto"/>
+    </w:pPr>
+    <w:rPr>
+      <w:sz w:val="20"/>
+      <w:szCs w:val="20"/>
+    </w:rPr>
+  </w:style>
+  <w:style w:type="character" w:customStyle="1" w:styleId="CommentTextChar">
+    <w:name w:val="Comment Text Char"/>
+    <w:basedOn w:val="DefaultParagraphFont"/>
+    <w:link w:val="CommentText"/>
+    <w:uiPriority w:val="99"/>
+    <w:semiHidden/>
+    <w:rsid w:val="009929FB"/>
+    <w:rPr>
+      <w:sz w:val="20"/>
+      <w:szCs w:val="20"/>
+    </w:rPr>
+  </w:style>
+  <w:style w:type="paragraph" w:styleId="CommentSubject">
+    <w:name w:val="annotation subject"/>
+    <w:basedOn w:val="CommentText"/>
+    <w:next w:val="CommentText"/>
+    <w:link w:val="CommentSubjectChar"/>
+    <w:uiPriority w:val="99"/>
+    <w:semiHidden/>
+    <w:unhideWhenUsed/>
+    <w:rsid w:val="009929FB"/>
+    <w:rPr>
+      <w:b/>
+      <w:bCs/>
+    </w:rPr>
+  </w:style>
+  <w:style w:type="character" w:customStyle="1" w:styleId="CommentSubjectChar">
+    <w:name w:val="Comment Subject Char"/>
+    <w:basedOn w:val="CommentTextChar"/>
+    <w:link w:val="CommentSubject"/>
+    <w:uiPriority w:val="99"/>
+    <w:semiHidden/>
+    <w:rsid w:val="009929FB"/>
+    <w:rPr>
+      <w:b/>
+      <w:bCs/>
+      <w:sz w:val="20"/>
+      <w:szCs w:val="20"/>
+    </w:rPr>
   </w:style>
 </w:styles>
 </file>

</xml_diff>

<commit_message>
Added database tables installation steps
</commit_message>
<xml_diff>
--- a/docs/documentation.docx
+++ b/docs/documentation.docx
@@ -222,27 +222,14 @@
       <w:r>
         <w:t xml:space="preserve">Figure </w:t>
       </w:r>
-      <w:r>
-        <w:fldChar w:fldCharType="begin"/>
-      </w:r>
-      <w:r>
-        <w:instrText xml:space="preserve"> SEQ Figure \* ARABIC </w:instrText>
-      </w:r>
-      <w:r>
-        <w:fldChar w:fldCharType="separate"/>
-      </w:r>
-      <w:r>
-        <w:rPr>
-          <w:noProof/>
-        </w:rPr>
-        <w:t>1</w:t>
-      </w:r>
-      <w:r>
-        <w:rPr>
-          <w:noProof/>
-        </w:rPr>
-        <w:fldChar w:fldCharType="end"/>
-      </w:r>
+      <w:fldSimple w:instr=" SEQ Figure \* ARABIC ">
+        <w:r>
+          <w:rPr>
+            <w:noProof/>
+          </w:rPr>
+          <w:t>1</w:t>
+        </w:r>
+      </w:fldSimple>
       <w:r>
         <w:t xml:space="preserve">: </w:t>
       </w:r>
@@ -650,27 +637,14 @@
       <w:r>
         <w:t xml:space="preserve">Figure </w:t>
       </w:r>
-      <w:r>
-        <w:fldChar w:fldCharType="begin"/>
-      </w:r>
-      <w:r>
-        <w:instrText xml:space="preserve"> SEQ Figure \* ARABIC </w:instrText>
-      </w:r>
-      <w:r>
-        <w:fldChar w:fldCharType="separate"/>
-      </w:r>
-      <w:r>
-        <w:rPr>
-          <w:noProof/>
-        </w:rPr>
-        <w:t>2</w:t>
-      </w:r>
-      <w:r>
-        <w:rPr>
-          <w:noProof/>
-        </w:rPr>
-        <w:fldChar w:fldCharType="end"/>
-      </w:r>
+      <w:fldSimple w:instr=" SEQ Figure \* ARABIC ">
+        <w:r>
+          <w:rPr>
+            <w:noProof/>
+          </w:rPr>
+          <w:t>2</w:t>
+        </w:r>
+      </w:fldSimple>
       <w:r>
         <w:t>: Architectural ov</w:t>
       </w:r>
@@ -911,19 +885,7 @@
         <w:rPr>
           <w:rFonts w:ascii="Times New Roman" w:hAnsi="Times New Roman" w:cs="Times New Roman"/>
         </w:rPr>
-        <w:t>easy_install httplib2</w:t>
-      </w:r>
-      <w:r>
-        <w:rPr>
-          <w:rFonts w:ascii="Times New Roman" w:hAnsi="Times New Roman" w:cs="Times New Roman"/>
-        </w:rPr>
-        <w:t xml:space="preserve"> or </w:t>
-      </w:r>
-      <w:r>
-        <w:rPr>
-          <w:rFonts w:ascii="Times New Roman" w:hAnsi="Times New Roman" w:cs="Times New Roman"/>
-        </w:rPr>
-        <w:t>apt-get install python-httplib2</w:t>
+        <w:t>easy_install httplib2 or apt-get install python-httplib2</w:t>
       </w:r>
     </w:p>
     <w:p>
@@ -1114,31 +1076,15 @@
         </w:rPr>
         <w:t xml:space="preserve"> clone </w:t>
       </w:r>
-      <w:bookmarkStart w:id="0" w:name="_GoBack"/>
-      <w:bookmarkEnd w:id="0"/>
-      <w:r>
-        <w:fldChar w:fldCharType="begin"/>
-      </w:r>
-      <w:r>
-        <w:instrText xml:space="preserve"> HYPERLINK "https://github.com/evast/transmart-xnat-importer-plugin" </w:instrText>
-      </w:r>
-      <w:r>
-        <w:fldChar w:fldCharType="separate"/>
-      </w:r>
-      <w:r>
-        <w:rPr>
-          <w:rStyle w:val="Hyperlink"/>
-          <w:rFonts w:ascii="Times New Roman" w:hAnsi="Times New Roman" w:cs="Times New Roman"/>
-        </w:rPr>
-        <w:t>https://github.com/evast/transmart-xnat-importer-plugin</w:t>
-      </w:r>
-      <w:r>
-        <w:rPr>
-          <w:rStyle w:val="Hyperlink"/>
-          <w:rFonts w:ascii="Times New Roman" w:hAnsi="Times New Roman" w:cs="Times New Roman"/>
-        </w:rPr>
-        <w:fldChar w:fldCharType="end"/>
-      </w:r>
+      <w:hyperlink r:id="rId11" w:history="1">
+        <w:r>
+          <w:rPr>
+            <w:rStyle w:val="Hyperlink"/>
+            <w:rFonts w:ascii="Times New Roman" w:hAnsi="Times New Roman" w:cs="Times New Roman"/>
+          </w:rPr>
+          <w:t>https://github.com/evast/transmart-xnat-importer-plugin</w:t>
+        </w:r>
+      </w:hyperlink>
       <w:r>
         <w:rPr>
           <w:rFonts w:ascii="Times New Roman" w:hAnsi="Times New Roman" w:cs="Times New Roman"/>
@@ -1231,7 +1177,71 @@
         <w:rPr>
           <w:rFonts w:ascii="Times New Roman" w:hAnsi="Times New Roman" w:cs="Times New Roman"/>
         </w:rPr>
-        <w:t xml:space="preserve">Build the plugin source code with: </w:t>
+        <w:t>Add the database tables</w:t>
+      </w:r>
+      <w:r>
+        <w:rPr>
+          <w:rFonts w:ascii="Times New Roman" w:hAnsi="Times New Roman" w:cs="Times New Roman"/>
+        </w:rPr>
+        <w:t xml:space="preserve"> by going to </w:t>
+      </w:r>
+      <w:r>
+        <w:rPr>
+          <w:rFonts w:ascii="Times New Roman" w:hAnsi="Times New Roman" w:cs="Times New Roman"/>
+        </w:rPr>
+        <w:t xml:space="preserve">‘cd </w:t>
+      </w:r>
+      <w:r>
+        <w:rPr>
+          <w:rFonts w:ascii="Times New Roman" w:hAnsi="Times New Roman" w:cs="Times New Roman"/>
+        </w:rPr>
+        <w:t>grails-app/</w:t>
+      </w:r>
+      <w:proofErr w:type="spellStart"/>
+      <w:r>
+        <w:rPr>
+          <w:rFonts w:ascii="Times New Roman" w:hAnsi="Times New Roman" w:cs="Times New Roman"/>
+        </w:rPr>
+        <w:t>ddl</w:t>
+      </w:r>
+      <w:proofErr w:type="spellEnd"/>
+      <w:r>
+        <w:rPr>
+          <w:rFonts w:ascii="Times New Roman" w:hAnsi="Times New Roman" w:cs="Times New Roman"/>
+        </w:rPr>
+        <w:t>/</w:t>
+      </w:r>
+      <w:proofErr w:type="spellStart"/>
+      <w:r>
+        <w:rPr>
+          <w:rFonts w:ascii="Times New Roman" w:hAnsi="Times New Roman" w:cs="Times New Roman"/>
+        </w:rPr>
+        <w:t>postgres</w:t>
+      </w:r>
+      <w:proofErr w:type="spellEnd"/>
+      <w:r>
+        <w:rPr>
+          <w:rFonts w:ascii="Times New Roman" w:hAnsi="Times New Roman" w:cs="Times New Roman"/>
+        </w:rPr>
+        <w:t>/</w:t>
+      </w:r>
+      <w:r>
+        <w:rPr>
+          <w:rFonts w:ascii="Times New Roman" w:hAnsi="Times New Roman" w:cs="Times New Roman"/>
+        </w:rPr>
+        <w:t>’</w:t>
+      </w:r>
+      <w:r>
+        <w:rPr>
+          <w:rFonts w:ascii="Times New Roman" w:hAnsi="Times New Roman" w:cs="Times New Roman"/>
+        </w:rPr>
+        <w:t xml:space="preserve"> and run</w:t>
+      </w:r>
+      <w:r>
+        <w:rPr>
+          <w:rFonts w:ascii="Times New Roman" w:hAnsi="Times New Roman" w:cs="Times New Roman"/>
+        </w:rPr>
+        <w:t xml:space="preserve"> </w:t>
       </w:r>
       <w:r>
         <w:rPr>
@@ -1239,36 +1249,272 @@
         </w:rPr>
         <w:t>‘</w:t>
       </w:r>
-      <w:r>
-        <w:rPr>
-          <w:rFonts w:ascii="Times New Roman" w:hAnsi="Times New Roman" w:cs="Times New Roman"/>
-        </w:rPr>
-        <w:t xml:space="preserve">grails </w:t>
-      </w:r>
-      <w:r>
-        <w:rPr>
-          <w:rFonts w:ascii="Times New Roman" w:hAnsi="Times New Roman" w:cs="Times New Roman"/>
-        </w:rPr>
-        <w:t>compile</w:t>
-      </w:r>
-      <w:r>
-        <w:rPr>
-          <w:rFonts w:ascii="Times New Roman" w:hAnsi="Times New Roman" w:cs="Times New Roman"/>
-        </w:rPr>
-        <w:t>’ and create the module in the local Maven repository with ‘</w:t>
-      </w:r>
-      <w:r>
-        <w:rPr>
-          <w:rFonts w:ascii="Times New Roman" w:hAnsi="Times New Roman" w:cs="Times New Roman"/>
-        </w:rPr>
-        <w:t>grails maven-install</w:t>
-      </w:r>
-      <w:r>
-        <w:rPr>
-          <w:rFonts w:ascii="Times New Roman" w:hAnsi="Times New Roman" w:cs="Times New Roman"/>
-        </w:rPr>
-        <w:t>’.</w:t>
-      </w:r>
+      <w:proofErr w:type="spellStart"/>
+      <w:r>
+        <w:rPr>
+          <w:rFonts w:ascii="Times New Roman" w:hAnsi="Times New Roman" w:cs="Times New Roman"/>
+        </w:rPr>
+        <w:t>psql</w:t>
+      </w:r>
+      <w:proofErr w:type="spellEnd"/>
+      <w:r>
+        <w:rPr>
+          <w:rFonts w:ascii="Times New Roman" w:hAnsi="Times New Roman" w:cs="Times New Roman"/>
+        </w:rPr>
+        <w:t xml:space="preserve"> </w:t>
+      </w:r>
+      <w:r>
+        <w:rPr>
+          <w:rFonts w:ascii="Times New Roman" w:hAnsi="Times New Roman" w:cs="Times New Roman"/>
+        </w:rPr>
+        <w:t xml:space="preserve">-U </w:t>
+      </w:r>
+      <w:proofErr w:type="spellStart"/>
+      <w:r>
+        <w:rPr>
+          <w:rFonts w:ascii="Times New Roman" w:hAnsi="Times New Roman" w:cs="Times New Roman"/>
+        </w:rPr>
+        <w:t>postgres</w:t>
+      </w:r>
+      <w:proofErr w:type="spellEnd"/>
+      <w:r>
+        <w:rPr>
+          <w:rFonts w:ascii="Times New Roman" w:hAnsi="Times New Roman" w:cs="Times New Roman"/>
+        </w:rPr>
+        <w:t xml:space="preserve"> -d </w:t>
+      </w:r>
+      <w:proofErr w:type="spellStart"/>
+      <w:r>
+        <w:rPr>
+          <w:rFonts w:ascii="Times New Roman" w:hAnsi="Times New Roman" w:cs="Times New Roman"/>
+        </w:rPr>
+        <w:t>transmart</w:t>
+      </w:r>
+      <w:proofErr w:type="spellEnd"/>
+      <w:r>
+        <w:rPr>
+          <w:rFonts w:ascii="Times New Roman" w:hAnsi="Times New Roman" w:cs="Times New Roman"/>
+        </w:rPr>
+        <w:t xml:space="preserve"> </w:t>
+      </w:r>
+      <w:r>
+        <w:rPr>
+          <w:rFonts w:ascii="Times New Roman" w:hAnsi="Times New Roman" w:cs="Times New Roman"/>
+        </w:rPr>
+        <w:t>-</w:t>
+      </w:r>
+      <w:r>
+        <w:rPr>
+          <w:rFonts w:ascii="Times New Roman" w:hAnsi="Times New Roman" w:cs="Times New Roman"/>
+        </w:rPr>
+        <w:t>f</w:t>
+      </w:r>
+      <w:r>
+        <w:rPr>
+          <w:rFonts w:ascii="Times New Roman" w:hAnsi="Times New Roman" w:cs="Times New Roman"/>
+        </w:rPr>
+        <w:t xml:space="preserve"> </w:t>
+      </w:r>
+      <w:r>
+        <w:rPr>
+          <w:rFonts w:ascii="Times New Roman" w:hAnsi="Times New Roman" w:cs="Times New Roman"/>
+        </w:rPr>
+        <w:t>install-</w:t>
+      </w:r>
+      <w:proofErr w:type="spellStart"/>
+      <w:r>
+        <w:rPr>
+          <w:rFonts w:ascii="Times New Roman" w:hAnsi="Times New Roman" w:cs="Times New Roman"/>
+        </w:rPr>
+        <w:t>plugin.sql</w:t>
+      </w:r>
+      <w:proofErr w:type="spellEnd"/>
+      <w:r>
+        <w:rPr>
+          <w:rFonts w:ascii="Times New Roman" w:hAnsi="Times New Roman" w:cs="Times New Roman"/>
+        </w:rPr>
+        <w:t>’</w:t>
+      </w:r>
+      <w:r>
+        <w:rPr>
+          <w:rFonts w:ascii="Times New Roman" w:hAnsi="Times New Roman" w:cs="Times New Roman"/>
+        </w:rPr>
+        <w:t xml:space="preserve">. The syntax </w:t>
+      </w:r>
+      <w:r>
+        <w:rPr>
+          <w:rFonts w:ascii="Times New Roman" w:hAnsi="Times New Roman" w:cs="Times New Roman"/>
+        </w:rPr>
+        <w:t>(</w:t>
+      </w:r>
+      <w:r>
+        <w:rPr>
+          <w:rFonts w:ascii="Times New Roman" w:hAnsi="Times New Roman" w:cs="Times New Roman"/>
+        </w:rPr>
+        <w:t>mostly regarding</w:t>
+      </w:r>
+      <w:r>
+        <w:rPr>
+          <w:rFonts w:ascii="Times New Roman" w:hAnsi="Times New Roman" w:cs="Times New Roman"/>
+        </w:rPr>
+        <w:t xml:space="preserve"> </w:t>
+      </w:r>
+      <w:r>
+        <w:rPr>
+          <w:rFonts w:ascii="Times New Roman" w:hAnsi="Times New Roman" w:cs="Times New Roman"/>
+        </w:rPr>
+        <w:t>-</w:t>
+      </w:r>
+      <w:r>
+        <w:rPr>
+          <w:rFonts w:ascii="Times New Roman" w:hAnsi="Times New Roman" w:cs="Times New Roman"/>
+        </w:rPr>
+        <w:t xml:space="preserve">U </w:t>
+      </w:r>
+      <w:proofErr w:type="spellStart"/>
+      <w:r>
+        <w:rPr>
+          <w:rFonts w:ascii="Times New Roman" w:hAnsi="Times New Roman" w:cs="Times New Roman"/>
+        </w:rPr>
+        <w:t>postgres</w:t>
+      </w:r>
+      <w:proofErr w:type="spellEnd"/>
+      <w:r>
+        <w:rPr>
+          <w:rFonts w:ascii="Times New Roman" w:hAnsi="Times New Roman" w:cs="Times New Roman"/>
+        </w:rPr>
+        <w:t xml:space="preserve">) </w:t>
+      </w:r>
+      <w:r>
+        <w:rPr>
+          <w:rFonts w:ascii="Times New Roman" w:hAnsi="Times New Roman" w:cs="Times New Roman"/>
+        </w:rPr>
+        <w:t xml:space="preserve">depends on the </w:t>
+      </w:r>
+      <w:proofErr w:type="spellStart"/>
+      <w:r>
+        <w:rPr>
+          <w:rFonts w:ascii="Times New Roman" w:hAnsi="Times New Roman" w:cs="Times New Roman"/>
+        </w:rPr>
+        <w:t>used</w:t>
+      </w:r>
+      <w:proofErr w:type="spellEnd"/>
+      <w:r>
+        <w:rPr>
+          <w:rFonts w:ascii="Times New Roman" w:hAnsi="Times New Roman" w:cs="Times New Roman"/>
+        </w:rPr>
+        <w:t xml:space="preserve"> authentication technique of </w:t>
+      </w:r>
+      <w:proofErr w:type="spellStart"/>
+      <w:r>
+        <w:rPr>
+          <w:rFonts w:ascii="Times New Roman" w:hAnsi="Times New Roman" w:cs="Times New Roman"/>
+        </w:rPr>
+        <w:t>psql</w:t>
+      </w:r>
+      <w:proofErr w:type="spellEnd"/>
+      <w:r>
+        <w:rPr>
+          <w:rFonts w:ascii="Times New Roman" w:hAnsi="Times New Roman" w:cs="Times New Roman"/>
+        </w:rPr>
+        <w:t xml:space="preserve">. </w:t>
+      </w:r>
+      <w:r>
+        <w:rPr>
+          <w:rFonts w:ascii="Times New Roman" w:hAnsi="Times New Roman" w:cs="Times New Roman"/>
+        </w:rPr>
+        <w:t xml:space="preserve">Please see </w:t>
+      </w:r>
+      <w:proofErr w:type="spellStart"/>
+      <w:r>
+        <w:rPr>
+          <w:rFonts w:ascii="Times New Roman" w:hAnsi="Times New Roman" w:cs="Times New Roman"/>
+        </w:rPr>
+        <w:t>P</w:t>
+      </w:r>
+      <w:r>
+        <w:rPr>
+          <w:rFonts w:ascii="Times New Roman" w:hAnsi="Times New Roman" w:cs="Times New Roman"/>
+        </w:rPr>
+        <w:t>ostgress</w:t>
+      </w:r>
+      <w:proofErr w:type="spellEnd"/>
+      <w:r>
+        <w:rPr>
+          <w:rFonts w:ascii="Times New Roman" w:hAnsi="Times New Roman" w:cs="Times New Roman"/>
+        </w:rPr>
+        <w:t xml:space="preserve"> documentation </w:t>
+      </w:r>
+      <w:r>
+        <w:rPr>
+          <w:rFonts w:ascii="Times New Roman" w:hAnsi="Times New Roman" w:cs="Times New Roman"/>
+        </w:rPr>
+        <w:t>for more information</w:t>
+      </w:r>
+      <w:r>
+        <w:rPr>
+          <w:rFonts w:ascii="Times New Roman" w:hAnsi="Times New Roman" w:cs="Times New Roman"/>
+        </w:rPr>
+        <w:t xml:space="preserve">. </w:t>
+      </w:r>
+      <w:r>
+        <w:rPr>
+          <w:rFonts w:ascii="Times New Roman" w:hAnsi="Times New Roman" w:cs="Times New Roman"/>
+        </w:rPr>
+        <w:t>When completed</w:t>
+      </w:r>
+      <w:r>
+        <w:rPr>
+          <w:rFonts w:ascii="Times New Roman" w:hAnsi="Times New Roman" w:cs="Times New Roman"/>
+        </w:rPr>
+        <w:t>,</w:t>
+      </w:r>
+      <w:r>
+        <w:rPr>
+          <w:rFonts w:ascii="Times New Roman" w:hAnsi="Times New Roman" w:cs="Times New Roman"/>
+        </w:rPr>
+        <w:t xml:space="preserve"> go back </w:t>
+      </w:r>
+      <w:r>
+        <w:rPr>
+          <w:rFonts w:ascii="Times New Roman" w:hAnsi="Times New Roman" w:cs="Times New Roman"/>
+        </w:rPr>
+        <w:t xml:space="preserve">to the plugin folder root </w:t>
+      </w:r>
+      <w:r>
+        <w:rPr>
+          <w:rFonts w:ascii="Times New Roman" w:hAnsi="Times New Roman" w:cs="Times New Roman"/>
+        </w:rPr>
+        <w:t xml:space="preserve">with </w:t>
+      </w:r>
+      <w:proofErr w:type="gramStart"/>
+      <w:r>
+        <w:rPr>
+          <w:rFonts w:ascii="Times New Roman" w:hAnsi="Times New Roman" w:cs="Times New Roman"/>
+        </w:rPr>
+        <w:t>‘</w:t>
+      </w:r>
+      <w:r>
+        <w:rPr>
+          <w:rFonts w:ascii="Times New Roman" w:hAnsi="Times New Roman" w:cs="Times New Roman"/>
+        </w:rPr>
+        <w:t xml:space="preserve">cd </w:t>
+      </w:r>
+      <w:r>
+        <w:rPr>
+          <w:rFonts w:ascii="Times New Roman" w:hAnsi="Times New Roman" w:cs="Times New Roman"/>
+        </w:rPr>
+        <w:t>..</w:t>
+      </w:r>
+      <w:proofErr w:type="gramEnd"/>
+      <w:r>
+        <w:rPr>
+          <w:rFonts w:ascii="Times New Roman" w:hAnsi="Times New Roman" w:cs="Times New Roman"/>
+        </w:rPr>
+        <w:t>/../../’.</w:t>
+      </w:r>
+      <w:bookmarkStart w:id="0" w:name="_GoBack"/>
+      <w:bookmarkEnd w:id="0"/>
     </w:p>
     <w:p>
       <w:pPr>
@@ -1285,6 +1531,61 @@
         <w:rPr>
           <w:rFonts w:ascii="Times New Roman" w:hAnsi="Times New Roman" w:cs="Times New Roman"/>
         </w:rPr>
+        <w:lastRenderedPageBreak/>
+        <w:t xml:space="preserve">Build the plugin source code with: </w:t>
+      </w:r>
+      <w:r>
+        <w:rPr>
+          <w:rFonts w:ascii="Times New Roman" w:hAnsi="Times New Roman" w:cs="Times New Roman"/>
+        </w:rPr>
+        <w:t>‘</w:t>
+      </w:r>
+      <w:r>
+        <w:rPr>
+          <w:rFonts w:ascii="Times New Roman" w:hAnsi="Times New Roman" w:cs="Times New Roman"/>
+        </w:rPr>
+        <w:t xml:space="preserve">grails </w:t>
+      </w:r>
+      <w:r>
+        <w:rPr>
+          <w:rFonts w:ascii="Times New Roman" w:hAnsi="Times New Roman" w:cs="Times New Roman"/>
+        </w:rPr>
+        <w:t>compile</w:t>
+      </w:r>
+      <w:r>
+        <w:rPr>
+          <w:rFonts w:ascii="Times New Roman" w:hAnsi="Times New Roman" w:cs="Times New Roman"/>
+        </w:rPr>
+        <w:t>’ and create the module in the local Maven repository with ‘</w:t>
+      </w:r>
+      <w:r>
+        <w:rPr>
+          <w:rFonts w:ascii="Times New Roman" w:hAnsi="Times New Roman" w:cs="Times New Roman"/>
+        </w:rPr>
+        <w:t>grails maven-install</w:t>
+      </w:r>
+      <w:r>
+        <w:rPr>
+          <w:rFonts w:ascii="Times New Roman" w:hAnsi="Times New Roman" w:cs="Times New Roman"/>
+        </w:rPr>
+        <w:t>’.</w:t>
+      </w:r>
+    </w:p>
+    <w:p>
+      <w:pPr>
+        <w:pStyle w:val="ListParagraph"/>
+        <w:numPr>
+          <w:ilvl w:val="0"/>
+          <w:numId w:val="2"/>
+        </w:numPr>
+        <w:rPr>
+          <w:rFonts w:ascii="Times New Roman" w:hAnsi="Times New Roman" w:cs="Times New Roman"/>
+        </w:rPr>
+      </w:pPr>
+      <w:r>
+        <w:rPr>
+          <w:rFonts w:ascii="Times New Roman" w:hAnsi="Times New Roman" w:cs="Times New Roman"/>
+        </w:rPr>
         <w:t>Add the plugin and configuration:</w:t>
       </w:r>
     </w:p>
@@ -1357,7 +1658,6 @@
         <w:rPr>
           <w:rFonts w:ascii="Times New Roman" w:hAnsi="Times New Roman" w:cs="Times New Roman"/>
         </w:rPr>
-        <w:lastRenderedPageBreak/>
         <w:t>At the end, add</w:t>
       </w:r>
       <w:r>
@@ -1923,7 +2223,7 @@
           <w:rFonts w:ascii="Times New Roman" w:hAnsi="Times New Roman" w:cs="Times New Roman"/>
         </w:rPr>
       </w:pPr>
-      <w:hyperlink r:id="rId11" w:anchor="!searchin/xnat_discussion/custom$20variables" w:history="1">
+      <w:hyperlink r:id="rId12" w:anchor="!searchin/xnat_discussion/custom$20variables" w:history="1">
         <w:r>
           <w:rPr>
             <w:rStyle w:val="Hyperlink"/>
@@ -2213,6 +2513,7 @@
         <w:rPr>
           <w:rFonts w:ascii="Times New Roman" w:hAnsi="Times New Roman" w:cs="Times New Roman"/>
         </w:rPr>
+        <w:lastRenderedPageBreak/>
         <w:t xml:space="preserve">These four locations are called </w:t>
       </w:r>
       <w:r>
@@ -2364,7 +2665,7 @@
         </w:rPr>
         <w:t xml:space="preserve">webpage </w:t>
       </w:r>
-      <w:hyperlink r:id="rId12" w:history="1">
+      <w:hyperlink r:id="rId13" w:history="1">
         <w:r>
           <w:rPr>
             <w:rStyle w:val="Hyperlink"/>
@@ -2395,14 +2696,7 @@
         <w:rPr>
           <w:rFonts w:ascii="Times New Roman" w:hAnsi="Times New Roman" w:cs="Times New Roman"/>
         </w:rPr>
-        <w:t xml:space="preserve"> REST </w:t>
-      </w:r>
-      <w:r>
-        <w:rPr>
-          <w:rFonts w:ascii="Times New Roman" w:hAnsi="Times New Roman" w:cs="Times New Roman"/>
-        </w:rPr>
-        <w:lastRenderedPageBreak/>
-        <w:t xml:space="preserve">addresses. </w:t>
+        <w:t xml:space="preserve"> REST addresses. </w:t>
       </w:r>
       <w:r>
         <w:rPr>
@@ -2755,7 +3049,7 @@
                     </pic:cNvPicPr>
                   </pic:nvPicPr>
                   <pic:blipFill>
-                    <a:blip r:embed="rId13">
+                    <a:blip r:embed="rId14">
                       <a:extLst>
                         <a:ext uri="{28A0092B-C50C-407E-A947-70E740481C1C}">
                           <a14:useLocalDpi xmlns:a14="http://schemas.microsoft.com/office/drawing/2010/main" val="0"/>
@@ -2876,7 +3170,14 @@
         <w:rPr>
           <w:rFonts w:ascii="Times New Roman" w:hAnsi="Times New Roman" w:cs="Times New Roman"/>
         </w:rPr>
-        <w:t xml:space="preserve">In this page, the user can add each XNAT variable by entering the details in the Add variable form, and clicking Create. Then the variable will be added to the list. The user can continue this process to add all variables. Figure 4 shows an example configuration list with variables. The SUBJ_ID variable is mandatory for all import </w:t>
+        <w:t xml:space="preserve">In this page, the user can add each XNAT variable by entering the details in the Add variable form, and clicking Create. Then the variable will be added to the list. The user can continue this process to add all </w:t>
+      </w:r>
+      <w:r>
+        <w:rPr>
+          <w:rFonts w:ascii="Times New Roman" w:hAnsi="Times New Roman" w:cs="Times New Roman"/>
+        </w:rPr>
+        <w:lastRenderedPageBreak/>
+        <w:t xml:space="preserve">variables. Figure 4 shows an example configuration list with variables. The SUBJ_ID variable is mandatory for all import </w:t>
       </w:r>
       <w:proofErr w:type="gramStart"/>
       <w:r>
@@ -2929,7 +3230,6 @@
         <w:rPr>
           <w:rFonts w:ascii="Times New Roman" w:hAnsi="Times New Roman" w:cs="Times New Roman"/>
         </w:rPr>
-        <w:lastRenderedPageBreak/>
         <w:t xml:space="preserve">The variable list is automatically saved when a variable is added. After completing the coupling configuration, the user can go </w:t>
       </w:r>
       <w:r>
@@ -3058,7 +3358,7 @@
                     </pic:cNvPicPr>
                   </pic:nvPicPr>
                   <pic:blipFill>
-                    <a:blip r:embed="rId14">
+                    <a:blip r:embed="rId15">
                       <a:extLst>
                         <a:ext uri="{28A0092B-C50C-407E-A947-70E740481C1C}">
                           <a14:useLocalDpi xmlns:a14="http://schemas.microsoft.com/office/drawing/2010/main" val="0"/>
@@ -3175,7 +3475,14 @@
         <w:rPr>
           <w:rFonts w:ascii="Times New Roman" w:hAnsi="Times New Roman" w:cs="Times New Roman"/>
         </w:rPr>
-        <w:t>In the menu, click on Configuration List, select the appropriate configuration, click show and click on Import Data. Here the password will be asked for the XNAT user. Note this is the user that is filled in the configuration described in paragraph 2.2. For security reasons, the password is not stored in TranSMART and will therefore be asked when opening a connection with XNAT to import the data. After entering the password, click Import data. Then data will then be imported, also see Figure 5.</w:t>
+        <w:t xml:space="preserve">In the menu, click on Configuration List, select the appropriate configuration, click show and click on Import Data. Here the password will be asked for the XNAT user. Note this is the user that is filled in the configuration described in paragraph 2.2. For security reasons, the password is not stored in TranSMART </w:t>
+      </w:r>
+      <w:r>
+        <w:rPr>
+          <w:rFonts w:ascii="Times New Roman" w:hAnsi="Times New Roman" w:cs="Times New Roman"/>
+        </w:rPr>
+        <w:lastRenderedPageBreak/>
+        <w:t>and will therefore be asked when opening a connection with XNAT to import the data. After entering the password, click Import data. Then data will then be imported, also see Figure 5.</w:t>
       </w:r>
     </w:p>
     <w:p>
@@ -3189,7 +3496,6 @@
           <w:rFonts w:ascii="Times New Roman" w:hAnsi="Times New Roman" w:cs="Times New Roman"/>
           <w:noProof/>
         </w:rPr>
-        <w:lastRenderedPageBreak/>
         <w:drawing>
           <wp:inline distT="0" distB="0" distL="0" distR="0">
             <wp:extent cx="5943600" cy="942975"/>
@@ -3208,7 +3514,7 @@
                     </pic:cNvPicPr>
                   </pic:nvPicPr>
                   <pic:blipFill>
-                    <a:blip r:embed="rId15">
+                    <a:blip r:embed="rId16">
                       <a:extLst>
                         <a:ext uri="{28A0092B-C50C-407E-A947-70E740481C1C}">
                           <a14:useLocalDpi xmlns:a14="http://schemas.microsoft.com/office/drawing/2010/main" val="0"/>
@@ -3333,7 +3639,7 @@
                     </pic:cNvPicPr>
                   </pic:nvPicPr>
                   <pic:blipFill>
-                    <a:blip r:embed="rId16">
+                    <a:blip r:embed="rId17">
                       <a:extLst>
                         <a:ext uri="{28A0092B-C50C-407E-A947-70E740481C1C}">
                           <a14:useLocalDpi xmlns:a14="http://schemas.microsoft.com/office/drawing/2010/main" val="0"/>
@@ -3407,6 +3713,7 @@
           <w:rFonts w:ascii="Times New Roman" w:hAnsi="Times New Roman" w:cs="Times New Roman"/>
           <w:noProof/>
         </w:rPr>
+        <w:lastRenderedPageBreak/>
         <w:drawing>
           <wp:inline distT="0" distB="0" distL="0" distR="0" wp14:anchorId="6407F226" wp14:editId="1FE183F5">
             <wp:extent cx="2327510" cy="2430292"/>
@@ -3425,7 +3732,7 @@
                     </pic:cNvPicPr>
                   </pic:nvPicPr>
                   <pic:blipFill>
-                    <a:blip r:embed="rId17">
+                    <a:blip r:embed="rId18">
                       <a:extLst>
                         <a:ext uri="{28A0092B-C50C-407E-A947-70E740481C1C}">
                           <a14:useLocalDpi xmlns:a14="http://schemas.microsoft.com/office/drawing/2010/main" val="0"/>
@@ -3487,7 +3794,6 @@
           <w:rFonts w:ascii="Times New Roman" w:hAnsi="Times New Roman" w:cs="Times New Roman"/>
           <w:b/>
         </w:rPr>
-        <w:lastRenderedPageBreak/>
         <w:t>3. Technical documentation</w:t>
       </w:r>
     </w:p>
@@ -3605,7 +3911,7 @@
         </w:rPr>
         <w:t xml:space="preserve"> (</w:t>
       </w:r>
-      <w:hyperlink r:id="rId18" w:history="1">
+      <w:hyperlink r:id="rId19" w:history="1">
         <w:r>
           <w:rPr>
             <w:rStyle w:val="Hyperlink"/>
@@ -3752,7 +4058,7 @@
         </w:rPr>
         <w:t>(</w:t>
       </w:r>
-      <w:hyperlink r:id="rId19" w:history="1">
+      <w:hyperlink r:id="rId20" w:history="1">
         <w:r>
           <w:rPr>
             <w:rStyle w:val="Hyperlink"/>
@@ -3771,21 +4077,7 @@
         <w:rPr>
           <w:rFonts w:ascii="Times New Roman" w:hAnsi="Times New Roman" w:cs="Times New Roman"/>
         </w:rPr>
-        <w:t xml:space="preserve">for clinical data is used to </w:t>
-      </w:r>
-      <w:proofErr w:type="gramStart"/>
-      <w:r>
-        <w:rPr>
-          <w:rFonts w:ascii="Times New Roman" w:hAnsi="Times New Roman" w:cs="Times New Roman"/>
-        </w:rPr>
-        <w:t>import</w:t>
-      </w:r>
-      <w:proofErr w:type="gramEnd"/>
-      <w:r>
-        <w:rPr>
-          <w:rFonts w:ascii="Times New Roman" w:hAnsi="Times New Roman" w:cs="Times New Roman"/>
-        </w:rPr>
-        <w:t xml:space="preserve"> the XNAT data from the data and mapping files, previously created in step 2</w:t>
+        <w:t>for clinical data is used to import the XNAT data from the data and mapping files, previously created in step 2</w:t>
       </w:r>
       <w:r>
         <w:rPr>
@@ -3834,6 +4126,7 @@
           <w:rFonts w:ascii="Times New Roman" w:hAnsi="Times New Roman" w:cs="Times New Roman"/>
           <w:noProof/>
         </w:rPr>
+        <w:lastRenderedPageBreak/>
         <w:drawing>
           <wp:inline distT="0" distB="0" distL="0" distR="0" wp14:anchorId="62E240E0" wp14:editId="1CDFC96A">
             <wp:extent cx="4752975" cy="3800857"/>
@@ -3852,7 +4145,7 @@
                     </pic:cNvPicPr>
                   </pic:nvPicPr>
                   <pic:blipFill>
-                    <a:blip r:embed="rId20">
+                    <a:blip r:embed="rId21">
                       <a:extLst>
                         <a:ext uri="{28A0092B-C50C-407E-A947-70E740481C1C}">
                           <a14:useLocalDpi xmlns:a14="http://schemas.microsoft.com/office/drawing/2010/main" val="0"/>
@@ -3890,27 +4183,14 @@
       <w:r>
         <w:t xml:space="preserve">Figure </w:t>
       </w:r>
-      <w:r>
-        <w:fldChar w:fldCharType="begin"/>
-      </w:r>
-      <w:r>
-        <w:instrText xml:space="preserve"> SEQ Figure \* ARABIC </w:instrText>
-      </w:r>
-      <w:r>
-        <w:fldChar w:fldCharType="separate"/>
-      </w:r>
-      <w:r>
-        <w:rPr>
-          <w:noProof/>
-        </w:rPr>
-        <w:t>5</w:t>
-      </w:r>
-      <w:r>
-        <w:rPr>
-          <w:noProof/>
-        </w:rPr>
-        <w:fldChar w:fldCharType="end"/>
-      </w:r>
+      <w:fldSimple w:instr=" SEQ Figure \* ARABIC ">
+        <w:r>
+          <w:rPr>
+            <w:noProof/>
+          </w:rPr>
+          <w:t>5</w:t>
+        </w:r>
+      </w:fldSimple>
       <w:r>
         <w:t xml:space="preserve">: Architecture to import </w:t>
       </w:r>
@@ -3931,7 +4211,6 @@
           <w:rFonts w:ascii="Times New Roman" w:hAnsi="Times New Roman" w:cs="Times New Roman"/>
           <w:b/>
         </w:rPr>
-        <w:lastRenderedPageBreak/>
         <w:t>3.2 Import process</w:t>
       </w:r>
     </w:p>
@@ -4405,6 +4684,7 @@
         <w:rPr>
           <w:rFonts w:ascii="Times New Roman" w:hAnsi="Times New Roman" w:cs="Times New Roman"/>
         </w:rPr>
+        <w:lastRenderedPageBreak/>
         <w:t>The Kettle directory</w:t>
       </w:r>
     </w:p>
@@ -4564,7 +4844,7 @@
         </w:rPr>
         <w:t>(</w:t>
       </w:r>
-      <w:hyperlink r:id="rId21" w:history="1">
+      <w:hyperlink r:id="rId22" w:history="1">
         <w:r>
           <w:rPr>
             <w:rStyle w:val="Hyperlink"/>
@@ -4863,7 +5143,6 @@
         <w:rPr>
           <w:rFonts w:ascii="Times New Roman" w:hAnsi="Times New Roman" w:cs="Times New Roman"/>
         </w:rPr>
-        <w:lastRenderedPageBreak/>
         <w:t xml:space="preserve">The XML is written to </w:t>
       </w:r>
       <w:r>
@@ -5024,6 +5303,7 @@
           <w:rFonts w:ascii="Times New Roman" w:hAnsi="Times New Roman" w:cs="Times New Roman"/>
           <w:noProof/>
         </w:rPr>
+        <w:lastRenderedPageBreak/>
         <w:drawing>
           <wp:inline distT="0" distB="0" distL="0" distR="0" wp14:anchorId="19B880C1" wp14:editId="56303518">
             <wp:extent cx="3343275" cy="1752600"/>
@@ -5042,7 +5322,7 @@
                     </pic:cNvPicPr>
                   </pic:nvPicPr>
                   <pic:blipFill>
-                    <a:blip r:embed="rId22">
+                    <a:blip r:embed="rId23">
                       <a:extLst>
                         <a:ext uri="{28A0092B-C50C-407E-A947-70E740481C1C}">
                           <a14:useLocalDpi xmlns:a14="http://schemas.microsoft.com/office/drawing/2010/main" val="0"/>
@@ -5085,27 +5365,14 @@
       <w:r>
         <w:t xml:space="preserve">Figure </w:t>
       </w:r>
-      <w:r>
-        <w:fldChar w:fldCharType="begin"/>
-      </w:r>
-      <w:r>
-        <w:instrText xml:space="preserve"> SEQ Figure \* ARABIC </w:instrText>
-      </w:r>
-      <w:r>
-        <w:fldChar w:fldCharType="separate"/>
-      </w:r>
-      <w:r>
-        <w:rPr>
-          <w:noProof/>
-        </w:rPr>
-        <w:t>6</w:t>
-      </w:r>
-      <w:r>
-        <w:rPr>
-          <w:noProof/>
-        </w:rPr>
-        <w:fldChar w:fldCharType="end"/>
-      </w:r>
+      <w:fldSimple w:instr=" SEQ Figure \* ARABIC ">
+        <w:r>
+          <w:rPr>
+            <w:noProof/>
+          </w:rPr>
+          <w:t>6</w:t>
+        </w:r>
+      </w:fldSimple>
       <w:r>
         <w:t>: Database diagram</w:t>
       </w:r>
@@ -5392,14 +5659,7 @@
         <w:rPr>
           <w:rFonts w:ascii="Times New Roman" w:hAnsi="Times New Roman" w:cs="Times New Roman"/>
         </w:rPr>
-        <w:t xml:space="preserve"> database. Currently it is not </w:t>
-      </w:r>
-      <w:r>
-        <w:rPr>
-          <w:rFonts w:ascii="Times New Roman" w:hAnsi="Times New Roman" w:cs="Times New Roman"/>
-        </w:rPr>
-        <w:lastRenderedPageBreak/>
-        <w:t xml:space="preserve">possible to import an XML configuration. </w:t>
+        <w:t xml:space="preserve"> database. Currently it is not possible to import an XML configuration. </w:t>
       </w:r>
       <w:r>
         <w:rPr>
@@ -5905,6 +6165,7 @@
         </w:pBdr>
       </w:pPr>
       <w:r>
+        <w:lastRenderedPageBreak/>
         <w:t xml:space="preserve">        &lt;variable name="</w:t>
       </w:r>
       <w:proofErr w:type="spellStart"/>
@@ -6549,7 +6810,6 @@
         <w:pStyle w:val="NoSpacing"/>
       </w:pPr>
       <w:r>
-        <w:lastRenderedPageBreak/>
         <w:t>-logging=</w:t>
       </w:r>
       <w:proofErr w:type="spellStart"/>

</xml_diff>

<commit_message>
Updated authors in documentation and included pdf version. Updated Readme accordingly
</commit_message>
<xml_diff>
--- a/docs/documentation.docx
+++ b/docs/documentation.docx
@@ -55,6 +55,26 @@
           <w:szCs w:val="20"/>
         </w:rPr>
         <w:t>Erwin Vast</w:t>
+      </w:r>
+      <w:r>
+        <w:rPr>
+          <w:rFonts w:ascii="Tahoma" w:hAnsi="Tahoma" w:cs="Tahoma"/>
+          <w:color w:val="000000"/>
+          <w:sz w:val="20"/>
+          <w:szCs w:val="20"/>
+        </w:rPr>
+        <w:t xml:space="preserve"> (e.vast@erasmusmc.nl)</w:t>
+      </w:r>
+      <w:bookmarkStart w:id="0" w:name="_GoBack"/>
+      <w:bookmarkEnd w:id="0"/>
+      <w:r>
+        <w:rPr>
+          <w:rFonts w:ascii="Tahoma" w:hAnsi="Tahoma" w:cs="Tahoma"/>
+          <w:color w:val="000000"/>
+          <w:sz w:val="20"/>
+          <w:szCs w:val="20"/>
+        </w:rPr>
+        <w:t>, Stefan Klein</w:t>
       </w:r>
       <w:r>
         <w:rPr>
@@ -243,7 +263,6 @@
           <w:rFonts w:ascii="Times New Roman" w:hAnsi="Times New Roman" w:cs="Times New Roman"/>
         </w:rPr>
       </w:pPr>
-      <w:proofErr w:type="gramStart"/>
       <w:r>
         <w:rPr>
           <w:rFonts w:ascii="Times New Roman" w:hAnsi="Times New Roman" w:cs="Times New Roman"/>
@@ -254,14 +273,7 @@
         <w:rPr>
           <w:rFonts w:ascii="Times New Roman" w:hAnsi="Times New Roman" w:cs="Times New Roman"/>
         </w:rPr>
-        <w:t>(</w:t>
-      </w:r>
-      <w:proofErr w:type="gramEnd"/>
-      <w:r>
-        <w:rPr>
-          <w:rFonts w:ascii="Times New Roman" w:hAnsi="Times New Roman" w:cs="Times New Roman"/>
-        </w:rPr>
-        <w:t xml:space="preserve">http://transmartfoundation.org) </w:t>
+        <w:t xml:space="preserve">(http://transmartfoundation.org) </w:t>
       </w:r>
       <w:r>
         <w:rPr>
@@ -847,21 +859,7 @@
         <w:rPr>
           <w:rFonts w:ascii="Times New Roman" w:hAnsi="Times New Roman" w:cs="Times New Roman"/>
         </w:rPr>
-        <w:t xml:space="preserve">Install </w:t>
-      </w:r>
-      <w:proofErr w:type="spellStart"/>
-      <w:r>
-        <w:rPr>
-          <w:rFonts w:ascii="Times New Roman" w:hAnsi="Times New Roman" w:cs="Times New Roman"/>
-        </w:rPr>
-        <w:t>PyXNAT</w:t>
-      </w:r>
-      <w:proofErr w:type="spellEnd"/>
-      <w:r>
-        <w:rPr>
-          <w:rFonts w:ascii="Times New Roman" w:hAnsi="Times New Roman" w:cs="Times New Roman"/>
-        </w:rPr>
-        <w:t>:</w:t>
+        <w:t>Install PyXNAT:</w:t>
       </w:r>
     </w:p>
     <w:p>
@@ -903,36 +901,20 @@
         <w:rPr>
           <w:rFonts w:ascii="Times New Roman" w:hAnsi="Times New Roman" w:cs="Times New Roman"/>
         </w:rPr>
-        <w:t xml:space="preserve">Install </w:t>
-      </w:r>
-      <w:proofErr w:type="spellStart"/>
+        <w:t xml:space="preserve">Install lxml: </w:t>
+      </w:r>
+      <w:r>
+        <w:rPr>
+          <w:rFonts w:ascii="Times New Roman" w:hAnsi="Times New Roman" w:cs="Times New Roman"/>
+        </w:rPr>
+        <w:t xml:space="preserve">easy_install </w:t>
+      </w:r>
       <w:r>
         <w:rPr>
           <w:rFonts w:ascii="Times New Roman" w:hAnsi="Times New Roman" w:cs="Times New Roman"/>
         </w:rPr>
         <w:t>lxml</w:t>
       </w:r>
-      <w:proofErr w:type="spellEnd"/>
-      <w:r>
-        <w:rPr>
-          <w:rFonts w:ascii="Times New Roman" w:hAnsi="Times New Roman" w:cs="Times New Roman"/>
-        </w:rPr>
-        <w:t xml:space="preserve">: </w:t>
-      </w:r>
-      <w:r>
-        <w:rPr>
-          <w:rFonts w:ascii="Times New Roman" w:hAnsi="Times New Roman" w:cs="Times New Roman"/>
-        </w:rPr>
-        <w:t xml:space="preserve">easy_install </w:t>
-      </w:r>
-      <w:proofErr w:type="spellStart"/>
-      <w:r>
-        <w:rPr>
-          <w:rFonts w:ascii="Times New Roman" w:hAnsi="Times New Roman" w:cs="Times New Roman"/>
-        </w:rPr>
-        <w:t>lxml</w:t>
-      </w:r>
-      <w:proofErr w:type="spellEnd"/>
       <w:r>
         <w:rPr>
           <w:rFonts w:ascii="Times New Roman" w:hAnsi="Times New Roman" w:cs="Times New Roman"/>
@@ -943,16 +925,8 @@
         <w:rPr>
           <w:rFonts w:ascii="Times New Roman" w:hAnsi="Times New Roman" w:cs="Times New Roman"/>
         </w:rPr>
-        <w:t>apt-get install python-</w:t>
-      </w:r>
-      <w:proofErr w:type="spellStart"/>
-      <w:r>
-        <w:rPr>
-          <w:rFonts w:ascii="Times New Roman" w:hAnsi="Times New Roman" w:cs="Times New Roman"/>
-        </w:rPr>
-        <w:t>lxml</w:t>
-      </w:r>
-      <w:proofErr w:type="spellEnd"/>
+        <w:t>apt-get install python-lxml</w:t>
+      </w:r>
     </w:p>
     <w:p>
       <w:pPr>
@@ -1008,21 +982,7 @@
         <w:rPr>
           <w:rFonts w:ascii="Times New Roman" w:hAnsi="Times New Roman" w:cs="Times New Roman"/>
         </w:rPr>
-        <w:t xml:space="preserve">Install </w:t>
-      </w:r>
-      <w:proofErr w:type="spellStart"/>
-      <w:r>
-        <w:rPr>
-          <w:rFonts w:ascii="Times New Roman" w:hAnsi="Times New Roman" w:cs="Times New Roman"/>
-        </w:rPr>
-        <w:t>PyXNAT</w:t>
-      </w:r>
-      <w:proofErr w:type="spellEnd"/>
-      <w:r>
-        <w:rPr>
-          <w:rFonts w:ascii="Times New Roman" w:hAnsi="Times New Roman" w:cs="Times New Roman"/>
-        </w:rPr>
-        <w:t xml:space="preserve"> with (from within the download directory): python setup.py install.</w:t>
+        <w:t>Install PyXNAT with (from within the download directory): python setup.py install.</w:t>
       </w:r>
     </w:p>
     <w:p>
@@ -1040,21 +1000,7 @@
         <w:rPr>
           <w:rFonts w:ascii="Times New Roman" w:hAnsi="Times New Roman" w:cs="Times New Roman"/>
         </w:rPr>
-        <w:t xml:space="preserve">Clone the </w:t>
-      </w:r>
-      <w:proofErr w:type="spellStart"/>
-      <w:r>
-        <w:rPr>
-          <w:rFonts w:ascii="Times New Roman" w:hAnsi="Times New Roman" w:cs="Times New Roman"/>
-        </w:rPr>
-        <w:t>Git</w:t>
-      </w:r>
-      <w:proofErr w:type="spellEnd"/>
-      <w:r>
-        <w:rPr>
-          <w:rFonts w:ascii="Times New Roman" w:hAnsi="Times New Roman" w:cs="Times New Roman"/>
-        </w:rPr>
-        <w:t xml:space="preserve"> repository to a preferred directory with the following commands: </w:t>
+        <w:t xml:space="preserve">Clone the Git repository to a preferred directory with the following commands: </w:t>
       </w:r>
       <w:r>
         <w:rPr>
@@ -1062,19 +1008,11 @@
         </w:rPr>
         <w:t>‘</w:t>
       </w:r>
-      <w:proofErr w:type="spellStart"/>
-      <w:r>
-        <w:rPr>
-          <w:rFonts w:ascii="Times New Roman" w:hAnsi="Times New Roman" w:cs="Times New Roman"/>
-        </w:rPr>
-        <w:t>git</w:t>
-      </w:r>
-      <w:proofErr w:type="spellEnd"/>
-      <w:r>
-        <w:rPr>
-          <w:rFonts w:ascii="Times New Roman" w:hAnsi="Times New Roman" w:cs="Times New Roman"/>
-        </w:rPr>
-        <w:t xml:space="preserve"> clone </w:t>
+      <w:r>
+        <w:rPr>
+          <w:rFonts w:ascii="Times New Roman" w:hAnsi="Times New Roman" w:cs="Times New Roman"/>
+        </w:rPr>
+        <w:t xml:space="preserve">git clone </w:t>
       </w:r>
       <w:hyperlink r:id="rId11" w:history="1">
         <w:r>
@@ -1125,35 +1063,7 @@
         <w:rPr>
           <w:rFonts w:ascii="Times New Roman" w:hAnsi="Times New Roman" w:cs="Times New Roman"/>
         </w:rPr>
-        <w:t xml:space="preserve">cd </w:t>
-      </w:r>
-      <w:proofErr w:type="spellStart"/>
-      <w:r>
-        <w:rPr>
-          <w:rFonts w:ascii="Times New Roman" w:hAnsi="Times New Roman" w:cs="Times New Roman"/>
-        </w:rPr>
-        <w:t>transmart</w:t>
-      </w:r>
-      <w:proofErr w:type="spellEnd"/>
-      <w:r>
-        <w:rPr>
-          <w:rFonts w:ascii="Times New Roman" w:hAnsi="Times New Roman" w:cs="Times New Roman"/>
-        </w:rPr>
-        <w:t>-</w:t>
-      </w:r>
-      <w:proofErr w:type="spellStart"/>
-      <w:r>
-        <w:rPr>
-          <w:rFonts w:ascii="Times New Roman" w:hAnsi="Times New Roman" w:cs="Times New Roman"/>
-        </w:rPr>
-        <w:t>xnat</w:t>
-      </w:r>
-      <w:proofErr w:type="spellEnd"/>
-      <w:r>
-        <w:rPr>
-          <w:rFonts w:ascii="Times New Roman" w:hAnsi="Times New Roman" w:cs="Times New Roman"/>
-        </w:rPr>
-        <w:t>-importer-plugin</w:t>
+        <w:t>cd transmart-xnat-importer-plugin</w:t>
       </w:r>
       <w:r>
         <w:rPr>
@@ -1195,35 +1105,7 @@
         <w:rPr>
           <w:rFonts w:ascii="Times New Roman" w:hAnsi="Times New Roman" w:cs="Times New Roman"/>
         </w:rPr>
-        <w:t>grails-app/</w:t>
-      </w:r>
-      <w:proofErr w:type="spellStart"/>
-      <w:r>
-        <w:rPr>
-          <w:rFonts w:ascii="Times New Roman" w:hAnsi="Times New Roman" w:cs="Times New Roman"/>
-        </w:rPr>
-        <w:t>ddl</w:t>
-      </w:r>
-      <w:proofErr w:type="spellEnd"/>
-      <w:r>
-        <w:rPr>
-          <w:rFonts w:ascii="Times New Roman" w:hAnsi="Times New Roman" w:cs="Times New Roman"/>
-        </w:rPr>
-        <w:t>/</w:t>
-      </w:r>
-      <w:proofErr w:type="spellStart"/>
-      <w:r>
-        <w:rPr>
-          <w:rFonts w:ascii="Times New Roman" w:hAnsi="Times New Roman" w:cs="Times New Roman"/>
-        </w:rPr>
-        <w:t>postgres</w:t>
-      </w:r>
-      <w:proofErr w:type="spellEnd"/>
-      <w:r>
-        <w:rPr>
-          <w:rFonts w:ascii="Times New Roman" w:hAnsi="Times New Roman" w:cs="Times New Roman"/>
-        </w:rPr>
-        <w:t>/</w:t>
+        <w:t>grails-app/ddl/postgres/</w:t>
       </w:r>
       <w:r>
         <w:rPr>
@@ -1249,14 +1131,66 @@
         </w:rPr>
         <w:t>‘</w:t>
       </w:r>
-      <w:proofErr w:type="spellStart"/>
-      <w:r>
-        <w:rPr>
-          <w:rFonts w:ascii="Times New Roman" w:hAnsi="Times New Roman" w:cs="Times New Roman"/>
-        </w:rPr>
-        <w:t>psql</w:t>
-      </w:r>
-      <w:proofErr w:type="spellEnd"/>
+      <w:r>
+        <w:rPr>
+          <w:rFonts w:ascii="Times New Roman" w:hAnsi="Times New Roman" w:cs="Times New Roman"/>
+        </w:rPr>
+        <w:t xml:space="preserve">psql </w:t>
+      </w:r>
+      <w:r>
+        <w:rPr>
+          <w:rFonts w:ascii="Times New Roman" w:hAnsi="Times New Roman" w:cs="Times New Roman"/>
+        </w:rPr>
+        <w:t>-U postgres</w:t>
+      </w:r>
+      <w:r>
+        <w:rPr>
+          <w:rFonts w:ascii="Times New Roman" w:hAnsi="Times New Roman" w:cs="Times New Roman"/>
+        </w:rPr>
+        <w:t xml:space="preserve"> -d transmart </w:t>
+      </w:r>
+      <w:r>
+        <w:rPr>
+          <w:rFonts w:ascii="Times New Roman" w:hAnsi="Times New Roman" w:cs="Times New Roman"/>
+        </w:rPr>
+        <w:t>-</w:t>
+      </w:r>
+      <w:r>
+        <w:rPr>
+          <w:rFonts w:ascii="Times New Roman" w:hAnsi="Times New Roman" w:cs="Times New Roman"/>
+        </w:rPr>
+        <w:t>f</w:t>
+      </w:r>
+      <w:r>
+        <w:rPr>
+          <w:rFonts w:ascii="Times New Roman" w:hAnsi="Times New Roman" w:cs="Times New Roman"/>
+        </w:rPr>
+        <w:t xml:space="preserve"> install-plugin.sql</w:t>
+      </w:r>
+      <w:r>
+        <w:rPr>
+          <w:rFonts w:ascii="Times New Roman" w:hAnsi="Times New Roman" w:cs="Times New Roman"/>
+        </w:rPr>
+        <w:t>’</w:t>
+      </w:r>
+      <w:r>
+        <w:rPr>
+          <w:rFonts w:ascii="Times New Roman" w:hAnsi="Times New Roman" w:cs="Times New Roman"/>
+        </w:rPr>
+        <w:t xml:space="preserve">. The syntax </w:t>
+      </w:r>
+      <w:r>
+        <w:rPr>
+          <w:rFonts w:ascii="Times New Roman" w:hAnsi="Times New Roman" w:cs="Times New Roman"/>
+        </w:rPr>
+        <w:t>(</w:t>
+      </w:r>
+      <w:r>
+        <w:rPr>
+          <w:rFonts w:ascii="Times New Roman" w:hAnsi="Times New Roman" w:cs="Times New Roman"/>
+        </w:rPr>
+        <w:t>mostly regarding</w:t>
+      </w:r>
       <w:r>
         <w:rPr>
           <w:rFonts w:ascii="Times New Roman" w:hAnsi="Times New Roman" w:cs="Times New Roman"/>
@@ -1267,152 +1201,38 @@
         <w:rPr>
           <w:rFonts w:ascii="Times New Roman" w:hAnsi="Times New Roman" w:cs="Times New Roman"/>
         </w:rPr>
-        <w:t xml:space="preserve">-U </w:t>
-      </w:r>
-      <w:proofErr w:type="spellStart"/>
-      <w:r>
-        <w:rPr>
-          <w:rFonts w:ascii="Times New Roman" w:hAnsi="Times New Roman" w:cs="Times New Roman"/>
-        </w:rPr>
-        <w:t>postgres</w:t>
-      </w:r>
-      <w:proofErr w:type="spellEnd"/>
-      <w:r>
-        <w:rPr>
-          <w:rFonts w:ascii="Times New Roman" w:hAnsi="Times New Roman" w:cs="Times New Roman"/>
-        </w:rPr>
-        <w:t xml:space="preserve"> -d </w:t>
-      </w:r>
-      <w:proofErr w:type="spellStart"/>
-      <w:r>
-        <w:rPr>
-          <w:rFonts w:ascii="Times New Roman" w:hAnsi="Times New Roman" w:cs="Times New Roman"/>
-        </w:rPr>
-        <w:t>transmart</w:t>
-      </w:r>
-      <w:proofErr w:type="spellEnd"/>
-      <w:r>
-        <w:rPr>
-          <w:rFonts w:ascii="Times New Roman" w:hAnsi="Times New Roman" w:cs="Times New Roman"/>
-        </w:rPr>
-        <w:t xml:space="preserve"> </w:t>
-      </w:r>
-      <w:r>
-        <w:rPr>
-          <w:rFonts w:ascii="Times New Roman" w:hAnsi="Times New Roman" w:cs="Times New Roman"/>
-        </w:rPr>
         <w:t>-</w:t>
       </w:r>
       <w:r>
         <w:rPr>
           <w:rFonts w:ascii="Times New Roman" w:hAnsi="Times New Roman" w:cs="Times New Roman"/>
         </w:rPr>
-        <w:t>f</w:t>
-      </w:r>
-      <w:r>
-        <w:rPr>
-          <w:rFonts w:ascii="Times New Roman" w:hAnsi="Times New Roman" w:cs="Times New Roman"/>
-        </w:rPr>
-        <w:t xml:space="preserve"> </w:t>
-      </w:r>
-      <w:r>
-        <w:rPr>
-          <w:rFonts w:ascii="Times New Roman" w:hAnsi="Times New Roman" w:cs="Times New Roman"/>
-        </w:rPr>
-        <w:t>install-</w:t>
-      </w:r>
-      <w:proofErr w:type="spellStart"/>
-      <w:r>
-        <w:rPr>
-          <w:rFonts w:ascii="Times New Roman" w:hAnsi="Times New Roman" w:cs="Times New Roman"/>
-        </w:rPr>
-        <w:t>plugin.sql</w:t>
-      </w:r>
-      <w:proofErr w:type="spellEnd"/>
-      <w:r>
-        <w:rPr>
-          <w:rFonts w:ascii="Times New Roman" w:hAnsi="Times New Roman" w:cs="Times New Roman"/>
-        </w:rPr>
-        <w:t>’</w:t>
-      </w:r>
-      <w:r>
-        <w:rPr>
-          <w:rFonts w:ascii="Times New Roman" w:hAnsi="Times New Roman" w:cs="Times New Roman"/>
-        </w:rPr>
-        <w:t xml:space="preserve">. The syntax </w:t>
-      </w:r>
-      <w:r>
-        <w:rPr>
-          <w:rFonts w:ascii="Times New Roman" w:hAnsi="Times New Roman" w:cs="Times New Roman"/>
-        </w:rPr>
-        <w:t>(</w:t>
-      </w:r>
-      <w:r>
-        <w:rPr>
-          <w:rFonts w:ascii="Times New Roman" w:hAnsi="Times New Roman" w:cs="Times New Roman"/>
-        </w:rPr>
-        <w:t>mostly regarding</w:t>
-      </w:r>
-      <w:r>
-        <w:rPr>
-          <w:rFonts w:ascii="Times New Roman" w:hAnsi="Times New Roman" w:cs="Times New Roman"/>
-        </w:rPr>
-        <w:t xml:space="preserve"> </w:t>
-      </w:r>
-      <w:r>
-        <w:rPr>
-          <w:rFonts w:ascii="Times New Roman" w:hAnsi="Times New Roman" w:cs="Times New Roman"/>
-        </w:rPr>
-        <w:t>-</w:t>
-      </w:r>
-      <w:r>
-        <w:rPr>
-          <w:rFonts w:ascii="Times New Roman" w:hAnsi="Times New Roman" w:cs="Times New Roman"/>
-        </w:rPr>
-        <w:t xml:space="preserve">U </w:t>
-      </w:r>
-      <w:proofErr w:type="spellStart"/>
-      <w:r>
-        <w:rPr>
-          <w:rFonts w:ascii="Times New Roman" w:hAnsi="Times New Roman" w:cs="Times New Roman"/>
-        </w:rPr>
-        <w:t>postgres</w:t>
-      </w:r>
-      <w:proofErr w:type="spellEnd"/>
-      <w:r>
-        <w:rPr>
-          <w:rFonts w:ascii="Times New Roman" w:hAnsi="Times New Roman" w:cs="Times New Roman"/>
-        </w:rPr>
-        <w:t xml:space="preserve">) </w:t>
-      </w:r>
-      <w:r>
-        <w:rPr>
-          <w:rFonts w:ascii="Times New Roman" w:hAnsi="Times New Roman" w:cs="Times New Roman"/>
-        </w:rPr>
-        <w:t xml:space="preserve">depends on the </w:t>
-      </w:r>
-      <w:proofErr w:type="spellStart"/>
-      <w:r>
-        <w:rPr>
-          <w:rFonts w:ascii="Times New Roman" w:hAnsi="Times New Roman" w:cs="Times New Roman"/>
-        </w:rPr>
-        <w:t>used</w:t>
-      </w:r>
-      <w:proofErr w:type="spellEnd"/>
-      <w:r>
-        <w:rPr>
-          <w:rFonts w:ascii="Times New Roman" w:hAnsi="Times New Roman" w:cs="Times New Roman"/>
-        </w:rPr>
-        <w:t xml:space="preserve"> authentication technique of </w:t>
-      </w:r>
-      <w:proofErr w:type="spellStart"/>
-      <w:r>
-        <w:rPr>
-          <w:rFonts w:ascii="Times New Roman" w:hAnsi="Times New Roman" w:cs="Times New Roman"/>
-        </w:rPr>
-        <w:t>psql</w:t>
-      </w:r>
-      <w:proofErr w:type="spellEnd"/>
+        <w:t xml:space="preserve">U postgres) </w:t>
+      </w:r>
+      <w:r>
+        <w:rPr>
+          <w:rFonts w:ascii="Times New Roman" w:hAnsi="Times New Roman" w:cs="Times New Roman"/>
+        </w:rPr>
+        <w:t xml:space="preserve">depends on the used authentication technique of psql. </w:t>
+      </w:r>
+      <w:r>
+        <w:rPr>
+          <w:rFonts w:ascii="Times New Roman" w:hAnsi="Times New Roman" w:cs="Times New Roman"/>
+        </w:rPr>
+        <w:t>Please see P</w:t>
+      </w:r>
+      <w:r>
+        <w:rPr>
+          <w:rFonts w:ascii="Times New Roman" w:hAnsi="Times New Roman" w:cs="Times New Roman"/>
+        </w:rPr>
+        <w:t xml:space="preserve">ostgress documentation </w:t>
+      </w:r>
+      <w:r>
+        <w:rPr>
+          <w:rFonts w:ascii="Times New Roman" w:hAnsi="Times New Roman" w:cs="Times New Roman"/>
+        </w:rPr>
+        <w:t>for more information</w:t>
+      </w:r>
       <w:r>
         <w:rPr>
           <w:rFonts w:ascii="Times New Roman" w:hAnsi="Times New Roman" w:cs="Times New Roman"/>
@@ -1423,44 +1243,6 @@
         <w:rPr>
           <w:rFonts w:ascii="Times New Roman" w:hAnsi="Times New Roman" w:cs="Times New Roman"/>
         </w:rPr>
-        <w:t xml:space="preserve">Please see </w:t>
-      </w:r>
-      <w:proofErr w:type="spellStart"/>
-      <w:r>
-        <w:rPr>
-          <w:rFonts w:ascii="Times New Roman" w:hAnsi="Times New Roman" w:cs="Times New Roman"/>
-        </w:rPr>
-        <w:t>P</w:t>
-      </w:r>
-      <w:r>
-        <w:rPr>
-          <w:rFonts w:ascii="Times New Roman" w:hAnsi="Times New Roman" w:cs="Times New Roman"/>
-        </w:rPr>
-        <w:t>ostgress</w:t>
-      </w:r>
-      <w:proofErr w:type="spellEnd"/>
-      <w:r>
-        <w:rPr>
-          <w:rFonts w:ascii="Times New Roman" w:hAnsi="Times New Roman" w:cs="Times New Roman"/>
-        </w:rPr>
-        <w:t xml:space="preserve"> documentation </w:t>
-      </w:r>
-      <w:r>
-        <w:rPr>
-          <w:rFonts w:ascii="Times New Roman" w:hAnsi="Times New Roman" w:cs="Times New Roman"/>
-        </w:rPr>
-        <w:t>for more information</w:t>
-      </w:r>
-      <w:r>
-        <w:rPr>
-          <w:rFonts w:ascii="Times New Roman" w:hAnsi="Times New Roman" w:cs="Times New Roman"/>
-        </w:rPr>
-        <w:t xml:space="preserve">. </w:t>
-      </w:r>
-      <w:r>
-        <w:rPr>
-          <w:rFonts w:ascii="Times New Roman" w:hAnsi="Times New Roman" w:cs="Times New Roman"/>
-        </w:rPr>
         <w:t>When completed</w:t>
       </w:r>
       <w:r>
@@ -1485,14 +1267,7 @@
         <w:rPr>
           <w:rFonts w:ascii="Times New Roman" w:hAnsi="Times New Roman" w:cs="Times New Roman"/>
         </w:rPr>
-        <w:t xml:space="preserve">with </w:t>
-      </w:r>
-      <w:proofErr w:type="gramStart"/>
-      <w:r>
-        <w:rPr>
-          <w:rFonts w:ascii="Times New Roman" w:hAnsi="Times New Roman" w:cs="Times New Roman"/>
-        </w:rPr>
-        <w:t>‘</w:t>
+        <w:t>with ‘</w:t>
       </w:r>
       <w:r>
         <w:rPr>
@@ -1504,17 +1279,8 @@
         <w:rPr>
           <w:rFonts w:ascii="Times New Roman" w:hAnsi="Times New Roman" w:cs="Times New Roman"/>
         </w:rPr>
-        <w:t>..</w:t>
-      </w:r>
-      <w:proofErr w:type="gramEnd"/>
-      <w:r>
-        <w:rPr>
-          <w:rFonts w:ascii="Times New Roman" w:hAnsi="Times New Roman" w:cs="Times New Roman"/>
-        </w:rPr>
-        <w:t>/../../’.</w:t>
-      </w:r>
-      <w:bookmarkStart w:id="0" w:name="_GoBack"/>
-      <w:bookmarkEnd w:id="0"/>
+        <w:t>../../../’.</w:t>
+      </w:r>
     </w:p>
     <w:p>
       <w:pPr>
@@ -1604,44 +1370,8 @@
         <w:rPr>
           <w:rFonts w:ascii="Times New Roman" w:hAnsi="Times New Roman" w:cs="Times New Roman"/>
         </w:rPr>
-        <w:t>[editor] [</w:t>
-      </w:r>
-      <w:proofErr w:type="spellStart"/>
-      <w:r>
-        <w:rPr>
-          <w:rFonts w:ascii="Times New Roman" w:hAnsi="Times New Roman" w:cs="Times New Roman"/>
-        </w:rPr>
-        <w:t>transmartApp</w:t>
-      </w:r>
-      <w:proofErr w:type="spellEnd"/>
-      <w:r>
-        <w:rPr>
-          <w:rFonts w:ascii="Times New Roman" w:hAnsi="Times New Roman" w:cs="Times New Roman"/>
-        </w:rPr>
-        <w:t>]/grails-app/</w:t>
-      </w:r>
-      <w:proofErr w:type="spellStart"/>
-      <w:r>
-        <w:rPr>
-          <w:rFonts w:ascii="Times New Roman" w:hAnsi="Times New Roman" w:cs="Times New Roman"/>
-        </w:rPr>
-        <w:t>conf</w:t>
-      </w:r>
-      <w:proofErr w:type="spellEnd"/>
-      <w:r>
-        <w:rPr>
-          <w:rFonts w:ascii="Times New Roman" w:hAnsi="Times New Roman" w:cs="Times New Roman"/>
-        </w:rPr>
-        <w:t>/</w:t>
-      </w:r>
-      <w:proofErr w:type="spellStart"/>
-      <w:r>
-        <w:rPr>
-          <w:rFonts w:ascii="Times New Roman" w:hAnsi="Times New Roman" w:cs="Times New Roman"/>
-        </w:rPr>
-        <w:t>Config.groovy</w:t>
-      </w:r>
-      <w:proofErr w:type="spellEnd"/>
+        <w:t>[editor] [transmartApp]/grails-app/conf/Config.groovy</w:t>
+      </w:r>
     </w:p>
     <w:p>
       <w:pPr>
@@ -1677,54 +1407,14 @@
           <w:rFonts w:ascii="Times New Roman" w:hAnsi="Times New Roman" w:cs="Times New Roman"/>
         </w:rPr>
         <w:br/>
-      </w:r>
-      <w:proofErr w:type="spellStart"/>
-      <w:r>
-        <w:rPr>
-          <w:rFonts w:ascii="Times New Roman" w:hAnsi="Times New Roman" w:cs="Times New Roman"/>
-        </w:rPr>
-        <w:t>org.transmart.data.location</w:t>
-      </w:r>
-      <w:proofErr w:type="spellEnd"/>
-      <w:r>
-        <w:rPr>
-          <w:rFonts w:ascii="Times New Roman" w:hAnsi="Times New Roman" w:cs="Times New Roman"/>
-        </w:rPr>
-        <w:t xml:space="preserve"> = ["file:${</w:t>
-      </w:r>
-      <w:proofErr w:type="spellStart"/>
-      <w:r>
-        <w:rPr>
-          <w:rFonts w:ascii="Times New Roman" w:hAnsi="Times New Roman" w:cs="Times New Roman"/>
-        </w:rPr>
-        <w:t>baseDir</w:t>
-      </w:r>
-      <w:proofErr w:type="spellEnd"/>
-      <w:r>
-        <w:rPr>
-          <w:rFonts w:ascii="Times New Roman" w:hAnsi="Times New Roman" w:cs="Times New Roman"/>
-        </w:rPr>
-        <w:t>}"]</w:t>
+        <w:t>org.transmart.data.location = ["file:${baseDir}"]</w:t>
       </w:r>
       <w:r>
         <w:rPr>
           <w:rFonts w:ascii="Times New Roman" w:hAnsi="Times New Roman" w:cs="Times New Roman"/>
         </w:rPr>
         <w:br/>
-      </w:r>
-      <w:proofErr w:type="spellStart"/>
-      <w:r>
-        <w:rPr>
-          <w:rFonts w:ascii="Times New Roman" w:hAnsi="Times New Roman" w:cs="Times New Roman"/>
-        </w:rPr>
-        <w:t>org.transmart.xnatImporterEnabled</w:t>
-      </w:r>
-      <w:proofErr w:type="spellEnd"/>
-      <w:r>
-        <w:rPr>
-          <w:rFonts w:ascii="Times New Roman" w:hAnsi="Times New Roman" w:cs="Times New Roman"/>
-        </w:rPr>
-        <w:t xml:space="preserve"> = true</w:t>
+        <w:t>org.transmart.xnatImporterEnabled = true</w:t>
       </w:r>
     </w:p>
     <w:p>
@@ -1760,21 +1450,7 @@
         <w:rPr>
           <w:rFonts w:ascii="Times New Roman" w:hAnsi="Times New Roman" w:cs="Times New Roman"/>
         </w:rPr>
-        <w:t xml:space="preserve">Include the plugin in the </w:t>
-      </w:r>
-      <w:proofErr w:type="spellStart"/>
-      <w:r>
-        <w:rPr>
-          <w:rFonts w:ascii="Times New Roman" w:hAnsi="Times New Roman" w:cs="Times New Roman"/>
-        </w:rPr>
-        <w:t>transmartApp</w:t>
-      </w:r>
-      <w:proofErr w:type="spellEnd"/>
-      <w:r>
-        <w:rPr>
-          <w:rFonts w:ascii="Times New Roman" w:hAnsi="Times New Roman" w:cs="Times New Roman"/>
-        </w:rPr>
-        <w:t>:</w:t>
+        <w:t>Include the plugin in the transmartApp:</w:t>
       </w:r>
     </w:p>
     <w:p>
@@ -1798,44 +1474,20 @@
         <w:rPr>
           <w:rFonts w:ascii="Times New Roman" w:hAnsi="Times New Roman" w:cs="Times New Roman"/>
         </w:rPr>
-        <w:t xml:space="preserve"> [</w:t>
-      </w:r>
-      <w:proofErr w:type="spellStart"/>
-      <w:r>
-        <w:rPr>
-          <w:rFonts w:ascii="Times New Roman" w:hAnsi="Times New Roman" w:cs="Times New Roman"/>
-        </w:rPr>
-        <w:t>transmartApp</w:t>
-      </w:r>
-      <w:proofErr w:type="spellEnd"/>
-      <w:r>
-        <w:rPr>
-          <w:rFonts w:ascii="Times New Roman" w:hAnsi="Times New Roman" w:cs="Times New Roman"/>
-        </w:rPr>
-        <w:t>]/grails-app/</w:t>
-      </w:r>
-      <w:proofErr w:type="spellStart"/>
-      <w:r>
-        <w:rPr>
-          <w:rFonts w:ascii="Times New Roman" w:hAnsi="Times New Roman" w:cs="Times New Roman"/>
-        </w:rPr>
-        <w:t>conf</w:t>
-      </w:r>
-      <w:proofErr w:type="spellEnd"/>
+        <w:t xml:space="preserve"> [transmartApp]/grails-app/conf</w:t>
+      </w:r>
       <w:r>
         <w:rPr>
           <w:rFonts w:ascii="Times New Roman" w:hAnsi="Times New Roman" w:cs="Times New Roman"/>
         </w:rPr>
         <w:t>/</w:t>
       </w:r>
-      <w:proofErr w:type="spellStart"/>
       <w:r>
         <w:rPr>
           <w:rFonts w:ascii="Times New Roman" w:hAnsi="Times New Roman" w:cs="Times New Roman"/>
         </w:rPr>
         <w:t>BuildConfig.groovy</w:t>
       </w:r>
-      <w:proofErr w:type="spellEnd"/>
     </w:p>
     <w:p>
       <w:pPr>
@@ -1854,14 +1506,12 @@
         </w:rPr>
         <w:t xml:space="preserve">Within </w:t>
       </w:r>
-      <w:proofErr w:type="spellStart"/>
       <w:r>
         <w:rPr>
           <w:rFonts w:ascii="Times New Roman" w:hAnsi="Times New Roman" w:cs="Times New Roman"/>
         </w:rPr>
         <w:t>grails.project.dependency.resolution</w:t>
       </w:r>
-      <w:proofErr w:type="spellEnd"/>
       <w:r>
         <w:rPr>
           <w:rFonts w:ascii="Times New Roman" w:hAnsi="Times New Roman" w:cs="Times New Roman"/>
@@ -1884,21 +1534,7 @@
         <w:rPr>
           <w:rFonts w:ascii="Times New Roman" w:hAnsi="Times New Roman" w:cs="Times New Roman"/>
         </w:rPr>
-        <w:t>if (!</w:t>
-      </w:r>
-      <w:proofErr w:type="spellStart"/>
-      <w:r>
-        <w:rPr>
-          <w:rFonts w:ascii="Times New Roman" w:hAnsi="Times New Roman" w:cs="Times New Roman"/>
-        </w:rPr>
-        <w:t>dm</w:t>
-      </w:r>
-      <w:proofErr w:type="spellEnd"/>
-      <w:r>
-        <w:rPr>
-          <w:rFonts w:ascii="Times New Roman" w:hAnsi="Times New Roman" w:cs="Times New Roman"/>
-        </w:rPr>
-        <w:t xml:space="preserve">) { …} scope, add: </w:t>
+        <w:t xml:space="preserve">if (!dm) { …} scope, add: </w:t>
       </w:r>
       <w:r>
         <w:rPr>
@@ -1946,16 +1582,20 @@
         <w:rPr>
           <w:rFonts w:ascii="Times New Roman" w:hAnsi="Times New Roman" w:cs="Times New Roman"/>
         </w:rPr>
-        <w:t xml:space="preserve">Rebuild and restart </w:t>
-      </w:r>
-      <w:proofErr w:type="spellStart"/>
-      <w:r>
-        <w:rPr>
-          <w:rFonts w:ascii="Times New Roman" w:hAnsi="Times New Roman" w:cs="Times New Roman"/>
-        </w:rPr>
-        <w:t>transmartApp</w:t>
-      </w:r>
-      <w:proofErr w:type="spellEnd"/>
+        <w:t xml:space="preserve">Rebuild and restart transmartApp </w:t>
+      </w:r>
+      <w:r>
+        <w:rPr>
+          <w:rFonts w:ascii="Times New Roman" w:hAnsi="Times New Roman" w:cs="Times New Roman"/>
+        </w:rPr>
+        <w:t xml:space="preserve">in </w:t>
+      </w:r>
+      <w:r>
+        <w:rPr>
+          <w:rFonts w:ascii="Times New Roman" w:hAnsi="Times New Roman" w:cs="Times New Roman"/>
+        </w:rPr>
+        <w:t>[transmartApp]</w:t>
+      </w:r>
       <w:r>
         <w:rPr>
           <w:rFonts w:ascii="Times New Roman" w:hAnsi="Times New Roman" w:cs="Times New Roman"/>
@@ -1966,213 +1606,115 @@
         <w:rPr>
           <w:rFonts w:ascii="Times New Roman" w:hAnsi="Times New Roman" w:cs="Times New Roman"/>
         </w:rPr>
-        <w:t xml:space="preserve">in </w:t>
-      </w:r>
-      <w:r>
-        <w:rPr>
-          <w:rFonts w:ascii="Times New Roman" w:hAnsi="Times New Roman" w:cs="Times New Roman"/>
-        </w:rPr>
-        <w:t>[</w:t>
-      </w:r>
-      <w:proofErr w:type="spellStart"/>
-      <w:r>
-        <w:rPr>
-          <w:rFonts w:ascii="Times New Roman" w:hAnsi="Times New Roman" w:cs="Times New Roman"/>
-        </w:rPr>
-        <w:t>transmartApp</w:t>
-      </w:r>
-      <w:proofErr w:type="spellEnd"/>
-      <w:r>
-        <w:rPr>
-          <w:rFonts w:ascii="Times New Roman" w:hAnsi="Times New Roman" w:cs="Times New Roman"/>
-        </w:rPr>
-        <w:t>]</w:t>
-      </w:r>
-      <w:r>
-        <w:rPr>
-          <w:rFonts w:ascii="Times New Roman" w:hAnsi="Times New Roman" w:cs="Times New Roman"/>
+        <w:t>with grails compile &amp;&amp; grails run-app.</w:t>
+      </w:r>
+    </w:p>
+    <w:p>
+      <w:pPr>
+        <w:rPr>
+          <w:rFonts w:ascii="Times New Roman" w:hAnsi="Times New Roman" w:cs="Times New Roman"/>
+        </w:rPr>
+      </w:pPr>
+      <w:r>
+        <w:rPr>
+          <w:rFonts w:ascii="Times New Roman" w:hAnsi="Times New Roman" w:cs="Times New Roman"/>
+        </w:rPr>
+        <w:t xml:space="preserve">The new admin panel should now be present in the administration panel. </w:t>
+      </w:r>
+    </w:p>
+    <w:p>
+      <w:pPr>
+        <w:rPr>
+          <w:rFonts w:ascii="Times New Roman" w:hAnsi="Times New Roman" w:cs="Times New Roman"/>
+        </w:rPr>
+      </w:pPr>
+      <w:r>
+        <w:rPr>
+          <w:rFonts w:ascii="Times New Roman" w:hAnsi="Times New Roman" w:cs="Times New Roman"/>
+        </w:rPr>
+        <w:t xml:space="preserve">* = </w:t>
+      </w:r>
+      <w:r>
+        <w:rPr>
+          <w:rFonts w:ascii="Times New Roman" w:hAnsi="Times New Roman" w:cs="Times New Roman"/>
+        </w:rPr>
+        <w:t>We assume that transmart-data is in the same directory as transmartApp. If this is not the case, change ${baseDir} to the transmart-data directory.</w:t>
+      </w:r>
+    </w:p>
+    <w:p>
+      <w:pPr>
+        <w:rPr>
+          <w:rFonts w:ascii="Times New Roman" w:hAnsi="Times New Roman" w:cs="Times New Roman"/>
+          <w:b/>
+        </w:rPr>
+      </w:pPr>
+      <w:r>
+        <w:rPr>
+          <w:rFonts w:ascii="Times New Roman" w:hAnsi="Times New Roman" w:cs="Times New Roman"/>
+          <w:b/>
+        </w:rPr>
+        <w:t>2. User guide</w:t>
+      </w:r>
+    </w:p>
+    <w:p>
+      <w:pPr>
+        <w:rPr>
+          <w:rFonts w:ascii="Times New Roman" w:hAnsi="Times New Roman" w:cs="Times New Roman"/>
+        </w:rPr>
+      </w:pPr>
+      <w:r>
+        <w:rPr>
+          <w:rFonts w:ascii="Times New Roman" w:hAnsi="Times New Roman" w:cs="Times New Roman"/>
+        </w:rPr>
+        <w:t xml:space="preserve">An administrator can create an importing configuration and import the data. This part of the </w:t>
+      </w:r>
+      <w:r>
+        <w:rPr>
+          <w:rFonts w:ascii="Times New Roman" w:hAnsi="Times New Roman" w:cs="Times New Roman"/>
+        </w:rPr>
+        <w:t>document</w:t>
+      </w:r>
+      <w:r>
+        <w:rPr>
+          <w:rFonts w:ascii="Times New Roman" w:hAnsi="Times New Roman" w:cs="Times New Roman"/>
+        </w:rPr>
+        <w:t xml:space="preserve"> explains</w:t>
+      </w:r>
+      <w:r>
+        <w:rPr>
+          <w:rFonts w:ascii="Times New Roman" w:hAnsi="Times New Roman" w:cs="Times New Roman"/>
+        </w:rPr>
+        <w:t xml:space="preserve"> both processes in more detail, with an introduction of the XNAT data structure. </w:t>
+      </w:r>
+    </w:p>
+    <w:p>
+      <w:pPr>
+        <w:rPr>
+          <w:rFonts w:ascii="Times New Roman" w:hAnsi="Times New Roman" w:cs="Times New Roman"/>
+          <w:b/>
+        </w:rPr>
+      </w:pPr>
+      <w:r>
+        <w:rPr>
+          <w:rFonts w:ascii="Times New Roman" w:hAnsi="Times New Roman" w:cs="Times New Roman"/>
+          <w:b/>
+        </w:rPr>
+        <w:t>2.1</w:t>
+      </w:r>
+      <w:r>
+        <w:rPr>
+          <w:rFonts w:ascii="Times New Roman" w:hAnsi="Times New Roman" w:cs="Times New Roman"/>
+          <w:b/>
         </w:rPr>
         <w:t xml:space="preserve"> </w:t>
       </w:r>
       <w:r>
         <w:rPr>
           <w:rFonts w:ascii="Times New Roman" w:hAnsi="Times New Roman" w:cs="Times New Roman"/>
-        </w:rPr>
-        <w:t>with grails compile &amp;&amp; grails run-app.</w:t>
-      </w:r>
-    </w:p>
-    <w:p>
-      <w:pPr>
-        <w:rPr>
-          <w:rFonts w:ascii="Times New Roman" w:hAnsi="Times New Roman" w:cs="Times New Roman"/>
-        </w:rPr>
-      </w:pPr>
-      <w:r>
-        <w:rPr>
-          <w:rFonts w:ascii="Times New Roman" w:hAnsi="Times New Roman" w:cs="Times New Roman"/>
-        </w:rPr>
-        <w:t xml:space="preserve">The new admin panel should now be present in the administration panel. </w:t>
-      </w:r>
-    </w:p>
-    <w:p>
-      <w:pPr>
-        <w:rPr>
-          <w:rFonts w:ascii="Times New Roman" w:hAnsi="Times New Roman" w:cs="Times New Roman"/>
-        </w:rPr>
-      </w:pPr>
-      <w:r>
-        <w:rPr>
-          <w:rFonts w:ascii="Times New Roman" w:hAnsi="Times New Roman" w:cs="Times New Roman"/>
-        </w:rPr>
-        <w:t xml:space="preserve">* = </w:t>
-      </w:r>
-      <w:r>
-        <w:rPr>
-          <w:rFonts w:ascii="Times New Roman" w:hAnsi="Times New Roman" w:cs="Times New Roman"/>
-        </w:rPr>
-        <w:t xml:space="preserve">We assume that </w:t>
-      </w:r>
-      <w:proofErr w:type="spellStart"/>
-      <w:r>
-        <w:rPr>
-          <w:rFonts w:ascii="Times New Roman" w:hAnsi="Times New Roman" w:cs="Times New Roman"/>
-        </w:rPr>
-        <w:t>transmart</w:t>
-      </w:r>
-      <w:proofErr w:type="spellEnd"/>
-      <w:r>
-        <w:rPr>
-          <w:rFonts w:ascii="Times New Roman" w:hAnsi="Times New Roman" w:cs="Times New Roman"/>
-        </w:rPr>
-        <w:t xml:space="preserve">-data is in the same directory as </w:t>
-      </w:r>
-      <w:proofErr w:type="spellStart"/>
-      <w:r>
-        <w:rPr>
-          <w:rFonts w:ascii="Times New Roman" w:hAnsi="Times New Roman" w:cs="Times New Roman"/>
-        </w:rPr>
-        <w:t>transmartApp</w:t>
-      </w:r>
-      <w:proofErr w:type="spellEnd"/>
-      <w:r>
-        <w:rPr>
-          <w:rFonts w:ascii="Times New Roman" w:hAnsi="Times New Roman" w:cs="Times New Roman"/>
-        </w:rPr>
-        <w:t xml:space="preserve">. </w:t>
-      </w:r>
-      <w:proofErr w:type="gramStart"/>
-      <w:r>
-        <w:rPr>
-          <w:rFonts w:ascii="Times New Roman" w:hAnsi="Times New Roman" w:cs="Times New Roman"/>
-        </w:rPr>
-        <w:t>If this is not the case, change ${</w:t>
-      </w:r>
-      <w:proofErr w:type="spellStart"/>
-      <w:r>
-        <w:rPr>
-          <w:rFonts w:ascii="Times New Roman" w:hAnsi="Times New Roman" w:cs="Times New Roman"/>
-        </w:rPr>
-        <w:t>baseDir</w:t>
-      </w:r>
-      <w:proofErr w:type="spellEnd"/>
-      <w:r>
-        <w:rPr>
-          <w:rFonts w:ascii="Times New Roman" w:hAnsi="Times New Roman" w:cs="Times New Roman"/>
-        </w:rPr>
-        <w:t xml:space="preserve">} to the </w:t>
-      </w:r>
-      <w:proofErr w:type="spellStart"/>
-      <w:r>
-        <w:rPr>
-          <w:rFonts w:ascii="Times New Roman" w:hAnsi="Times New Roman" w:cs="Times New Roman"/>
-        </w:rPr>
-        <w:t>transmart</w:t>
-      </w:r>
-      <w:proofErr w:type="spellEnd"/>
-      <w:r>
-        <w:rPr>
-          <w:rFonts w:ascii="Times New Roman" w:hAnsi="Times New Roman" w:cs="Times New Roman"/>
-        </w:rPr>
-        <w:t>-data directory.</w:t>
-      </w:r>
-      <w:proofErr w:type="gramEnd"/>
-    </w:p>
-    <w:p>
-      <w:pPr>
-        <w:rPr>
-          <w:rFonts w:ascii="Times New Roman" w:hAnsi="Times New Roman" w:cs="Times New Roman"/>
           <w:b/>
         </w:rPr>
-      </w:pPr>
-      <w:r>
-        <w:rPr>
-          <w:rFonts w:ascii="Times New Roman" w:hAnsi="Times New Roman" w:cs="Times New Roman"/>
-          <w:b/>
-        </w:rPr>
-        <w:t>2. User guide</w:t>
-      </w:r>
-    </w:p>
-    <w:p>
-      <w:pPr>
-        <w:rPr>
-          <w:rFonts w:ascii="Times New Roman" w:hAnsi="Times New Roman" w:cs="Times New Roman"/>
-        </w:rPr>
-      </w:pPr>
-      <w:r>
-        <w:rPr>
-          <w:rFonts w:ascii="Times New Roman" w:hAnsi="Times New Roman" w:cs="Times New Roman"/>
-        </w:rPr>
-        <w:t xml:space="preserve">An administrator can create an importing configuration and import the data. This part of the </w:t>
-      </w:r>
-      <w:r>
-        <w:rPr>
-          <w:rFonts w:ascii="Times New Roman" w:hAnsi="Times New Roman" w:cs="Times New Roman"/>
-        </w:rPr>
-        <w:t>document</w:t>
-      </w:r>
-      <w:r>
-        <w:rPr>
-          <w:rFonts w:ascii="Times New Roman" w:hAnsi="Times New Roman" w:cs="Times New Roman"/>
-        </w:rPr>
-        <w:t xml:space="preserve"> explains</w:t>
-      </w:r>
-      <w:r>
-        <w:rPr>
-          <w:rFonts w:ascii="Times New Roman" w:hAnsi="Times New Roman" w:cs="Times New Roman"/>
-        </w:rPr>
-        <w:t xml:space="preserve"> both processes in more detail, with an introduction of the XNAT data structure. </w:t>
-      </w:r>
-    </w:p>
-    <w:p>
-      <w:pPr>
-        <w:rPr>
-          <w:rFonts w:ascii="Times New Roman" w:hAnsi="Times New Roman" w:cs="Times New Roman"/>
-          <w:b/>
-        </w:rPr>
-      </w:pPr>
-      <w:r>
-        <w:rPr>
-          <w:rFonts w:ascii="Times New Roman" w:hAnsi="Times New Roman" w:cs="Times New Roman"/>
-          <w:b/>
-        </w:rPr>
-        <w:t>2.1</w:t>
-      </w:r>
-      <w:r>
-        <w:rPr>
-          <w:rFonts w:ascii="Times New Roman" w:hAnsi="Times New Roman" w:cs="Times New Roman"/>
-          <w:b/>
-        </w:rPr>
-        <w:t xml:space="preserve"> </w:t>
-      </w:r>
-      <w:proofErr w:type="spellStart"/>
-      <w:r>
-        <w:rPr>
-          <w:rFonts w:ascii="Times New Roman" w:hAnsi="Times New Roman" w:cs="Times New Roman"/>
-          <w:b/>
-        </w:rPr>
         <w:t>Datastructure</w:t>
       </w:r>
-      <w:proofErr w:type="spellEnd"/>
     </w:p>
     <w:p>
       <w:pPr>
@@ -2444,19 +1986,11 @@
           <w:rFonts w:ascii="Times New Roman" w:hAnsi="Times New Roman" w:cs="Times New Roman"/>
         </w:rPr>
       </w:pPr>
-      <w:proofErr w:type="spellStart"/>
-      <w:r>
-        <w:rPr>
-          <w:rFonts w:ascii="Times New Roman" w:hAnsi="Times New Roman" w:cs="Times New Roman"/>
-        </w:rPr>
-        <w:t>SubjectVariable</w:t>
-      </w:r>
-      <w:proofErr w:type="spellEnd"/>
-      <w:r>
-        <w:rPr>
-          <w:rFonts w:ascii="Times New Roman" w:hAnsi="Times New Roman" w:cs="Times New Roman"/>
-        </w:rPr>
-        <w:t>: custom variable in the session.</w:t>
+      <w:r>
+        <w:rPr>
+          <w:rFonts w:ascii="Times New Roman" w:hAnsi="Times New Roman" w:cs="Times New Roman"/>
+        </w:rPr>
+        <w:t>SubjectVariable: custom variable in the session.</w:t>
       </w:r>
     </w:p>
     <w:p>
@@ -2488,19 +2022,11 @@
           <w:rFonts w:ascii="Times New Roman" w:hAnsi="Times New Roman" w:cs="Times New Roman"/>
         </w:rPr>
       </w:pPr>
-      <w:proofErr w:type="spellStart"/>
-      <w:r>
-        <w:rPr>
-          <w:rFonts w:ascii="Times New Roman" w:hAnsi="Times New Roman" w:cs="Times New Roman"/>
-        </w:rPr>
-        <w:t>SessionVariable</w:t>
-      </w:r>
-      <w:proofErr w:type="spellEnd"/>
-      <w:r>
-        <w:rPr>
-          <w:rFonts w:ascii="Times New Roman" w:hAnsi="Times New Roman" w:cs="Times New Roman"/>
-        </w:rPr>
-        <w:t xml:space="preserve">: custom variable in the session. </w:t>
+      <w:r>
+        <w:rPr>
+          <w:rFonts w:ascii="Times New Roman" w:hAnsi="Times New Roman" w:cs="Times New Roman"/>
+        </w:rPr>
+        <w:t xml:space="preserve">SessionVariable: custom variable in the session. </w:t>
       </w:r>
     </w:p>
     <w:p>
@@ -2595,57 +2121,7 @@
         <w:rPr>
           <w:rFonts w:ascii="Times New Roman" w:hAnsi="Times New Roman" w:cs="Times New Roman"/>
         </w:rPr>
-        <w:t xml:space="preserve">For example, the </w:t>
-      </w:r>
-      <w:proofErr w:type="spellStart"/>
-      <w:r>
-        <w:rPr>
-          <w:rFonts w:ascii="Times New Roman" w:hAnsi="Times New Roman" w:cs="Times New Roman"/>
-        </w:rPr>
-        <w:t>patientname</w:t>
-      </w:r>
-      <w:proofErr w:type="spellEnd"/>
-      <w:r>
-        <w:rPr>
-          <w:rFonts w:ascii="Times New Roman" w:hAnsi="Times New Roman" w:cs="Times New Roman"/>
-        </w:rPr>
-        <w:t xml:space="preserve"> can be retrieved by the link: </w:t>
-      </w:r>
-      <w:proofErr w:type="spellStart"/>
-      <w:r>
-        <w:rPr>
-          <w:rFonts w:ascii="Times New Roman" w:hAnsi="Times New Roman" w:cs="Times New Roman"/>
-        </w:rPr>
-        <w:t>xnat</w:t>
-      </w:r>
-      <w:proofErr w:type="gramStart"/>
-      <w:r>
-        <w:rPr>
-          <w:rFonts w:ascii="Times New Roman" w:hAnsi="Times New Roman" w:cs="Times New Roman"/>
-        </w:rPr>
-        <w:t>:imageSessionData</w:t>
-      </w:r>
-      <w:proofErr w:type="spellEnd"/>
-      <w:proofErr w:type="gramEnd"/>
-      <w:r>
-        <w:rPr>
-          <w:rFonts w:ascii="Times New Roman" w:hAnsi="Times New Roman" w:cs="Times New Roman"/>
-        </w:rPr>
-        <w:t>/</w:t>
-      </w:r>
-      <w:proofErr w:type="spellStart"/>
-      <w:r>
-        <w:rPr>
-          <w:rFonts w:ascii="Times New Roman" w:hAnsi="Times New Roman" w:cs="Times New Roman"/>
-        </w:rPr>
-        <w:t>dcmpatientname</w:t>
-      </w:r>
-      <w:proofErr w:type="spellEnd"/>
-      <w:r>
-        <w:rPr>
-          <w:rFonts w:ascii="Times New Roman" w:hAnsi="Times New Roman" w:cs="Times New Roman"/>
-        </w:rPr>
-        <w:t xml:space="preserve">. </w:t>
+        <w:t xml:space="preserve">For example, the patientname can be retrieved by the link: xnat:imageSessionData/dcmpatientname. </w:t>
       </w:r>
       <w:r>
         <w:rPr>
@@ -3177,35 +2653,7 @@
           <w:rFonts w:ascii="Times New Roman" w:hAnsi="Times New Roman" w:cs="Times New Roman"/>
         </w:rPr>
         <w:lastRenderedPageBreak/>
-        <w:t xml:space="preserve">variables. Figure 4 shows an example configuration list with variables. The SUBJ_ID variable is mandatory for all import </w:t>
-      </w:r>
-      <w:proofErr w:type="gramStart"/>
-      <w:r>
-        <w:rPr>
-          <w:rFonts w:ascii="Times New Roman" w:hAnsi="Times New Roman" w:cs="Times New Roman"/>
-        </w:rPr>
-        <w:t>configuration</w:t>
-      </w:r>
-      <w:proofErr w:type="gramEnd"/>
-      <w:r>
-        <w:rPr>
-          <w:rFonts w:ascii="Times New Roman" w:hAnsi="Times New Roman" w:cs="Times New Roman"/>
-        </w:rPr>
-        <w:t xml:space="preserve">. A variable can also be deleted by clicking the delete button. The complete configuration can also be </w:t>
-      </w:r>
-      <w:proofErr w:type="gramStart"/>
-      <w:r>
-        <w:rPr>
-          <w:rFonts w:ascii="Times New Roman" w:hAnsi="Times New Roman" w:cs="Times New Roman"/>
-        </w:rPr>
-        <w:t>download</w:t>
-      </w:r>
-      <w:proofErr w:type="gramEnd"/>
-      <w:r>
-        <w:rPr>
-          <w:rFonts w:ascii="Times New Roman" w:hAnsi="Times New Roman" w:cs="Times New Roman"/>
-        </w:rPr>
-        <w:t xml:space="preserve"> by clicking Download as XML. Currently there is not yet an import option to import this configuration again, so this XML is only for viewing</w:t>
+        <w:t>variables. Figure 4 shows an example configuration list with variables. The SUBJ_ID variable is mandatory for all import configuration. A variable can also be deleted by clicking the delete button. The complete configuration can also be download by clicking Download as XML. Currently there is not yet an import option to import this configuration again, so this XML is only for viewing</w:t>
       </w:r>
       <w:r>
         <w:rPr>
@@ -3895,16 +3343,8 @@
         <w:rPr>
           <w:rFonts w:ascii="Times New Roman" w:hAnsi="Times New Roman" w:cs="Times New Roman"/>
         </w:rPr>
-        <w:t xml:space="preserve">XNAT Importer: Python application that uses a </w:t>
-      </w:r>
-      <w:proofErr w:type="spellStart"/>
-      <w:r>
-        <w:rPr>
-          <w:rFonts w:ascii="Times New Roman" w:hAnsi="Times New Roman" w:cs="Times New Roman"/>
-        </w:rPr>
-        <w:t>PyXNAT</w:t>
-      </w:r>
-      <w:proofErr w:type="spellEnd"/>
+        <w:t>XNAT Importer: Python application that uses a PyXNAT</w:t>
+      </w:r>
       <w:r>
         <w:rPr>
           <w:rFonts w:ascii="Times New Roman" w:hAnsi="Times New Roman" w:cs="Times New Roman"/>
@@ -3942,35 +3382,7 @@
         <w:rPr>
           <w:rFonts w:ascii="Times New Roman" w:hAnsi="Times New Roman" w:cs="Times New Roman"/>
         </w:rPr>
-        <w:t>The Importer downloads the image-derived data and writes them to the TranSMART import files. These files are the data file (.</w:t>
-      </w:r>
-      <w:proofErr w:type="spellStart"/>
-      <w:r>
-        <w:rPr>
-          <w:rFonts w:ascii="Times New Roman" w:hAnsi="Times New Roman" w:cs="Times New Roman"/>
-        </w:rPr>
-        <w:t>tmd</w:t>
-      </w:r>
-      <w:proofErr w:type="spellEnd"/>
-      <w:r>
-        <w:rPr>
-          <w:rFonts w:ascii="Times New Roman" w:hAnsi="Times New Roman" w:cs="Times New Roman"/>
-        </w:rPr>
-        <w:t xml:space="preserve"> extension) and the mapping file (.</w:t>
-      </w:r>
-      <w:proofErr w:type="spellStart"/>
-      <w:r>
-        <w:rPr>
-          <w:rFonts w:ascii="Times New Roman" w:hAnsi="Times New Roman" w:cs="Times New Roman"/>
-        </w:rPr>
-        <w:t>tmm</w:t>
-      </w:r>
-      <w:proofErr w:type="spellEnd"/>
-      <w:r>
-        <w:rPr>
-          <w:rFonts w:ascii="Times New Roman" w:hAnsi="Times New Roman" w:cs="Times New Roman"/>
-        </w:rPr>
-        <w:t xml:space="preserve"> extension). </w:t>
+        <w:t xml:space="preserve">The Importer downloads the image-derived data and writes them to the TranSMART import files. These files are the data file (.tmd extension) and the mapping file (.tmm extension). </w:t>
       </w:r>
     </w:p>
     <w:p>
@@ -4012,21 +3424,7 @@
         <w:rPr>
           <w:rFonts w:ascii="Times New Roman" w:hAnsi="Times New Roman" w:cs="Times New Roman"/>
         </w:rPr>
-        <w:t>Multiple configurations can be made and stored in the TranSMART (</w:t>
-      </w:r>
-      <w:proofErr w:type="spellStart"/>
-      <w:r>
-        <w:rPr>
-          <w:rFonts w:ascii="Times New Roman" w:hAnsi="Times New Roman" w:cs="Times New Roman"/>
-        </w:rPr>
-        <w:t>Postgress</w:t>
-      </w:r>
-      <w:proofErr w:type="spellEnd"/>
-      <w:r>
-        <w:rPr>
-          <w:rFonts w:ascii="Times New Roman" w:hAnsi="Times New Roman" w:cs="Times New Roman"/>
-        </w:rPr>
-        <w:t xml:space="preserve">) database. </w:t>
+        <w:t xml:space="preserve">Multiple configurations can be made and stored in the TranSMART (Postgress) database. </w:t>
       </w:r>
       <w:r>
         <w:rPr>
@@ -4314,35 +3712,7 @@
         <w:rPr>
           <w:rFonts w:ascii="Times New Roman" w:hAnsi="Times New Roman" w:cs="Times New Roman"/>
         </w:rPr>
-        <w:t xml:space="preserve">XML file stored in </w:t>
-      </w:r>
-      <w:proofErr w:type="spellStart"/>
-      <w:r>
-        <w:rPr>
-          <w:rFonts w:ascii="Times New Roman" w:hAnsi="Times New Roman" w:cs="Times New Roman"/>
-        </w:rPr>
-        <w:t>transmart</w:t>
-      </w:r>
-      <w:proofErr w:type="spellEnd"/>
-      <w:r>
-        <w:rPr>
-          <w:rFonts w:ascii="Times New Roman" w:hAnsi="Times New Roman" w:cs="Times New Roman"/>
-        </w:rPr>
-        <w:t>-</w:t>
-      </w:r>
-      <w:proofErr w:type="spellStart"/>
-      <w:r>
-        <w:rPr>
-          <w:rFonts w:ascii="Times New Roman" w:hAnsi="Times New Roman" w:cs="Times New Roman"/>
-        </w:rPr>
-        <w:t>xnat</w:t>
-      </w:r>
-      <w:proofErr w:type="spellEnd"/>
-      <w:r>
-        <w:rPr>
-          <w:rFonts w:ascii="Times New Roman" w:hAnsi="Times New Roman" w:cs="Times New Roman"/>
-        </w:rPr>
-        <w:t>-importer-plugin/scripts.</w:t>
+        <w:t>XML file stored in transmart-xnat-importer-plugin/scripts.</w:t>
       </w:r>
     </w:p>
     <w:p>
@@ -4374,33 +3744,11 @@
         </w:rPr>
         <w:t xml:space="preserve">pt </w:t>
       </w:r>
-      <w:proofErr w:type="spellStart"/>
-      <w:r>
-        <w:rPr>
-          <w:rFonts w:ascii="Times New Roman" w:hAnsi="Times New Roman" w:cs="Times New Roman"/>
-        </w:rPr>
-        <w:t>transmart</w:t>
-      </w:r>
-      <w:proofErr w:type="spellEnd"/>
-      <w:r>
-        <w:rPr>
-          <w:rFonts w:ascii="Times New Roman" w:hAnsi="Times New Roman" w:cs="Times New Roman"/>
-        </w:rPr>
-        <w:t>-</w:t>
-      </w:r>
-      <w:proofErr w:type="spellStart"/>
-      <w:r>
-        <w:rPr>
-          <w:rFonts w:ascii="Times New Roman" w:hAnsi="Times New Roman" w:cs="Times New Roman"/>
-        </w:rPr>
-        <w:t>xnat</w:t>
-      </w:r>
-      <w:proofErr w:type="spellEnd"/>
-      <w:r>
-        <w:rPr>
-          <w:rFonts w:ascii="Times New Roman" w:hAnsi="Times New Roman" w:cs="Times New Roman"/>
-        </w:rPr>
-        <w:t xml:space="preserve">-importer-plugin/scripts /download.py </w:t>
+      <w:r>
+        <w:rPr>
+          <w:rFonts w:ascii="Times New Roman" w:hAnsi="Times New Roman" w:cs="Times New Roman"/>
+        </w:rPr>
+        <w:t xml:space="preserve">transmart-xnat-importer-plugin/scripts /download.py </w:t>
       </w:r>
       <w:r>
         <w:rPr>
@@ -4488,21 +3836,7 @@
         <w:rPr>
           <w:rFonts w:ascii="Times New Roman" w:hAnsi="Times New Roman" w:cs="Times New Roman"/>
         </w:rPr>
-        <w:t xml:space="preserve">The Python script downloads the XNAT image-derived data with the </w:t>
-      </w:r>
-      <w:proofErr w:type="spellStart"/>
-      <w:r>
-        <w:rPr>
-          <w:rFonts w:ascii="Times New Roman" w:hAnsi="Times New Roman" w:cs="Times New Roman"/>
-        </w:rPr>
-        <w:t>PyXNAT</w:t>
-      </w:r>
-      <w:proofErr w:type="spellEnd"/>
-      <w:r>
-        <w:rPr>
-          <w:rFonts w:ascii="Times New Roman" w:hAnsi="Times New Roman" w:cs="Times New Roman"/>
-        </w:rPr>
-        <w:t xml:space="preserve"> library. </w:t>
+        <w:t xml:space="preserve">The Python script downloads the XNAT image-derived data with the PyXNAT library. </w:t>
       </w:r>
       <w:r>
         <w:rPr>
@@ -4538,35 +3872,7 @@
         <w:rPr>
           <w:rFonts w:ascii="Times New Roman" w:hAnsi="Times New Roman" w:cs="Times New Roman"/>
         </w:rPr>
-        <w:t xml:space="preserve">The XNAT </w:t>
-      </w:r>
-      <w:proofErr w:type="spellStart"/>
-      <w:r>
-        <w:rPr>
-          <w:rFonts w:ascii="Times New Roman" w:hAnsi="Times New Roman" w:cs="Times New Roman"/>
-        </w:rPr>
-        <w:t>url</w:t>
-      </w:r>
-      <w:proofErr w:type="spellEnd"/>
-      <w:r>
-        <w:rPr>
-          <w:rFonts w:ascii="Times New Roman" w:hAnsi="Times New Roman" w:cs="Times New Roman"/>
-        </w:rPr>
-        <w:t xml:space="preserve"> or </w:t>
-      </w:r>
-      <w:proofErr w:type="spellStart"/>
-      <w:r>
-        <w:rPr>
-          <w:rFonts w:ascii="Times New Roman" w:hAnsi="Times New Roman" w:cs="Times New Roman"/>
-        </w:rPr>
-        <w:t>ip</w:t>
-      </w:r>
-      <w:proofErr w:type="spellEnd"/>
-      <w:r>
-        <w:rPr>
-          <w:rFonts w:ascii="Times New Roman" w:hAnsi="Times New Roman" w:cs="Times New Roman"/>
-        </w:rPr>
-        <w:t xml:space="preserve"> address</w:t>
+        <w:t>The XNAT url or ip address</w:t>
       </w:r>
     </w:p>
     <w:p>
@@ -4620,35 +3926,7 @@
         <w:rPr>
           <w:rFonts w:ascii="Times New Roman" w:hAnsi="Times New Roman" w:cs="Times New Roman"/>
         </w:rPr>
-        <w:t xml:space="preserve">The XNAT project identifier (note that this may not be same as the </w:t>
-      </w:r>
-      <w:proofErr w:type="spellStart"/>
-      <w:r>
-        <w:rPr>
-          <w:rFonts w:ascii="Times New Roman" w:hAnsi="Times New Roman" w:cs="Times New Roman"/>
-        </w:rPr>
-        <w:t>projectname</w:t>
-      </w:r>
-      <w:proofErr w:type="spellEnd"/>
-      <w:r>
-        <w:rPr>
-          <w:rFonts w:ascii="Times New Roman" w:hAnsi="Times New Roman" w:cs="Times New Roman"/>
-        </w:rPr>
-        <w:t xml:space="preserve">. Please check in XNAT within the project the </w:t>
-      </w:r>
-      <w:proofErr w:type="spellStart"/>
-      <w:r>
-        <w:rPr>
-          <w:rFonts w:ascii="Times New Roman" w:hAnsi="Times New Roman" w:cs="Times New Roman"/>
-        </w:rPr>
-        <w:t>projectidentifier</w:t>
-      </w:r>
-      <w:proofErr w:type="spellEnd"/>
-      <w:r>
-        <w:rPr>
-          <w:rFonts w:ascii="Times New Roman" w:hAnsi="Times New Roman" w:cs="Times New Roman"/>
-        </w:rPr>
-        <w:t xml:space="preserve">). </w:t>
+        <w:t xml:space="preserve">The XNAT project identifier (note that this may not be same as the projectname. Please check in XNAT within the project the projectidentifier). </w:t>
       </w:r>
     </w:p>
     <w:p>
@@ -4715,35 +3993,7 @@
         <w:rPr>
           <w:rFonts w:ascii="Times New Roman" w:hAnsi="Times New Roman" w:cs="Times New Roman"/>
         </w:rPr>
-        <w:t>directory (location of the target *.</w:t>
-      </w:r>
-      <w:proofErr w:type="spellStart"/>
-      <w:r>
-        <w:rPr>
-          <w:rFonts w:ascii="Times New Roman" w:hAnsi="Times New Roman" w:cs="Times New Roman"/>
-        </w:rPr>
-        <w:t>tmd</w:t>
-      </w:r>
-      <w:proofErr w:type="spellEnd"/>
-      <w:r>
-        <w:rPr>
-          <w:rFonts w:ascii="Times New Roman" w:hAnsi="Times New Roman" w:cs="Times New Roman"/>
-        </w:rPr>
-        <w:t xml:space="preserve"> and *.</w:t>
-      </w:r>
-      <w:proofErr w:type="spellStart"/>
-      <w:r>
-        <w:rPr>
-          <w:rFonts w:ascii="Times New Roman" w:hAnsi="Times New Roman" w:cs="Times New Roman"/>
-        </w:rPr>
-        <w:t>tmm</w:t>
-      </w:r>
-      <w:proofErr w:type="spellEnd"/>
-      <w:r>
-        <w:rPr>
-          <w:rFonts w:ascii="Times New Roman" w:hAnsi="Times New Roman" w:cs="Times New Roman"/>
-        </w:rPr>
-        <w:t xml:space="preserve"> files)</w:t>
+        <w:t>directory (location of the target *.tmd and *.tmm files)</w:t>
       </w:r>
     </w:p>
     <w:p>
@@ -4824,19 +4074,11 @@
         </w:rPr>
         <w:t xml:space="preserve">required for the Python script. </w:t>
       </w:r>
-      <w:proofErr w:type="spellStart"/>
-      <w:r>
-        <w:rPr>
-          <w:rFonts w:ascii="Times New Roman" w:hAnsi="Times New Roman" w:cs="Times New Roman"/>
-        </w:rPr>
-        <w:t>PyXNAT</w:t>
-      </w:r>
-      <w:proofErr w:type="spellEnd"/>
-      <w:r>
-        <w:rPr>
-          <w:rFonts w:ascii="Times New Roman" w:hAnsi="Times New Roman" w:cs="Times New Roman"/>
-        </w:rPr>
-        <w:t xml:space="preserve"> </w:t>
+      <w:r>
+        <w:rPr>
+          <w:rFonts w:ascii="Times New Roman" w:hAnsi="Times New Roman" w:cs="Times New Roman"/>
+        </w:rPr>
+        <w:t xml:space="preserve">PyXNAT </w:t>
       </w:r>
       <w:r>
         <w:rPr>
@@ -4942,21 +4184,7 @@
         <w:rPr>
           <w:rFonts w:ascii="Times New Roman" w:hAnsi="Times New Roman" w:cs="Times New Roman"/>
         </w:rPr>
-        <w:t xml:space="preserve">Load all </w:t>
-      </w:r>
-      <w:proofErr w:type="spellStart"/>
-      <w:r>
-        <w:rPr>
-          <w:rFonts w:ascii="Times New Roman" w:hAnsi="Times New Roman" w:cs="Times New Roman"/>
-        </w:rPr>
-        <w:t>visitnames</w:t>
-      </w:r>
-      <w:proofErr w:type="spellEnd"/>
-      <w:r>
-        <w:rPr>
-          <w:rFonts w:ascii="Times New Roman" w:hAnsi="Times New Roman" w:cs="Times New Roman"/>
-        </w:rPr>
-        <w:t xml:space="preserve"> of the given project.</w:t>
+        <w:t>Load all visitnames of the given project.</w:t>
       </w:r>
     </w:p>
     <w:p>
@@ -5155,21 +4383,7 @@
         <w:rPr>
           <w:rFonts w:ascii="Times New Roman" w:hAnsi="Times New Roman" w:cs="Times New Roman"/>
         </w:rPr>
-        <w:t xml:space="preserve">[projectname].xml where </w:t>
-      </w:r>
-      <w:proofErr w:type="spellStart"/>
-      <w:r>
-        <w:rPr>
-          <w:rFonts w:ascii="Times New Roman" w:hAnsi="Times New Roman" w:cs="Times New Roman"/>
-        </w:rPr>
-        <w:t>projectname</w:t>
-      </w:r>
-      <w:proofErr w:type="spellEnd"/>
-      <w:r>
-        <w:rPr>
-          <w:rFonts w:ascii="Times New Roman" w:hAnsi="Times New Roman" w:cs="Times New Roman"/>
-        </w:rPr>
-        <w:t xml:space="preserve"> is the name of the XNAT project. </w:t>
+        <w:t xml:space="preserve">[projectname].xml where projectname is the name of the XNAT project. </w:t>
       </w:r>
       <w:r>
         <w:rPr>
@@ -5407,67 +4621,17 @@
         </w:rPr>
         <w:t xml:space="preserve">stored in: </w:t>
       </w:r>
-      <w:proofErr w:type="spellStart"/>
-      <w:r>
-        <w:rPr>
-          <w:rFonts w:ascii="Times New Roman" w:hAnsi="Times New Roman" w:cs="Times New Roman"/>
-        </w:rPr>
-        <w:t>transmart</w:t>
-      </w:r>
-      <w:proofErr w:type="spellEnd"/>
-      <w:r>
-        <w:rPr>
-          <w:rFonts w:ascii="Times New Roman" w:hAnsi="Times New Roman" w:cs="Times New Roman"/>
-        </w:rPr>
-        <w:t>-</w:t>
-      </w:r>
-      <w:proofErr w:type="spellStart"/>
-      <w:r>
-        <w:rPr>
-          <w:rFonts w:ascii="Times New Roman" w:hAnsi="Times New Roman" w:cs="Times New Roman"/>
-        </w:rPr>
-        <w:t>xnat</w:t>
-      </w:r>
-      <w:proofErr w:type="spellEnd"/>
-      <w:r>
-        <w:rPr>
-          <w:rFonts w:ascii="Times New Roman" w:hAnsi="Times New Roman" w:cs="Times New Roman"/>
-        </w:rPr>
-        <w:t>-importer-plugin</w:t>
-      </w:r>
-      <w:r>
-        <w:rPr>
-          <w:rFonts w:ascii="Times New Roman" w:hAnsi="Times New Roman" w:cs="Times New Roman"/>
-        </w:rPr>
-        <w:t>/grails-app/</w:t>
-      </w:r>
-      <w:proofErr w:type="spellStart"/>
-      <w:r>
-        <w:rPr>
-          <w:rFonts w:ascii="Times New Roman" w:hAnsi="Times New Roman" w:cs="Times New Roman"/>
-        </w:rPr>
-        <w:t>ddl</w:t>
-      </w:r>
-      <w:proofErr w:type="spellEnd"/>
-      <w:r>
-        <w:rPr>
-          <w:rFonts w:ascii="Times New Roman" w:hAnsi="Times New Roman" w:cs="Times New Roman"/>
-        </w:rPr>
-        <w:t>/</w:t>
-      </w:r>
-      <w:proofErr w:type="spellStart"/>
-      <w:r>
-        <w:rPr>
-          <w:rFonts w:ascii="Times New Roman" w:hAnsi="Times New Roman" w:cs="Times New Roman"/>
-        </w:rPr>
-        <w:t>postgres</w:t>
-      </w:r>
-      <w:proofErr w:type="spellEnd"/>
-      <w:r>
-        <w:rPr>
-          <w:rFonts w:ascii="Times New Roman" w:hAnsi="Times New Roman" w:cs="Times New Roman"/>
-        </w:rPr>
-        <w:t>.</w:t>
+      <w:r>
+        <w:rPr>
+          <w:rFonts w:ascii="Times New Roman" w:hAnsi="Times New Roman" w:cs="Times New Roman"/>
+        </w:rPr>
+        <w:t>transmart-xnat-importer-plugin</w:t>
+      </w:r>
+      <w:r>
+        <w:rPr>
+          <w:rFonts w:ascii="Times New Roman" w:hAnsi="Times New Roman" w:cs="Times New Roman"/>
+        </w:rPr>
+        <w:t>/grails-app/ddl/postgres.</w:t>
       </w:r>
       <w:r>
         <w:rPr>
@@ -5522,7 +4686,6 @@
         </w:rPr>
         <w:t xml:space="preserve">It is possible to download the configuration to an XML file with a standardized structure.  </w:t>
       </w:r>
-      <w:proofErr w:type="gramStart"/>
       <w:r>
         <w:rPr>
           <w:rFonts w:ascii="Times New Roman" w:hAnsi="Times New Roman" w:cs="Times New Roman"/>
@@ -5546,14 +4709,7 @@
         <w:rPr>
           <w:rFonts w:ascii="Times New Roman" w:hAnsi="Times New Roman" w:cs="Times New Roman"/>
         </w:rPr>
-        <w:t>.</w:t>
-      </w:r>
-      <w:proofErr w:type="gramEnd"/>
-      <w:r>
-        <w:rPr>
-          <w:rFonts w:ascii="Times New Roman" w:hAnsi="Times New Roman" w:cs="Times New Roman"/>
-        </w:rPr>
-        <w:t xml:space="preserve"> </w:t>
+        <w:t xml:space="preserve">. </w:t>
       </w:r>
       <w:r>
         <w:rPr>
@@ -5645,21 +4801,7 @@
         <w:rPr>
           <w:rFonts w:ascii="Times New Roman" w:hAnsi="Times New Roman" w:cs="Times New Roman"/>
         </w:rPr>
-        <w:t xml:space="preserve">This configuration XML was the way to store the configuration before the configuration was stored in the </w:t>
-      </w:r>
-      <w:proofErr w:type="spellStart"/>
-      <w:r>
-        <w:rPr>
-          <w:rFonts w:ascii="Times New Roman" w:hAnsi="Times New Roman" w:cs="Times New Roman"/>
-        </w:rPr>
-        <w:t>Postgress</w:t>
-      </w:r>
-      <w:proofErr w:type="spellEnd"/>
-      <w:r>
-        <w:rPr>
-          <w:rFonts w:ascii="Times New Roman" w:hAnsi="Times New Roman" w:cs="Times New Roman"/>
-        </w:rPr>
-        <w:t xml:space="preserve"> database. Currently it is not possible to import an XML configuration. </w:t>
+        <w:t xml:space="preserve">This configuration XML was the way to store the configuration before the configuration was stored in the Postgress database. Currently it is not possible to import an XML configuration. </w:t>
       </w:r>
       <w:r>
         <w:rPr>
@@ -5723,15 +4865,7 @@
         </w:pBdr>
       </w:pPr>
       <w:r>
-        <w:t xml:space="preserve">    &lt;</w:t>
-      </w:r>
-      <w:proofErr w:type="gramStart"/>
-      <w:r>
-        <w:t>variables</w:t>
-      </w:r>
-      <w:proofErr w:type="gramEnd"/>
-      <w:r>
-        <w:t>&gt;</w:t>
+        <w:t xml:space="preserve">    &lt;variables&gt;</w:t>
       </w:r>
     </w:p>
     <w:p>
@@ -5745,36 +4879,7 @@
         </w:pBdr>
       </w:pPr>
       <w:r>
-        <w:t xml:space="preserve">        &lt;variable name="SUBJ_ID" </w:t>
-      </w:r>
-      <w:proofErr w:type="spellStart"/>
-      <w:r>
-        <w:t>dataType</w:t>
-      </w:r>
-      <w:proofErr w:type="spellEnd"/>
-      <w:r>
-        <w:t xml:space="preserve">="subject" </w:t>
-      </w:r>
-      <w:proofErr w:type="spellStart"/>
-      <w:r>
-        <w:t>url</w:t>
-      </w:r>
-      <w:proofErr w:type="spellEnd"/>
-      <w:r>
-        <w:t>="</w:t>
-      </w:r>
-      <w:proofErr w:type="spellStart"/>
-      <w:r>
-        <w:t>xnat</w:t>
-      </w:r>
-      <w:proofErr w:type="gramStart"/>
-      <w:r>
-        <w:t>:subjectData</w:t>
-      </w:r>
-      <w:proofErr w:type="spellEnd"/>
-      <w:proofErr w:type="gramEnd"/>
-      <w:r>
-        <w:t>/ID" /&gt;</w:t>
+        <w:t xml:space="preserve">        &lt;variable name="SUBJ_ID" dataType="subject" url="xnat:subjectData/ID" /&gt;</w:t>
       </w:r>
     </w:p>
     <w:p>
@@ -5791,44 +4896,7 @@
         <w:t xml:space="preserve">        </w:t>
       </w:r>
       <w:r>
-        <w:t xml:space="preserve">&lt;variable name="VISIT_NAME" </w:t>
-      </w:r>
-      <w:proofErr w:type="spellStart"/>
-      <w:r>
-        <w:t>dataType</w:t>
-      </w:r>
-      <w:proofErr w:type="spellEnd"/>
-      <w:r>
-        <w:t xml:space="preserve">="session" </w:t>
-      </w:r>
-      <w:proofErr w:type="spellStart"/>
-      <w:r>
-        <w:t>url</w:t>
-      </w:r>
-      <w:proofErr w:type="spellEnd"/>
-      <w:r>
-        <w:t>="</w:t>
-      </w:r>
-      <w:proofErr w:type="spellStart"/>
-      <w:r>
-        <w:t>xnat</w:t>
-      </w:r>
-      <w:proofErr w:type="gramStart"/>
-      <w:r>
-        <w:t>:experimentdata</w:t>
-      </w:r>
-      <w:proofErr w:type="spellEnd"/>
-      <w:proofErr w:type="gramEnd"/>
-      <w:r>
-        <w:t>/</w:t>
-      </w:r>
-      <w:proofErr w:type="spellStart"/>
-      <w:r>
-        <w:t>visit_id</w:t>
-      </w:r>
-      <w:proofErr w:type="spellEnd"/>
-      <w:r>
-        <w:t>" /&gt;</w:t>
+        <w:t>&lt;variable name="VISIT_NAME" dataType="session" url="xnat:experimentdata/visit_id" /&gt;</w:t>
       </w:r>
     </w:p>
     <w:p>
@@ -5842,23 +4910,7 @@
         </w:pBdr>
       </w:pPr>
       <w:r>
-        <w:t xml:space="preserve">        &lt;variable name="Age" </w:t>
-      </w:r>
-      <w:proofErr w:type="spellStart"/>
-      <w:r>
-        <w:t>dataType</w:t>
-      </w:r>
-      <w:proofErr w:type="spellEnd"/>
-      <w:r>
-        <w:t>="subject" url="xnat</w:t>
-      </w:r>
-      <w:proofErr w:type="gramStart"/>
-      <w:r>
-        <w:t>:subjectData</w:t>
-      </w:r>
-      <w:proofErr w:type="gramEnd"/>
-      <w:r>
-        <w:t>/demographics[@xsi:type=xnat:demographicData]/age" /&gt;</w:t>
+        <w:t xml:space="preserve">        &lt;variable name="Age" dataType="subject" url="xnat:subjectData/demographics[@xsi:type=xnat:demographicData]/age" /&gt;</w:t>
       </w:r>
     </w:p>
     <w:p>
@@ -5872,23 +4924,7 @@
         </w:pBdr>
       </w:pPr>
       <w:r>
-        <w:t xml:space="preserve">        &lt;variable name="Gender" </w:t>
-      </w:r>
-      <w:proofErr w:type="spellStart"/>
-      <w:r>
-        <w:t>dataType</w:t>
-      </w:r>
-      <w:proofErr w:type="spellEnd"/>
-      <w:r>
-        <w:t>="subject" url="xnat</w:t>
-      </w:r>
-      <w:proofErr w:type="gramStart"/>
-      <w:r>
-        <w:t>:subjectData</w:t>
-      </w:r>
-      <w:proofErr w:type="gramEnd"/>
-      <w:r>
-        <w:t>/demographics[@xsi:type=xnat:demographicData]/gender" /&gt;</w:t>
+        <w:t xml:space="preserve">        &lt;variable name="Gender" dataType="subject" url="xnat:subjectData/demographics[@xsi:type=xnat:demographicData]/gender" /&gt;</w:t>
       </w:r>
     </w:p>
     <w:p>
@@ -5902,36 +4938,7 @@
         </w:pBdr>
       </w:pPr>
       <w:r>
-        <w:t xml:space="preserve">        &lt;variable name="Scanner" </w:t>
-      </w:r>
-      <w:proofErr w:type="spellStart"/>
-      <w:r>
-        <w:t>dataType</w:t>
-      </w:r>
-      <w:proofErr w:type="spellEnd"/>
-      <w:r>
-        <w:t xml:space="preserve">="session" </w:t>
-      </w:r>
-      <w:proofErr w:type="spellStart"/>
-      <w:r>
-        <w:t>url</w:t>
-      </w:r>
-      <w:proofErr w:type="spellEnd"/>
-      <w:r>
-        <w:t>="</w:t>
-      </w:r>
-      <w:proofErr w:type="spellStart"/>
-      <w:r>
-        <w:t>xnat</w:t>
-      </w:r>
-      <w:proofErr w:type="gramStart"/>
-      <w:r>
-        <w:t>:imageSessionData</w:t>
-      </w:r>
-      <w:proofErr w:type="spellEnd"/>
-      <w:proofErr w:type="gramEnd"/>
-      <w:r>
-        <w:t>/scanner" /&gt;</w:t>
+        <w:t xml:space="preserve">        &lt;variable name="Scanner" dataType="session" url="xnat:imageSessionData/scanner" /&gt;</w:t>
       </w:r>
     </w:p>
     <w:p>
@@ -5945,52 +4952,7 @@
         </w:pBdr>
       </w:pPr>
       <w:r>
-        <w:t xml:space="preserve">        &lt;variable name="</w:t>
-      </w:r>
-      <w:proofErr w:type="spellStart"/>
-      <w:r>
-        <w:t>PatientName</w:t>
-      </w:r>
-      <w:proofErr w:type="spellEnd"/>
-      <w:r>
-        <w:t xml:space="preserve">" </w:t>
-      </w:r>
-      <w:proofErr w:type="spellStart"/>
-      <w:r>
-        <w:t>dataType</w:t>
-      </w:r>
-      <w:proofErr w:type="spellEnd"/>
-      <w:r>
-        <w:t xml:space="preserve">="session" </w:t>
-      </w:r>
-      <w:proofErr w:type="spellStart"/>
-      <w:r>
-        <w:t>url</w:t>
-      </w:r>
-      <w:proofErr w:type="spellEnd"/>
-      <w:r>
-        <w:t>="</w:t>
-      </w:r>
-      <w:proofErr w:type="spellStart"/>
-      <w:r>
-        <w:t>xnat</w:t>
-      </w:r>
-      <w:proofErr w:type="gramStart"/>
-      <w:r>
-        <w:t>:imageSessionData</w:t>
-      </w:r>
-      <w:proofErr w:type="spellEnd"/>
-      <w:proofErr w:type="gramEnd"/>
-      <w:r>
-        <w:t>/</w:t>
-      </w:r>
-      <w:proofErr w:type="spellStart"/>
-      <w:r>
-        <w:t>dcmpatientname</w:t>
-      </w:r>
-      <w:proofErr w:type="spellEnd"/>
-      <w:r>
-        <w:t>" /&gt;</w:t>
+        <w:t xml:space="preserve">        &lt;variable name="PatientName" dataType="session" url="xnat:imageSessionData/dcmpatientname" /&gt;</w:t>
       </w:r>
     </w:p>
     <w:p>
@@ -6004,44 +4966,7 @@
         </w:pBdr>
       </w:pPr>
       <w:r>
-        <w:t xml:space="preserve">        &lt;variable name="</w:t>
-      </w:r>
-      <w:proofErr w:type="spellStart"/>
-      <w:r>
-        <w:t>ScanDate</w:t>
-      </w:r>
-      <w:proofErr w:type="spellEnd"/>
-      <w:r>
-        <w:t xml:space="preserve">" </w:t>
-      </w:r>
-      <w:proofErr w:type="spellStart"/>
-      <w:r>
-        <w:t>dataType</w:t>
-      </w:r>
-      <w:proofErr w:type="spellEnd"/>
-      <w:r>
-        <w:t xml:space="preserve">="session" </w:t>
-      </w:r>
-      <w:proofErr w:type="spellStart"/>
-      <w:r>
-        <w:t>url</w:t>
-      </w:r>
-      <w:proofErr w:type="spellEnd"/>
-      <w:r>
-        <w:t>="</w:t>
-      </w:r>
-      <w:proofErr w:type="spellStart"/>
-      <w:r>
-        <w:t>xnat</w:t>
-      </w:r>
-      <w:proofErr w:type="gramStart"/>
-      <w:r>
-        <w:t>:experimentData</w:t>
-      </w:r>
-      <w:proofErr w:type="spellEnd"/>
-      <w:proofErr w:type="gramEnd"/>
-      <w:r>
-        <w:t>/date" /&gt;</w:t>
+        <w:t xml:space="preserve">        &lt;variable name="ScanDate" dataType="session" url="xnat:experimentData/date" /&gt;</w:t>
       </w:r>
     </w:p>
     <w:p>
@@ -6055,44 +4980,7 @@
         </w:pBdr>
       </w:pPr>
       <w:r>
-        <w:t xml:space="preserve">        &lt;variable name="</w:t>
-      </w:r>
-      <w:proofErr w:type="spellStart"/>
-      <w:r>
-        <w:t>ScanTime</w:t>
-      </w:r>
-      <w:proofErr w:type="spellEnd"/>
-      <w:r>
-        <w:t xml:space="preserve">" </w:t>
-      </w:r>
-      <w:proofErr w:type="spellStart"/>
-      <w:r>
-        <w:t>dataType</w:t>
-      </w:r>
-      <w:proofErr w:type="spellEnd"/>
-      <w:r>
-        <w:t xml:space="preserve">="session" </w:t>
-      </w:r>
-      <w:proofErr w:type="spellStart"/>
-      <w:r>
-        <w:t>url</w:t>
-      </w:r>
-      <w:proofErr w:type="spellEnd"/>
-      <w:r>
-        <w:t>="</w:t>
-      </w:r>
-      <w:proofErr w:type="spellStart"/>
-      <w:r>
-        <w:t>xnat</w:t>
-      </w:r>
-      <w:proofErr w:type="gramStart"/>
-      <w:r>
-        <w:t>:experimentData</w:t>
-      </w:r>
-      <w:proofErr w:type="spellEnd"/>
-      <w:proofErr w:type="gramEnd"/>
-      <w:r>
-        <w:t>/time" /&gt;</w:t>
+        <w:t xml:space="preserve">        &lt;variable name="ScanTime" dataType="session" url="xnat:experimentData/time" /&gt;</w:t>
       </w:r>
     </w:p>
     <w:p>
@@ -6106,52 +4994,7 @@
         </w:pBdr>
       </w:pPr>
       <w:r>
-        <w:t xml:space="preserve">        &lt;variable name="</w:t>
-      </w:r>
-      <w:proofErr w:type="spellStart"/>
-      <w:r>
-        <w:t>ScanSite</w:t>
-      </w:r>
-      <w:proofErr w:type="spellEnd"/>
-      <w:r>
-        <w:t xml:space="preserve">" </w:t>
-      </w:r>
-      <w:proofErr w:type="spellStart"/>
-      <w:r>
-        <w:t>dataType</w:t>
-      </w:r>
-      <w:proofErr w:type="spellEnd"/>
-      <w:r>
-        <w:t xml:space="preserve">="session" </w:t>
-      </w:r>
-      <w:proofErr w:type="spellStart"/>
-      <w:r>
-        <w:t>url</w:t>
-      </w:r>
-      <w:proofErr w:type="spellEnd"/>
-      <w:r>
-        <w:t>="</w:t>
-      </w:r>
-      <w:proofErr w:type="spellStart"/>
-      <w:r>
-        <w:t>xnat</w:t>
-      </w:r>
-      <w:proofErr w:type="gramStart"/>
-      <w:r>
-        <w:t>:imageSessionData</w:t>
-      </w:r>
-      <w:proofErr w:type="spellEnd"/>
-      <w:proofErr w:type="gramEnd"/>
-      <w:r>
-        <w:t>/</w:t>
-      </w:r>
-      <w:proofErr w:type="spellStart"/>
-      <w:r>
-        <w:t>acquisition_site</w:t>
-      </w:r>
-      <w:proofErr w:type="spellEnd"/>
-      <w:r>
-        <w:t>" /&gt;</w:t>
+        <w:t xml:space="preserve">        &lt;variable name="ScanSite" dataType="session" url="xnat:imageSessionData/acquisition_site" /&gt;</w:t>
       </w:r>
     </w:p>
     <w:p>
@@ -6166,49 +5009,7 @@
       </w:pPr>
       <w:r>
         <w:lastRenderedPageBreak/>
-        <w:t xml:space="preserve">        &lt;variable name="</w:t>
-      </w:r>
-      <w:proofErr w:type="spellStart"/>
-      <w:r>
-        <w:t>BrainVolume</w:t>
-      </w:r>
-      <w:proofErr w:type="spellEnd"/>
-      <w:r>
-        <w:t xml:space="preserve">" </w:t>
-      </w:r>
-      <w:proofErr w:type="spellStart"/>
-      <w:r>
-        <w:t>dataType</w:t>
-      </w:r>
-      <w:proofErr w:type="spellEnd"/>
-      <w:r>
-        <w:t>="</w:t>
-      </w:r>
-      <w:proofErr w:type="spellStart"/>
-      <w:r>
-        <w:t>sessionvariable</w:t>
-      </w:r>
-      <w:proofErr w:type="spellEnd"/>
-      <w:r>
-        <w:t xml:space="preserve">" </w:t>
-      </w:r>
-      <w:proofErr w:type="spellStart"/>
-      <w:proofErr w:type="gramStart"/>
-      <w:r>
-        <w:t>url</w:t>
-      </w:r>
-      <w:proofErr w:type="spellEnd"/>
-      <w:proofErr w:type="gramEnd"/>
-      <w:r>
-        <w:t>="</w:t>
-      </w:r>
-      <w:proofErr w:type="spellStart"/>
-      <w:r>
-        <w:t>brainvolume</w:t>
-      </w:r>
-      <w:proofErr w:type="spellEnd"/>
-      <w:r>
-        <w:t>" /&gt;</w:t>
+        <w:t xml:space="preserve">        &lt;variable name="BrainVolume" dataType="sessionvariable" url="brainvolume" /&gt;</w:t>
       </w:r>
     </w:p>
     <w:p>
@@ -6222,49 +5023,7 @@
         </w:pBdr>
       </w:pPr>
       <w:r>
-        <w:t xml:space="preserve">        &lt;variable name="</w:t>
-      </w:r>
-      <w:proofErr w:type="spellStart"/>
-      <w:r>
-        <w:t>BrainWeight</w:t>
-      </w:r>
-      <w:proofErr w:type="spellEnd"/>
-      <w:r>
-        <w:t xml:space="preserve">" </w:t>
-      </w:r>
-      <w:proofErr w:type="spellStart"/>
-      <w:r>
-        <w:t>dataType</w:t>
-      </w:r>
-      <w:proofErr w:type="spellEnd"/>
-      <w:r>
-        <w:t>="</w:t>
-      </w:r>
-      <w:proofErr w:type="spellStart"/>
-      <w:r>
-        <w:t>sessionvariable</w:t>
-      </w:r>
-      <w:proofErr w:type="spellEnd"/>
-      <w:r>
-        <w:t xml:space="preserve">" </w:t>
-      </w:r>
-      <w:proofErr w:type="spellStart"/>
-      <w:proofErr w:type="gramStart"/>
-      <w:r>
-        <w:t>url</w:t>
-      </w:r>
-      <w:proofErr w:type="spellEnd"/>
-      <w:proofErr w:type="gramEnd"/>
-      <w:r>
-        <w:t>="</w:t>
-      </w:r>
-      <w:proofErr w:type="spellStart"/>
-      <w:r>
-        <w:t>brainweight</w:t>
-      </w:r>
-      <w:proofErr w:type="spellEnd"/>
-      <w:r>
-        <w:t>" /&gt;</w:t>
+        <w:t xml:space="preserve">        &lt;variable name="BrainWeight" dataType="sessionvariable" url="brainweight" /&gt;</w:t>
       </w:r>
     </w:p>
     <w:p>
@@ -6278,49 +5037,7 @@
         </w:pBdr>
       </w:pPr>
       <w:r>
-        <w:t xml:space="preserve">        &lt;variable name="</w:t>
-      </w:r>
-      <w:proofErr w:type="spellStart"/>
-      <w:r>
-        <w:t>BrainDimensions</w:t>
-      </w:r>
-      <w:proofErr w:type="spellEnd"/>
-      <w:r>
-        <w:t xml:space="preserve">" </w:t>
-      </w:r>
-      <w:proofErr w:type="spellStart"/>
-      <w:r>
-        <w:t>dataType</w:t>
-      </w:r>
-      <w:proofErr w:type="spellEnd"/>
-      <w:r>
-        <w:t>="</w:t>
-      </w:r>
-      <w:proofErr w:type="spellStart"/>
-      <w:r>
-        <w:t>sessionvariable</w:t>
-      </w:r>
-      <w:proofErr w:type="spellEnd"/>
-      <w:r>
-        <w:t xml:space="preserve">" </w:t>
-      </w:r>
-      <w:proofErr w:type="spellStart"/>
-      <w:proofErr w:type="gramStart"/>
-      <w:r>
-        <w:t>url</w:t>
-      </w:r>
-      <w:proofErr w:type="spellEnd"/>
-      <w:proofErr w:type="gramEnd"/>
-      <w:r>
-        <w:t>="</w:t>
-      </w:r>
-      <w:proofErr w:type="spellStart"/>
-      <w:r>
-        <w:t>braindimensions</w:t>
-      </w:r>
-      <w:proofErr w:type="spellEnd"/>
-      <w:r>
-        <w:t>" /&gt;</w:t>
+        <w:t xml:space="preserve">        &lt;variable name="BrainDimensions" dataType="sessionvariable" url="braindimensions" /&gt;</w:t>
       </w:r>
     </w:p>
     <w:p>
@@ -6334,49 +5051,7 @@
         </w:pBdr>
       </w:pPr>
       <w:r>
-        <w:t xml:space="preserve">        &lt;variable name="</w:t>
-      </w:r>
-      <w:proofErr w:type="spellStart"/>
-      <w:r>
-        <w:t>Braintype</w:t>
-      </w:r>
-      <w:proofErr w:type="spellEnd"/>
-      <w:r>
-        <w:t xml:space="preserve">" </w:t>
-      </w:r>
-      <w:proofErr w:type="spellStart"/>
-      <w:r>
-        <w:t>dataType</w:t>
-      </w:r>
-      <w:proofErr w:type="spellEnd"/>
-      <w:r>
-        <w:t>="</w:t>
-      </w:r>
-      <w:proofErr w:type="spellStart"/>
-      <w:r>
-        <w:t>subjectvariable</w:t>
-      </w:r>
-      <w:proofErr w:type="spellEnd"/>
-      <w:r>
-        <w:t xml:space="preserve">" </w:t>
-      </w:r>
-      <w:proofErr w:type="spellStart"/>
-      <w:proofErr w:type="gramStart"/>
-      <w:r>
-        <w:t>url</w:t>
-      </w:r>
-      <w:proofErr w:type="spellEnd"/>
-      <w:proofErr w:type="gramEnd"/>
-      <w:r>
-        <w:t>="</w:t>
-      </w:r>
-      <w:proofErr w:type="spellStart"/>
-      <w:r>
-        <w:t>braintype</w:t>
-      </w:r>
-      <w:proofErr w:type="spellEnd"/>
-      <w:r>
-        <w:t>" /&gt;</w:t>
+        <w:t xml:space="preserve">        &lt;variable name="Braintype" dataType="subjectvariable" url="braintype" /&gt;</w:t>
       </w:r>
     </w:p>
     <w:p>
@@ -6390,49 +5065,7 @@
         </w:pBdr>
       </w:pPr>
       <w:r>
-        <w:t xml:space="preserve">        &lt;variable name="</w:t>
-      </w:r>
-      <w:proofErr w:type="spellStart"/>
-      <w:r>
-        <w:t>Braincolour</w:t>
-      </w:r>
-      <w:proofErr w:type="spellEnd"/>
-      <w:r>
-        <w:t xml:space="preserve">" </w:t>
-      </w:r>
-      <w:proofErr w:type="spellStart"/>
-      <w:r>
-        <w:t>dataType</w:t>
-      </w:r>
-      <w:proofErr w:type="spellEnd"/>
-      <w:r>
-        <w:t>="</w:t>
-      </w:r>
-      <w:proofErr w:type="spellStart"/>
-      <w:r>
-        <w:t>subjectvariable</w:t>
-      </w:r>
-      <w:proofErr w:type="spellEnd"/>
-      <w:r>
-        <w:t xml:space="preserve">" </w:t>
-      </w:r>
-      <w:proofErr w:type="spellStart"/>
-      <w:proofErr w:type="gramStart"/>
-      <w:r>
-        <w:t>url</w:t>
-      </w:r>
-      <w:proofErr w:type="spellEnd"/>
-      <w:proofErr w:type="gramEnd"/>
-      <w:r>
-        <w:t>="</w:t>
-      </w:r>
-      <w:proofErr w:type="spellStart"/>
-      <w:r>
-        <w:t>braincolour</w:t>
-      </w:r>
-      <w:proofErr w:type="spellEnd"/>
-      <w:r>
-        <w:t>" /&gt;</w:t>
+        <w:t xml:space="preserve">        &lt;variable name="Braincolour" dataType="subjectvariable" url="braincolour" /&gt;</w:t>
       </w:r>
     </w:p>
     <w:p>
@@ -6543,61 +5176,23 @@
         <w:rPr>
           <w:rFonts w:ascii="Times New Roman" w:hAnsi="Times New Roman" w:cs="Times New Roman"/>
         </w:rPr>
-        <w:t xml:space="preserve">rmediate bash file, located at: </w:t>
-      </w:r>
-      <w:proofErr w:type="spellStart"/>
-      <w:r>
-        <w:rPr>
-          <w:rFonts w:ascii="Times New Roman" w:hAnsi="Times New Roman" w:cs="Times New Roman"/>
-        </w:rPr>
-        <w:t>transmart</w:t>
-      </w:r>
-      <w:proofErr w:type="spellEnd"/>
-      <w:r>
-        <w:rPr>
-          <w:rFonts w:ascii="Times New Roman" w:hAnsi="Times New Roman" w:cs="Times New Roman"/>
-        </w:rPr>
-        <w:t>-</w:t>
-      </w:r>
-      <w:proofErr w:type="spellStart"/>
-      <w:r>
-        <w:rPr>
-          <w:rFonts w:ascii="Times New Roman" w:hAnsi="Times New Roman" w:cs="Times New Roman"/>
-        </w:rPr>
-        <w:t>xnat</w:t>
-      </w:r>
-      <w:proofErr w:type="spellEnd"/>
-      <w:r>
-        <w:rPr>
-          <w:rFonts w:ascii="Times New Roman" w:hAnsi="Times New Roman" w:cs="Times New Roman"/>
-        </w:rPr>
-        <w:t>-importer-plugin/scripts and is shown below.</w:t>
+        <w:t>rmediate bash file, located at: transmart-xnat-importer-plugin/scripts and is shown below.</w:t>
       </w:r>
     </w:p>
     <w:p>
       <w:pPr>
         <w:pStyle w:val="NoSpacing"/>
       </w:pPr>
-      <w:proofErr w:type="gramStart"/>
-      <w:r>
-        <w:t>#!/</w:t>
-      </w:r>
-      <w:proofErr w:type="gramEnd"/>
-      <w:r>
-        <w:t>bin/bash</w:t>
+      <w:r>
+        <w:t>#!/bin/bash</w:t>
       </w:r>
     </w:p>
     <w:p>
       <w:pPr>
         <w:pStyle w:val="NoSpacing"/>
       </w:pPr>
-      <w:proofErr w:type="gramStart"/>
-      <w:r>
-        <w:t>export</w:t>
-      </w:r>
-      <w:proofErr w:type="gramEnd"/>
-      <w:r>
-        <w:t xml:space="preserve"> KETTLE_HOME="/home/jenkins/transmart-data/env/tranSMART-ETL/Postgres/GPL-1.0/Kettle/Kettle-ETL/"</w:t>
+      <w:r>
+        <w:t>export KETTLE_HOME="/home/jenkins/transmart-data/env/tranSMART-ETL/Postgres/GPL-1.0/Kettle/Kettle-ETL/"</w:t>
       </w:r>
     </w:p>
     <w:p>
@@ -6618,15 +5213,7 @@
         <w:pStyle w:val="NoSpacing"/>
       </w:pPr>
       <w:r>
-        <w:t>-</w:t>
-      </w:r>
-      <w:proofErr w:type="spellStart"/>
-      <w:r>
-        <w:t>norep</w:t>
-      </w:r>
-      <w:proofErr w:type="spellEnd"/>
-      <w:r>
-        <w:t>=Y \</w:t>
+        <w:t>-norep=Y \</w:t>
       </w:r>
     </w:p>
     <w:p>
@@ -6650,23 +5237,7 @@
         <w:pStyle w:val="NoSpacing"/>
       </w:pPr>
       <w:r>
-        <w:t>-</w:t>
-      </w:r>
-      <w:proofErr w:type="spellStart"/>
-      <w:r>
-        <w:t>param</w:t>
-      </w:r>
-      <w:proofErr w:type="gramStart"/>
-      <w:r>
-        <w:t>:LOAD</w:t>
-      </w:r>
-      <w:proofErr w:type="gramEnd"/>
-      <w:r>
-        <w:t>_TYPE</w:t>
-      </w:r>
-      <w:proofErr w:type="spellEnd"/>
-      <w:r>
-        <w:t>=I \</w:t>
+        <w:t>-param:LOAD_TYPE=I \</w:t>
       </w:r>
     </w:p>
     <w:p>
@@ -6674,23 +5245,7 @@
         <w:pStyle w:val="NoSpacing"/>
       </w:pPr>
       <w:r>
-        <w:t>-</w:t>
-      </w:r>
-      <w:proofErr w:type="spellStart"/>
-      <w:r>
-        <w:t>param:COLUMN_MAP_FILE</w:t>
-      </w:r>
-      <w:proofErr w:type="spellEnd"/>
-      <w:r>
-        <w:t>=./</w:t>
-      </w:r>
-      <w:proofErr w:type="spellStart"/>
-      <w:r>
-        <w:t>xnat.tmm</w:t>
-      </w:r>
-      <w:proofErr w:type="spellEnd"/>
-      <w:r>
-        <w:t xml:space="preserve"> \</w:t>
+        <w:t>-param:COLUMN_MAP_FILE=./xnat.tmm \</w:t>
       </w:r>
     </w:p>
     <w:p>
@@ -6698,31 +5253,7 @@
         <w:pStyle w:val="NoSpacing"/>
       </w:pPr>
       <w:r>
-        <w:t>-</w:t>
-      </w:r>
-      <w:proofErr w:type="spellStart"/>
-      <w:r>
-        <w:t>param</w:t>
-      </w:r>
-      <w:proofErr w:type="gramStart"/>
-      <w:r>
-        <w:t>:DATA</w:t>
-      </w:r>
-      <w:proofErr w:type="gramEnd"/>
-      <w:r>
-        <w:t>_LOCATION</w:t>
-      </w:r>
-      <w:proofErr w:type="spellEnd"/>
-      <w:r>
-        <w:t>=./</w:t>
-      </w:r>
-      <w:proofErr w:type="spellStart"/>
-      <w:r>
-        <w:t>xnattotransmartlink</w:t>
-      </w:r>
-      <w:proofErr w:type="spellEnd"/>
-      <w:r>
-        <w:t xml:space="preserve"> \</w:t>
+        <w:t>-param:DATA_LOCATION=./xnattotransmartlink \</w:t>
       </w:r>
     </w:p>
     <w:p>
@@ -6730,23 +5261,7 @@
         <w:pStyle w:val="NoSpacing"/>
       </w:pPr>
       <w:r>
-        <w:t>-</w:t>
-      </w:r>
-      <w:proofErr w:type="spellStart"/>
-      <w:r>
-        <w:t>param</w:t>
-      </w:r>
-      <w:proofErr w:type="gramStart"/>
-      <w:r>
-        <w:t>:TOP</w:t>
-      </w:r>
-      <w:proofErr w:type="gramEnd"/>
-      <w:r>
-        <w:t>_NODE</w:t>
-      </w:r>
-      <w:proofErr w:type="spellEnd"/>
-      <w:r>
-        <w:t>="\\Public Studies\\$1\\" \</w:t>
+        <w:t>-param:TOP_NODE="\\Public Studies\\$1\\" \</w:t>
       </w:r>
     </w:p>
     <w:p>
@@ -6754,23 +5269,7 @@
         <w:pStyle w:val="NoSpacing"/>
       </w:pPr>
       <w:r>
-        <w:t>-</w:t>
-      </w:r>
-      <w:proofErr w:type="spellStart"/>
-      <w:r>
-        <w:t>param</w:t>
-      </w:r>
-      <w:proofErr w:type="gramStart"/>
-      <w:r>
-        <w:t>:STUDY</w:t>
-      </w:r>
-      <w:proofErr w:type="gramEnd"/>
-      <w:r>
-        <w:t>_ID</w:t>
-      </w:r>
-      <w:proofErr w:type="spellEnd"/>
-      <w:r>
-        <w:t>=$1 \</w:t>
+        <w:t>-param:STUDY_ID=$1 \</w:t>
       </w:r>
     </w:p>
     <w:p>
@@ -6778,31 +5277,7 @@
         <w:pStyle w:val="NoSpacing"/>
       </w:pPr>
       <w:r>
-        <w:t>-</w:t>
-      </w:r>
-      <w:proofErr w:type="spellStart"/>
-      <w:r>
-        <w:t>param</w:t>
-      </w:r>
-      <w:proofErr w:type="gramStart"/>
-      <w:r>
-        <w:t>:SORT</w:t>
-      </w:r>
-      <w:proofErr w:type="gramEnd"/>
-      <w:r>
-        <w:t>_DIR</w:t>
-      </w:r>
-      <w:proofErr w:type="spellEnd"/>
-      <w:r>
-        <w:t>=/home/</w:t>
-      </w:r>
-      <w:proofErr w:type="spellStart"/>
-      <w:r>
-        <w:t>transmart</w:t>
-      </w:r>
-      <w:proofErr w:type="spellEnd"/>
-      <w:r>
-        <w:t>/ETL \</w:t>
+        <w:t>-param:SORT_DIR=/home/transmart/ETL \</w:t>
       </w:r>
     </w:p>
     <w:p>
@@ -6810,15 +5285,7 @@
         <w:pStyle w:val="NoSpacing"/>
       </w:pPr>
       <w:r>
-        <w:t>-logging=</w:t>
-      </w:r>
-      <w:proofErr w:type="spellStart"/>
-      <w:r>
-        <w:t>Rowlevel</w:t>
-      </w:r>
-      <w:proofErr w:type="spellEnd"/>
-      <w:r>
-        <w:t xml:space="preserve"> \</w:t>
+        <w:t>-logging=Rowlevel \</w:t>
       </w:r>
     </w:p>
     <w:p>
@@ -6826,15 +5293,7 @@
         <w:pStyle w:val="NoSpacing"/>
       </w:pPr>
       <w:r>
-        <w:t>-level=</w:t>
-      </w:r>
-      <w:proofErr w:type="spellStart"/>
-      <w:r>
-        <w:t>Rowlevel</w:t>
-      </w:r>
-      <w:proofErr w:type="spellEnd"/>
-      <w:r>
-        <w:t xml:space="preserve"> \</w:t>
+        <w:t>-level=Rowlevel \</w:t>
       </w:r>
     </w:p>
     <w:p>
@@ -6842,13 +5301,8 @@
         <w:pStyle w:val="NoSpacing"/>
       </w:pPr>
       <w:r>
-        <w:t xml:space="preserve">&gt; </w:t>
-      </w:r>
-      <w:proofErr w:type="spellStart"/>
-      <w:r>
-        <w:t>command.out</w:t>
-      </w:r>
-      <w:proofErr w:type="spellEnd"/>
+        <w:t>&gt; command.out</w:t>
+      </w:r>
     </w:p>
     <w:p>
       <w:pPr>

</xml_diff>